<commit_message>
Val php 1 DONE
</commit_message>
<xml_diff>
--- a/RAPPORT/Rapport projet.docx
+++ b/RAPPORT/Rapport projet.docx
@@ -1083,15 +1083,7 @@
         <w:t>onsieu</w:t>
       </w:r>
       <w:r>
-        <w:t xml:space="preserve">r </w:t>
-      </w:r>
-      <w:proofErr w:type="spellStart"/>
-      <w:r>
-        <w:t>Carcenac</w:t>
-      </w:r>
-      <w:proofErr w:type="spellEnd"/>
-      <w:r>
-        <w:t>, fruitier et légumier de père en fils depuis le 19 -ème siècle.</w:t>
+        <w:t>r Carcenac, fruitier et légumier de père en fils depuis le 19 -ème siècle.</w:t>
       </w:r>
       <w:r>
         <w:t xml:space="preserve"> Il a besoin, pour surmonter la crise, de pouvoir continuer à vendre ses produits frais dans les alentours. Alors, nous nous sommes concertés avec lui et nous avons décidé de l’aider. Vous voulez savoir comment ? Voyons cela dans les objectifs !</w:t>
@@ -1111,13 +1103,8 @@
       <w:r>
         <w:t xml:space="preserve">Pour aider Monsieur </w:t>
       </w:r>
-      <w:proofErr w:type="spellStart"/>
-      <w:r>
-        <w:t>Carcenac</w:t>
-      </w:r>
-      <w:proofErr w:type="spellEnd"/>
-      <w:r>
-        <w:t xml:space="preserve">, nous avons </w:t>
+      <w:r>
+        <w:t xml:space="preserve">Carcenac, nous avons </w:t>
       </w:r>
       <w:r>
         <w:t>choisi</w:t>
@@ -1128,7 +1115,6 @@
       <w:r>
         <w:t xml:space="preserve"> Ce service web, fièrement nommé </w:t>
       </w:r>
-      <w:proofErr w:type="spellStart"/>
       <w:r>
         <w:rPr>
           <w:b/>
@@ -1136,7 +1122,6 @@
         </w:rPr>
         <w:t>UberPrimeur</w:t>
       </w:r>
-      <w:proofErr w:type="spellEnd"/>
       <w:r>
         <w:t>, devra réunir les fonction</w:t>
       </w:r>
@@ -1233,13 +1218,8 @@
         <w:t xml:space="preserve">Permettre aux clients de demander une livraison hebdomadaire d’un panier complet qui sera constitué au gré des saisons par les sois de notre bon </w:t>
       </w:r>
       <w:r>
-        <w:t xml:space="preserve">Mr. </w:t>
-      </w:r>
-      <w:proofErr w:type="spellStart"/>
-      <w:r>
-        <w:t>Carcenac</w:t>
-      </w:r>
-      <w:proofErr w:type="spellEnd"/>
+        <w:t>Mr. Carcenac</w:t>
+      </w:r>
       <w:r>
         <w:t>. I</w:t>
       </w:r>
@@ -1286,15 +1266,7 @@
         </w:numPr>
       </w:pPr>
       <w:r>
-        <w:t xml:space="preserve">Permettre au webmaster, ici Monsieur </w:t>
-      </w:r>
-      <w:proofErr w:type="spellStart"/>
-      <w:r>
-        <w:t>Carcenac</w:t>
-      </w:r>
-      <w:proofErr w:type="spellEnd"/>
-      <w:r>
-        <w:t xml:space="preserve">, de gérer ses stocks de produits, y compris l’ajout d’un nouveau produit sur le site, et d’accéder aux informations de son entreprise concernant ce site </w:t>
+        <w:t xml:space="preserve">Permettre au webmaster, ici Monsieur Carcenac, de gérer ses stocks de produits, y compris l’ajout d’un nouveau produit sur le site, et d’accéder aux informations de son entreprise concernant ce site </w:t>
       </w:r>
       <w:r>
         <w:t>(nombre</w:t>
@@ -1308,15 +1280,7 @@
     </w:p>
     <w:p>
       <w:r>
-        <w:t xml:space="preserve">Monsieur </w:t>
-      </w:r>
-      <w:proofErr w:type="spellStart"/>
-      <w:r>
-        <w:t>Carcenac</w:t>
-      </w:r>
-      <w:proofErr w:type="spellEnd"/>
-      <w:r>
-        <w:t xml:space="preserve"> proposera également une recette par semaine aux utilisateurs du site, qu’il choisira selon ses envies</w:t>
+        <w:t>Monsieur Carcenac proposera également une recette par semaine aux utilisateurs du site, qu’il choisira selon ses envies</w:t>
       </w:r>
       <w:r>
         <w:t>.</w:t>
@@ -1404,15 +1368,7 @@
         <w:t xml:space="preserve">L’équipe projet, composée d’un chef de projet, Valentin MELUSSON, et de deux membres, </w:t>
       </w:r>
       <w:r>
-        <w:t xml:space="preserve">Thomas JALLU et </w:t>
-      </w:r>
-      <w:proofErr w:type="spellStart"/>
-      <w:r>
-        <w:t>Lhukas</w:t>
-      </w:r>
-      <w:proofErr w:type="spellEnd"/>
-      <w:r>
-        <w:t xml:space="preserve"> NELHOMME </w:t>
+        <w:t>Thomas JALLU et Lhukas NELHOMME </w:t>
       </w:r>
     </w:p>
     <w:p>
@@ -1439,15 +1395,7 @@
         </w:numPr>
       </w:pPr>
       <w:r>
-        <w:t xml:space="preserve">L’entreprise qui se charger de la livraison, choisie et gérée par Monsieur </w:t>
-      </w:r>
-      <w:proofErr w:type="spellStart"/>
-      <w:r>
-        <w:t>Carcenac</w:t>
-      </w:r>
-      <w:proofErr w:type="spellEnd"/>
-      <w:r>
-        <w:t>.</w:t>
+        <w:t>L’entreprise qui se charger de la livraison, choisie et gérée par Monsieur Carcenac.</w:t>
       </w:r>
     </w:p>
     <w:p/>
@@ -1816,15 +1764,7 @@
         <w:t>Pour ce</w:t>
       </w:r>
       <w:r>
-        <w:t xml:space="preserve"> projet, nous avons également créer un logo pour ce cher Monsieur </w:t>
-      </w:r>
-      <w:proofErr w:type="spellStart"/>
-      <w:r>
-        <w:t>Carcenac</w:t>
-      </w:r>
-      <w:proofErr w:type="spellEnd"/>
-      <w:r>
-        <w:t>. Le voici</w:t>
+        <w:t xml:space="preserve"> projet, nous avons également créer un logo pour ce cher Monsieur Carcenac. Le voici</w:t>
       </w:r>
       <w:r>
         <w:t xml:space="preserve"> </w:t>
@@ -2070,13 +2010,9 @@
             <w:shd w:val="clear" w:color="auto" w:fill="E2EFD9" w:themeFill="accent6" w:themeFillTint="33"/>
           </w:tcPr>
           <w:p>
-            <w:proofErr w:type="spellStart"/>
-            <w:proofErr w:type="gramStart"/>
             <w:r>
               <w:t>idClient</w:t>
             </w:r>
-            <w:proofErr w:type="spellEnd"/>
-            <w:proofErr w:type="gramEnd"/>
           </w:p>
         </w:tc>
         <w:tc>
@@ -2118,13 +2054,9 @@
             <w:shd w:val="clear" w:color="auto" w:fill="E2EFD9" w:themeFill="accent6" w:themeFillTint="33"/>
           </w:tcPr>
           <w:p>
-            <w:proofErr w:type="spellStart"/>
-            <w:proofErr w:type="gramStart"/>
             <w:r>
               <w:t>nomClient</w:t>
             </w:r>
-            <w:proofErr w:type="spellEnd"/>
-            <w:proofErr w:type="gramEnd"/>
           </w:p>
         </w:tc>
         <w:tc>
@@ -2160,13 +2092,9 @@
             <w:shd w:val="clear" w:color="auto" w:fill="E2EFD9" w:themeFill="accent6" w:themeFillTint="33"/>
           </w:tcPr>
           <w:p>
-            <w:proofErr w:type="spellStart"/>
-            <w:proofErr w:type="gramStart"/>
             <w:r>
               <w:t>prenomClient</w:t>
             </w:r>
-            <w:proofErr w:type="spellEnd"/>
-            <w:proofErr w:type="gramEnd"/>
           </w:p>
         </w:tc>
         <w:tc>
@@ -2202,13 +2130,9 @@
             <w:shd w:val="clear" w:color="auto" w:fill="E2EFD9" w:themeFill="accent6" w:themeFillTint="33"/>
           </w:tcPr>
           <w:p>
-            <w:proofErr w:type="spellStart"/>
-            <w:proofErr w:type="gramStart"/>
             <w:r>
               <w:t>envoiMail</w:t>
             </w:r>
-            <w:proofErr w:type="spellEnd"/>
-            <w:proofErr w:type="gramEnd"/>
           </w:p>
         </w:tc>
         <w:tc>
@@ -2247,13 +2171,9 @@
             <w:shd w:val="clear" w:color="auto" w:fill="E2EFD9" w:themeFill="accent6" w:themeFillTint="33"/>
           </w:tcPr>
           <w:p>
-            <w:proofErr w:type="spellStart"/>
-            <w:proofErr w:type="gramStart"/>
             <w:r>
               <w:t>mdpClient</w:t>
             </w:r>
-            <w:proofErr w:type="spellEnd"/>
-            <w:proofErr w:type="gramEnd"/>
           </w:p>
         </w:tc>
         <w:tc>
@@ -2289,14 +2209,12 @@
             <w:shd w:val="clear" w:color="auto" w:fill="E2EFD9" w:themeFill="accent6" w:themeFillTint="33"/>
           </w:tcPr>
           <w:p>
-            <w:proofErr w:type="spellStart"/>
             <w:r>
               <w:t>H</w:t>
             </w:r>
             <w:r>
               <w:t>edbo</w:t>
             </w:r>
-            <w:proofErr w:type="spellEnd"/>
           </w:p>
         </w:tc>
         <w:tc>
@@ -2317,28 +2235,31 @@
           </w:tcPr>
           <w:p>
             <w:r>
-              <w:t>Booléen permettant de savoir si le client s’est abonné au service proposant un panier hebdomadaire</w:t>
-            </w:r>
-          </w:p>
-        </w:tc>
-      </w:tr>
-      <w:tr>
-        <w:trPr>
-          <w:trHeight w:val="471"/>
-        </w:trPr>
-        <w:tc>
-          <w:tcPr>
-            <w:tcW w:w="1980" w:type="dxa"/>
-            <w:shd w:val="clear" w:color="auto" w:fill="E2EFD9" w:themeFill="accent6" w:themeFillTint="33"/>
-          </w:tcPr>
-          <w:p>
-            <w:proofErr w:type="spellStart"/>
-            <w:proofErr w:type="gramStart"/>
-            <w:r>
+              <w:t>Chaine de caractère</w:t>
+            </w:r>
+            <w:r>
+              <w:t xml:space="preserve"> permettant de savoir si le client s’est abonné au service proposant un panier hebdomadaire</w:t>
+            </w:r>
+            <w:r>
+              <w:t>, et la taille du panier par conséquent ( petit, moyen ou grand)</w:t>
+            </w:r>
+          </w:p>
+        </w:tc>
+      </w:tr>
+      <w:tr>
+        <w:trPr>
+          <w:trHeight w:val="471"/>
+        </w:trPr>
+        <w:tc>
+          <w:tcPr>
+            <w:tcW w:w="1980" w:type="dxa"/>
+            <w:shd w:val="clear" w:color="auto" w:fill="E2EFD9" w:themeFill="accent6" w:themeFillTint="33"/>
+          </w:tcPr>
+          <w:p>
+            <w:r>
+              <w:lastRenderedPageBreak/>
               <w:t>telClient</w:t>
             </w:r>
-            <w:proofErr w:type="spellEnd"/>
-            <w:proofErr w:type="gramEnd"/>
           </w:p>
         </w:tc>
         <w:tc>
@@ -2374,14 +2295,1049 @@
             <w:shd w:val="clear" w:color="auto" w:fill="E2EFD9" w:themeFill="accent6" w:themeFillTint="33"/>
           </w:tcPr>
           <w:p>
-            <w:proofErr w:type="spellStart"/>
-            <w:proofErr w:type="gramStart"/>
+            <w:r>
+              <w:t>idAdresse</w:t>
+            </w:r>
+          </w:p>
+        </w:tc>
+        <w:tc>
+          <w:tcPr>
+            <w:tcW w:w="1276" w:type="dxa"/>
+            <w:shd w:val="clear" w:color="auto" w:fill="FFF2CC" w:themeFill="accent4" w:themeFillTint="33"/>
+          </w:tcPr>
+          <w:p>
+            <w:r>
+              <w:t>Attribut</w:t>
+            </w:r>
+          </w:p>
+        </w:tc>
+        <w:tc>
+          <w:tcPr>
+            <w:tcW w:w="5806" w:type="dxa"/>
+            <w:shd w:val="clear" w:color="auto" w:fill="D9E2F3" w:themeFill="accent1" w:themeFillTint="33"/>
+          </w:tcPr>
+          <w:p>
+            <w:r>
+              <w:t>Clé primaire de la table Adresse</w:t>
+            </w:r>
+            <w:r>
+              <w:t>, propre à chaque adresse, uniqu</w:t>
+            </w:r>
+            <w:r>
+              <w:t>e</w:t>
+            </w:r>
+          </w:p>
+        </w:tc>
+      </w:tr>
+      <w:tr>
+        <w:trPr>
+          <w:trHeight w:val="471"/>
+        </w:trPr>
+        <w:tc>
+          <w:tcPr>
+            <w:tcW w:w="1980" w:type="dxa"/>
+            <w:shd w:val="clear" w:color="auto" w:fill="E2EFD9" w:themeFill="accent6" w:themeFillTint="33"/>
+          </w:tcPr>
+          <w:p>
+            <w:r>
+              <w:t>codePostal</w:t>
+            </w:r>
+          </w:p>
+        </w:tc>
+        <w:tc>
+          <w:tcPr>
+            <w:tcW w:w="1276" w:type="dxa"/>
+            <w:shd w:val="clear" w:color="auto" w:fill="FFF2CC" w:themeFill="accent4" w:themeFillTint="33"/>
+          </w:tcPr>
+          <w:p>
+            <w:r>
+              <w:t>Attribut</w:t>
+            </w:r>
+          </w:p>
+        </w:tc>
+        <w:tc>
+          <w:tcPr>
+            <w:tcW w:w="5806" w:type="dxa"/>
+            <w:shd w:val="clear" w:color="auto" w:fill="D9E2F3" w:themeFill="accent1" w:themeFillTint="33"/>
+          </w:tcPr>
+          <w:p>
+            <w:r>
+              <w:t>Code postal de l’adresse</w:t>
+            </w:r>
+          </w:p>
+        </w:tc>
+      </w:tr>
+      <w:tr>
+        <w:trPr>
+          <w:trHeight w:val="471"/>
+        </w:trPr>
+        <w:tc>
+          <w:tcPr>
+            <w:tcW w:w="1980" w:type="dxa"/>
+            <w:shd w:val="clear" w:color="auto" w:fill="E2EFD9" w:themeFill="accent6" w:themeFillTint="33"/>
+          </w:tcPr>
+          <w:p>
+            <w:r>
+              <w:t>v</w:t>
+            </w:r>
+            <w:r>
+              <w:t>ille</w:t>
+            </w:r>
+          </w:p>
+        </w:tc>
+        <w:tc>
+          <w:tcPr>
+            <w:tcW w:w="1276" w:type="dxa"/>
+            <w:shd w:val="clear" w:color="auto" w:fill="FFF2CC" w:themeFill="accent4" w:themeFillTint="33"/>
+          </w:tcPr>
+          <w:p>
+            <w:r>
+              <w:t>Attribut</w:t>
+            </w:r>
+          </w:p>
+        </w:tc>
+        <w:tc>
+          <w:tcPr>
+            <w:tcW w:w="5806" w:type="dxa"/>
+            <w:shd w:val="clear" w:color="auto" w:fill="D9E2F3" w:themeFill="accent1" w:themeFillTint="33"/>
+          </w:tcPr>
+          <w:p>
+            <w:r>
+              <w:t>Nom de la ville de l’adresse</w:t>
+            </w:r>
+          </w:p>
+        </w:tc>
+      </w:tr>
+      <w:tr>
+        <w:trPr>
+          <w:trHeight w:val="471"/>
+        </w:trPr>
+        <w:tc>
+          <w:tcPr>
+            <w:tcW w:w="1980" w:type="dxa"/>
+            <w:shd w:val="clear" w:color="auto" w:fill="E2EFD9" w:themeFill="accent6" w:themeFillTint="33"/>
+          </w:tcPr>
+          <w:p>
+            <w:r>
+              <w:t>a</w:t>
+            </w:r>
+            <w:r>
+              <w:t>dresse</w:t>
+            </w:r>
+          </w:p>
+        </w:tc>
+        <w:tc>
+          <w:tcPr>
+            <w:tcW w:w="1276" w:type="dxa"/>
+            <w:shd w:val="clear" w:color="auto" w:fill="FFF2CC" w:themeFill="accent4" w:themeFillTint="33"/>
+          </w:tcPr>
+          <w:p>
+            <w:r>
+              <w:t>Attribut</w:t>
+            </w:r>
+          </w:p>
+        </w:tc>
+        <w:tc>
+          <w:tcPr>
+            <w:tcW w:w="5806" w:type="dxa"/>
+            <w:shd w:val="clear" w:color="auto" w:fill="D9E2F3" w:themeFill="accent1" w:themeFillTint="33"/>
+          </w:tcPr>
+          <w:p>
+            <w:r>
+              <w:t xml:space="preserve">Adresse </w:t>
+            </w:r>
+            <w:r>
+              <w:t xml:space="preserve">exacte </w:t>
+            </w:r>
+            <w:r>
+              <w:t>(numéro</w:t>
+            </w:r>
+            <w:r>
+              <w:t>, rue</w:t>
+            </w:r>
+            <w:r>
+              <w:t xml:space="preserve"> etc…)</w:t>
+            </w:r>
+          </w:p>
+        </w:tc>
+      </w:tr>
+      <w:tr>
+        <w:trPr>
+          <w:trHeight w:val="471"/>
+        </w:trPr>
+        <w:tc>
+          <w:tcPr>
+            <w:tcW w:w="1980" w:type="dxa"/>
+            <w:shd w:val="clear" w:color="auto" w:fill="E2EFD9" w:themeFill="accent6" w:themeFillTint="33"/>
+          </w:tcPr>
+          <w:p>
+            <w:r>
+              <w:t>idLegume</w:t>
+            </w:r>
+          </w:p>
+        </w:tc>
+        <w:tc>
+          <w:tcPr>
+            <w:tcW w:w="1276" w:type="dxa"/>
+            <w:shd w:val="clear" w:color="auto" w:fill="FFF2CC" w:themeFill="accent4" w:themeFillTint="33"/>
+          </w:tcPr>
+          <w:p>
+            <w:r>
+              <w:t>Attribut</w:t>
+            </w:r>
+            <w:r>
+              <w:tab/>
+            </w:r>
+          </w:p>
+        </w:tc>
+        <w:tc>
+          <w:tcPr>
+            <w:tcW w:w="5806" w:type="dxa"/>
+            <w:shd w:val="clear" w:color="auto" w:fill="D9E2F3" w:themeFill="accent1" w:themeFillTint="33"/>
+          </w:tcPr>
+          <w:p>
+            <w:r>
+              <w:t>Clé primaire de la table L</w:t>
+            </w:r>
+            <w:r>
+              <w:t>e</w:t>
+            </w:r>
+            <w:r>
+              <w:t>gume, propre à chaque légume, unique</w:t>
+            </w:r>
+          </w:p>
+        </w:tc>
+      </w:tr>
+      <w:tr>
+        <w:trPr>
+          <w:trHeight w:val="471"/>
+        </w:trPr>
+        <w:tc>
+          <w:tcPr>
+            <w:tcW w:w="1980" w:type="dxa"/>
+            <w:shd w:val="clear" w:color="auto" w:fill="E2EFD9" w:themeFill="accent6" w:themeFillTint="33"/>
+          </w:tcPr>
+          <w:p>
+            <w:r>
+              <w:t>nomLeg</w:t>
+            </w:r>
+          </w:p>
+        </w:tc>
+        <w:tc>
+          <w:tcPr>
+            <w:tcW w:w="1276" w:type="dxa"/>
+            <w:shd w:val="clear" w:color="auto" w:fill="FFF2CC" w:themeFill="accent4" w:themeFillTint="33"/>
+          </w:tcPr>
+          <w:p>
+            <w:r>
+              <w:t>Attribut</w:t>
+            </w:r>
+          </w:p>
+        </w:tc>
+        <w:tc>
+          <w:tcPr>
+            <w:tcW w:w="5806" w:type="dxa"/>
+            <w:shd w:val="clear" w:color="auto" w:fill="D9E2F3" w:themeFill="accent1" w:themeFillTint="33"/>
+          </w:tcPr>
+          <w:p>
+            <w:r>
+              <w:t>Nom du légume</w:t>
+            </w:r>
+          </w:p>
+        </w:tc>
+      </w:tr>
+      <w:tr>
+        <w:trPr>
+          <w:trHeight w:val="471"/>
+        </w:trPr>
+        <w:tc>
+          <w:tcPr>
+            <w:tcW w:w="1980" w:type="dxa"/>
+            <w:shd w:val="clear" w:color="auto" w:fill="E2EFD9" w:themeFill="accent6" w:themeFillTint="33"/>
+          </w:tcPr>
+          <w:p>
+            <w:r>
+              <w:t>prixLeg</w:t>
+            </w:r>
+          </w:p>
+        </w:tc>
+        <w:tc>
+          <w:tcPr>
+            <w:tcW w:w="1276" w:type="dxa"/>
+            <w:shd w:val="clear" w:color="auto" w:fill="FFF2CC" w:themeFill="accent4" w:themeFillTint="33"/>
+          </w:tcPr>
+          <w:p>
+            <w:r>
+              <w:t>Attribut</w:t>
+            </w:r>
+          </w:p>
+        </w:tc>
+        <w:tc>
+          <w:tcPr>
+            <w:tcW w:w="5806" w:type="dxa"/>
+            <w:shd w:val="clear" w:color="auto" w:fill="D9E2F3" w:themeFill="accent1" w:themeFillTint="33"/>
+          </w:tcPr>
+          <w:p>
+            <w:r>
+              <w:t>Prix du légume</w:t>
+            </w:r>
+            <w:r>
+              <w:t xml:space="preserve"> selon les détails de vente (au kilo, barquette etc..)</w:t>
+            </w:r>
+          </w:p>
+        </w:tc>
+      </w:tr>
+      <w:tr>
+        <w:trPr>
+          <w:trHeight w:val="471"/>
+        </w:trPr>
+        <w:tc>
+          <w:tcPr>
+            <w:tcW w:w="1980" w:type="dxa"/>
+            <w:shd w:val="clear" w:color="auto" w:fill="E2EFD9" w:themeFill="accent6" w:themeFillTint="33"/>
+          </w:tcPr>
+          <w:p>
+            <w:r>
+              <w:t>quantiteLeg</w:t>
+            </w:r>
+          </w:p>
+        </w:tc>
+        <w:tc>
+          <w:tcPr>
+            <w:tcW w:w="1276" w:type="dxa"/>
+            <w:shd w:val="clear" w:color="auto" w:fill="FFF2CC" w:themeFill="accent4" w:themeFillTint="33"/>
+          </w:tcPr>
+          <w:p>
+            <w:r>
+              <w:t>Attribut</w:t>
+            </w:r>
+          </w:p>
+        </w:tc>
+        <w:tc>
+          <w:tcPr>
+            <w:tcW w:w="5806" w:type="dxa"/>
+            <w:shd w:val="clear" w:color="auto" w:fill="D9E2F3" w:themeFill="accent1" w:themeFillTint="33"/>
+          </w:tcPr>
+          <w:p>
+            <w:r>
+              <w:t>Quantité de ce légume dans les stocks</w:t>
+            </w:r>
+          </w:p>
+        </w:tc>
+      </w:tr>
+      <w:tr>
+        <w:trPr>
+          <w:trHeight w:val="471"/>
+        </w:trPr>
+        <w:tc>
+          <w:tcPr>
+            <w:tcW w:w="1980" w:type="dxa"/>
+            <w:shd w:val="clear" w:color="auto" w:fill="E2EFD9" w:themeFill="accent6" w:themeFillTint="33"/>
+          </w:tcPr>
+          <w:p>
+            <w:r>
+              <w:t>detailVenteLeg</w:t>
+            </w:r>
+          </w:p>
+        </w:tc>
+        <w:tc>
+          <w:tcPr>
+            <w:tcW w:w="1276" w:type="dxa"/>
+            <w:shd w:val="clear" w:color="auto" w:fill="FFF2CC" w:themeFill="accent4" w:themeFillTint="33"/>
+          </w:tcPr>
+          <w:p>
+            <w:r>
+              <w:t>Attribut</w:t>
+            </w:r>
+          </w:p>
+        </w:tc>
+        <w:tc>
+          <w:tcPr>
+            <w:tcW w:w="5806" w:type="dxa"/>
+            <w:shd w:val="clear" w:color="auto" w:fill="D9E2F3" w:themeFill="accent1" w:themeFillTint="33"/>
+          </w:tcPr>
+          <w:p>
+            <w:r>
+              <w:t>Attribut permettant de savoir si le légume est vendu au kilo, à la barquette, etc…</w:t>
+            </w:r>
+          </w:p>
+        </w:tc>
+      </w:tr>
+      <w:tr>
+        <w:trPr>
+          <w:trHeight w:val="471"/>
+        </w:trPr>
+        <w:tc>
+          <w:tcPr>
+            <w:tcW w:w="1980" w:type="dxa"/>
+            <w:shd w:val="clear" w:color="auto" w:fill="E2EFD9" w:themeFill="accent6" w:themeFillTint="33"/>
+          </w:tcPr>
+          <w:p>
+            <w:r>
+              <w:t>nomPhotoLeg</w:t>
+            </w:r>
+          </w:p>
+        </w:tc>
+        <w:tc>
+          <w:tcPr>
+            <w:tcW w:w="1276" w:type="dxa"/>
+            <w:shd w:val="clear" w:color="auto" w:fill="FFF2CC" w:themeFill="accent4" w:themeFillTint="33"/>
+          </w:tcPr>
+          <w:p>
+            <w:r>
+              <w:t>Attribut</w:t>
+            </w:r>
+          </w:p>
+        </w:tc>
+        <w:tc>
+          <w:tcPr>
+            <w:tcW w:w="5806" w:type="dxa"/>
+            <w:shd w:val="clear" w:color="auto" w:fill="D9E2F3" w:themeFill="accent1" w:themeFillTint="33"/>
+          </w:tcPr>
+          <w:p>
+            <w:r>
+              <w:t>Nom de la photo du légume dans le dossier de photos</w:t>
+            </w:r>
+          </w:p>
+        </w:tc>
+      </w:tr>
+      <w:tr>
+        <w:trPr>
+          <w:trHeight w:val="471"/>
+        </w:trPr>
+        <w:tc>
+          <w:tcPr>
+            <w:tcW w:w="1980" w:type="dxa"/>
+            <w:shd w:val="clear" w:color="auto" w:fill="E2EFD9" w:themeFill="accent6" w:themeFillTint="33"/>
+          </w:tcPr>
+          <w:p>
+            <w:r>
+              <w:t>descLegume</w:t>
+            </w:r>
+          </w:p>
+        </w:tc>
+        <w:tc>
+          <w:tcPr>
+            <w:tcW w:w="1276" w:type="dxa"/>
+            <w:shd w:val="clear" w:color="auto" w:fill="FFF2CC" w:themeFill="accent4" w:themeFillTint="33"/>
+          </w:tcPr>
+          <w:p>
+            <w:r>
+              <w:t>Attribut</w:t>
+            </w:r>
+          </w:p>
+        </w:tc>
+        <w:tc>
+          <w:tcPr>
+            <w:tcW w:w="5806" w:type="dxa"/>
+            <w:shd w:val="clear" w:color="auto" w:fill="D9E2F3" w:themeFill="accent1" w:themeFillTint="33"/>
+          </w:tcPr>
+          <w:p>
+            <w:r>
+              <w:t>Description du légume (culture, origine etc…)</w:t>
+            </w:r>
+          </w:p>
+        </w:tc>
+      </w:tr>
+      <w:tr>
+        <w:trPr>
+          <w:trHeight w:val="471"/>
+        </w:trPr>
+        <w:tc>
+          <w:tcPr>
+            <w:tcW w:w="1980" w:type="dxa"/>
+            <w:shd w:val="clear" w:color="auto" w:fill="E2EFD9" w:themeFill="accent6" w:themeFillTint="33"/>
+          </w:tcPr>
+          <w:p>
+            <w:r>
+              <w:t>idFamilleLeg</w:t>
+            </w:r>
+          </w:p>
+        </w:tc>
+        <w:tc>
+          <w:tcPr>
+            <w:tcW w:w="1276" w:type="dxa"/>
+            <w:shd w:val="clear" w:color="auto" w:fill="FFF2CC" w:themeFill="accent4" w:themeFillTint="33"/>
+          </w:tcPr>
+          <w:p>
+            <w:r>
+              <w:t>Attribut</w:t>
+            </w:r>
+          </w:p>
+        </w:tc>
+        <w:tc>
+          <w:tcPr>
+            <w:tcW w:w="5806" w:type="dxa"/>
+            <w:shd w:val="clear" w:color="auto" w:fill="D9E2F3" w:themeFill="accent1" w:themeFillTint="33"/>
+          </w:tcPr>
+          <w:p>
+            <w:r>
+              <w:t>Clé primaire de la table FamilleL</w:t>
+            </w:r>
+            <w:r>
+              <w:t>e</w:t>
+            </w:r>
+            <w:r>
+              <w:t xml:space="preserve">gume, </w:t>
+            </w:r>
+            <w:r>
+              <w:t>propre à chaque famille de légume, unique</w:t>
+            </w:r>
+          </w:p>
+        </w:tc>
+      </w:tr>
+      <w:tr>
+        <w:trPr>
+          <w:trHeight w:val="471"/>
+        </w:trPr>
+        <w:tc>
+          <w:tcPr>
+            <w:tcW w:w="1980" w:type="dxa"/>
+            <w:shd w:val="clear" w:color="auto" w:fill="E2EFD9" w:themeFill="accent6" w:themeFillTint="33"/>
+          </w:tcPr>
+          <w:p>
+            <w:r>
+              <w:t>nomFamilleLeg</w:t>
+            </w:r>
+          </w:p>
+        </w:tc>
+        <w:tc>
+          <w:tcPr>
+            <w:tcW w:w="1276" w:type="dxa"/>
+            <w:shd w:val="clear" w:color="auto" w:fill="FFF2CC" w:themeFill="accent4" w:themeFillTint="33"/>
+          </w:tcPr>
+          <w:p>
+            <w:r>
+              <w:t>Attribut</w:t>
+            </w:r>
+          </w:p>
+        </w:tc>
+        <w:tc>
+          <w:tcPr>
+            <w:tcW w:w="5806" w:type="dxa"/>
+            <w:shd w:val="clear" w:color="auto" w:fill="D9E2F3" w:themeFill="accent1" w:themeFillTint="33"/>
+          </w:tcPr>
+          <w:p>
+            <w:r>
+              <w:t>Nom de la famille de légume</w:t>
+            </w:r>
+          </w:p>
+        </w:tc>
+      </w:tr>
+      <w:tr>
+        <w:trPr>
+          <w:trHeight w:val="471"/>
+        </w:trPr>
+        <w:tc>
+          <w:tcPr>
+            <w:tcW w:w="1980" w:type="dxa"/>
+            <w:shd w:val="clear" w:color="auto" w:fill="E2EFD9" w:themeFill="accent6" w:themeFillTint="33"/>
+          </w:tcPr>
+          <w:p>
+            <w:r>
+              <w:t>idSaison</w:t>
+            </w:r>
+          </w:p>
+        </w:tc>
+        <w:tc>
+          <w:tcPr>
+            <w:tcW w:w="1276" w:type="dxa"/>
+            <w:shd w:val="clear" w:color="auto" w:fill="FFF2CC" w:themeFill="accent4" w:themeFillTint="33"/>
+          </w:tcPr>
+          <w:p>
+            <w:r>
+              <w:t>Attribut</w:t>
+            </w:r>
+          </w:p>
+        </w:tc>
+        <w:tc>
+          <w:tcPr>
+            <w:tcW w:w="5806" w:type="dxa"/>
+            <w:shd w:val="clear" w:color="auto" w:fill="D9E2F3" w:themeFill="accent1" w:themeFillTint="33"/>
+          </w:tcPr>
+          <w:p>
+            <w:r>
+              <w:t>Clé primaire de la table Saison, propre à chaque saison, unique</w:t>
+            </w:r>
+          </w:p>
+        </w:tc>
+      </w:tr>
+      <w:tr>
+        <w:trPr>
+          <w:trHeight w:val="471"/>
+        </w:trPr>
+        <w:tc>
+          <w:tcPr>
+            <w:tcW w:w="1980" w:type="dxa"/>
+            <w:shd w:val="clear" w:color="auto" w:fill="E2EFD9" w:themeFill="accent6" w:themeFillTint="33"/>
+          </w:tcPr>
+          <w:p>
+            <w:r>
+              <w:t>nomSaison</w:t>
+            </w:r>
+          </w:p>
+        </w:tc>
+        <w:tc>
+          <w:tcPr>
+            <w:tcW w:w="1276" w:type="dxa"/>
+            <w:shd w:val="clear" w:color="auto" w:fill="FFF2CC" w:themeFill="accent4" w:themeFillTint="33"/>
+          </w:tcPr>
+          <w:p>
+            <w:r>
+              <w:t>Attribut</w:t>
+            </w:r>
+          </w:p>
+        </w:tc>
+        <w:tc>
+          <w:tcPr>
+            <w:tcW w:w="5806" w:type="dxa"/>
+            <w:shd w:val="clear" w:color="auto" w:fill="D9E2F3" w:themeFill="accent1" w:themeFillTint="33"/>
+          </w:tcPr>
+          <w:p>
+            <w:r>
+              <w:t>Nom de la saison</w:t>
+            </w:r>
+          </w:p>
+        </w:tc>
+      </w:tr>
+      <w:tr>
+        <w:trPr>
+          <w:trHeight w:val="471"/>
+        </w:trPr>
+        <w:tc>
+          <w:tcPr>
+            <w:tcW w:w="1980" w:type="dxa"/>
+            <w:shd w:val="clear" w:color="auto" w:fill="E2EFD9" w:themeFill="accent6" w:themeFillTint="33"/>
+          </w:tcPr>
+          <w:p>
+            <w:r>
+              <w:t>idFruit</w:t>
+            </w:r>
+          </w:p>
+        </w:tc>
+        <w:tc>
+          <w:tcPr>
+            <w:tcW w:w="1276" w:type="dxa"/>
+            <w:shd w:val="clear" w:color="auto" w:fill="FFF2CC" w:themeFill="accent4" w:themeFillTint="33"/>
+          </w:tcPr>
+          <w:p>
+            <w:r>
+              <w:t>Attribut</w:t>
+            </w:r>
+          </w:p>
+        </w:tc>
+        <w:tc>
+          <w:tcPr>
+            <w:tcW w:w="5806" w:type="dxa"/>
+            <w:shd w:val="clear" w:color="auto" w:fill="D9E2F3" w:themeFill="accent1" w:themeFillTint="33"/>
+          </w:tcPr>
+          <w:p>
+            <w:r>
+              <w:t>Clé primaire de la table Fruit, propre à chaque fruit, unique</w:t>
+            </w:r>
+          </w:p>
+        </w:tc>
+      </w:tr>
+      <w:tr>
+        <w:trPr>
+          <w:trHeight w:val="471"/>
+        </w:trPr>
+        <w:tc>
+          <w:tcPr>
+            <w:tcW w:w="1980" w:type="dxa"/>
+            <w:shd w:val="clear" w:color="auto" w:fill="E2EFD9" w:themeFill="accent6" w:themeFillTint="33"/>
+          </w:tcPr>
+          <w:p>
+            <w:r>
+              <w:t>nomFruit</w:t>
+            </w:r>
+          </w:p>
+        </w:tc>
+        <w:tc>
+          <w:tcPr>
+            <w:tcW w:w="1276" w:type="dxa"/>
+            <w:shd w:val="clear" w:color="auto" w:fill="FFF2CC" w:themeFill="accent4" w:themeFillTint="33"/>
+          </w:tcPr>
+          <w:p>
+            <w:r>
+              <w:t>Attribut</w:t>
+            </w:r>
+          </w:p>
+        </w:tc>
+        <w:tc>
+          <w:tcPr>
+            <w:tcW w:w="5806" w:type="dxa"/>
+            <w:shd w:val="clear" w:color="auto" w:fill="D9E2F3" w:themeFill="accent1" w:themeFillTint="33"/>
+          </w:tcPr>
+          <w:p>
+            <w:r>
+              <w:t>Nom du fruit</w:t>
+            </w:r>
+          </w:p>
+        </w:tc>
+      </w:tr>
+      <w:tr>
+        <w:trPr>
+          <w:trHeight w:val="471"/>
+        </w:trPr>
+        <w:tc>
+          <w:tcPr>
+            <w:tcW w:w="1980" w:type="dxa"/>
+            <w:shd w:val="clear" w:color="auto" w:fill="E2EFD9" w:themeFill="accent6" w:themeFillTint="33"/>
+          </w:tcPr>
+          <w:p>
+            <w:r>
+              <w:t>prixFruit</w:t>
+            </w:r>
+          </w:p>
+        </w:tc>
+        <w:tc>
+          <w:tcPr>
+            <w:tcW w:w="1276" w:type="dxa"/>
+            <w:shd w:val="clear" w:color="auto" w:fill="FFF2CC" w:themeFill="accent4" w:themeFillTint="33"/>
+          </w:tcPr>
+          <w:p>
+            <w:r>
+              <w:t>Attribut</w:t>
+            </w:r>
+          </w:p>
+        </w:tc>
+        <w:tc>
+          <w:tcPr>
+            <w:tcW w:w="5806" w:type="dxa"/>
+            <w:shd w:val="clear" w:color="auto" w:fill="D9E2F3" w:themeFill="accent1" w:themeFillTint="33"/>
+          </w:tcPr>
+          <w:p>
+            <w:r>
+              <w:t>Prix du fruit selon les détails de vente (au kilo, barquette etc..)</w:t>
+            </w:r>
+          </w:p>
+        </w:tc>
+      </w:tr>
+      <w:tr>
+        <w:trPr>
+          <w:trHeight w:val="471"/>
+        </w:trPr>
+        <w:tc>
+          <w:tcPr>
+            <w:tcW w:w="1980" w:type="dxa"/>
+            <w:shd w:val="clear" w:color="auto" w:fill="E2EFD9" w:themeFill="accent6" w:themeFillTint="33"/>
+          </w:tcPr>
+          <w:p>
+            <w:r>
+              <w:t>detailVenteFruit</w:t>
+            </w:r>
+          </w:p>
+        </w:tc>
+        <w:tc>
+          <w:tcPr>
+            <w:tcW w:w="1276" w:type="dxa"/>
+            <w:shd w:val="clear" w:color="auto" w:fill="FFF2CC" w:themeFill="accent4" w:themeFillTint="33"/>
+          </w:tcPr>
+          <w:p>
+            <w:r>
+              <w:t>Attribut</w:t>
+            </w:r>
+          </w:p>
+        </w:tc>
+        <w:tc>
+          <w:tcPr>
+            <w:tcW w:w="5806" w:type="dxa"/>
+            <w:shd w:val="clear" w:color="auto" w:fill="D9E2F3" w:themeFill="accent1" w:themeFillTint="33"/>
+          </w:tcPr>
+          <w:p>
+            <w:r>
+              <w:t xml:space="preserve">Attribut permettant de savoir si le </w:t>
+            </w:r>
+            <w:r>
+              <w:t>fruit</w:t>
+            </w:r>
+            <w:r>
+              <w:t xml:space="preserve"> est vendu au kilo, à la barquette, etc…</w:t>
+            </w:r>
+          </w:p>
+        </w:tc>
+      </w:tr>
+      <w:tr>
+        <w:trPr>
+          <w:trHeight w:val="471"/>
+        </w:trPr>
+        <w:tc>
+          <w:tcPr>
+            <w:tcW w:w="1980" w:type="dxa"/>
+            <w:shd w:val="clear" w:color="auto" w:fill="E2EFD9" w:themeFill="accent6" w:themeFillTint="33"/>
+          </w:tcPr>
+          <w:p>
+            <w:r>
+              <w:t>quantiteFruit</w:t>
+            </w:r>
+          </w:p>
+        </w:tc>
+        <w:tc>
+          <w:tcPr>
+            <w:tcW w:w="1276" w:type="dxa"/>
+            <w:shd w:val="clear" w:color="auto" w:fill="FFF2CC" w:themeFill="accent4" w:themeFillTint="33"/>
+          </w:tcPr>
+          <w:p>
+            <w:r>
+              <w:t>Attribut</w:t>
+            </w:r>
+          </w:p>
+        </w:tc>
+        <w:tc>
+          <w:tcPr>
+            <w:tcW w:w="5806" w:type="dxa"/>
+            <w:shd w:val="clear" w:color="auto" w:fill="D9E2F3" w:themeFill="accent1" w:themeFillTint="33"/>
+          </w:tcPr>
+          <w:p>
+            <w:r>
+              <w:t>Quantité de ce fruit dans les stocks</w:t>
+            </w:r>
+          </w:p>
+        </w:tc>
+      </w:tr>
+      <w:tr>
+        <w:trPr>
+          <w:trHeight w:val="471"/>
+        </w:trPr>
+        <w:tc>
+          <w:tcPr>
+            <w:tcW w:w="1980" w:type="dxa"/>
+            <w:shd w:val="clear" w:color="auto" w:fill="E2EFD9" w:themeFill="accent6" w:themeFillTint="33"/>
+          </w:tcPr>
+          <w:p>
+            <w:r>
+              <w:t>nomPhotoFruit</w:t>
+            </w:r>
+          </w:p>
+        </w:tc>
+        <w:tc>
+          <w:tcPr>
+            <w:tcW w:w="1276" w:type="dxa"/>
+            <w:shd w:val="clear" w:color="auto" w:fill="FFF2CC" w:themeFill="accent4" w:themeFillTint="33"/>
+          </w:tcPr>
+          <w:p>
+            <w:r>
+              <w:t>Attribut</w:t>
+            </w:r>
+          </w:p>
+        </w:tc>
+        <w:tc>
+          <w:tcPr>
+            <w:tcW w:w="5806" w:type="dxa"/>
+            <w:shd w:val="clear" w:color="auto" w:fill="D9E2F3" w:themeFill="accent1" w:themeFillTint="33"/>
+          </w:tcPr>
+          <w:p>
+            <w:r>
+              <w:t>Nom de la photo du fruit dans le dossier de photos</w:t>
+            </w:r>
+          </w:p>
+        </w:tc>
+      </w:tr>
+      <w:tr>
+        <w:trPr>
+          <w:trHeight w:val="471"/>
+        </w:trPr>
+        <w:tc>
+          <w:tcPr>
+            <w:tcW w:w="1980" w:type="dxa"/>
+            <w:shd w:val="clear" w:color="auto" w:fill="E2EFD9" w:themeFill="accent6" w:themeFillTint="33"/>
+          </w:tcPr>
+          <w:p>
+            <w:r>
+              <w:t>descFruit</w:t>
+            </w:r>
+          </w:p>
+        </w:tc>
+        <w:tc>
+          <w:tcPr>
+            <w:tcW w:w="1276" w:type="dxa"/>
+            <w:shd w:val="clear" w:color="auto" w:fill="FFF2CC" w:themeFill="accent4" w:themeFillTint="33"/>
+          </w:tcPr>
+          <w:p>
+            <w:r>
+              <w:t>Attribut</w:t>
+            </w:r>
+          </w:p>
+        </w:tc>
+        <w:tc>
+          <w:tcPr>
+            <w:tcW w:w="5806" w:type="dxa"/>
+            <w:shd w:val="clear" w:color="auto" w:fill="D9E2F3" w:themeFill="accent1" w:themeFillTint="33"/>
+          </w:tcPr>
+          <w:p>
+            <w:r>
+              <w:t>Description du fruit (culture, origine etc..)</w:t>
+            </w:r>
+          </w:p>
+        </w:tc>
+      </w:tr>
+      <w:tr>
+        <w:trPr>
+          <w:trHeight w:val="471"/>
+        </w:trPr>
+        <w:tc>
+          <w:tcPr>
+            <w:tcW w:w="1980" w:type="dxa"/>
+            <w:shd w:val="clear" w:color="auto" w:fill="E2EFD9" w:themeFill="accent6" w:themeFillTint="33"/>
+          </w:tcPr>
+          <w:p>
+            <w:r>
+              <w:t>idFamilleFruit</w:t>
+            </w:r>
+          </w:p>
+        </w:tc>
+        <w:tc>
+          <w:tcPr>
+            <w:tcW w:w="1276" w:type="dxa"/>
+            <w:shd w:val="clear" w:color="auto" w:fill="FFF2CC" w:themeFill="accent4" w:themeFillTint="33"/>
+          </w:tcPr>
+          <w:p>
+            <w:r>
+              <w:t>Attribut</w:t>
+            </w:r>
+          </w:p>
+        </w:tc>
+        <w:tc>
+          <w:tcPr>
+            <w:tcW w:w="5806" w:type="dxa"/>
+            <w:shd w:val="clear" w:color="auto" w:fill="D9E2F3" w:themeFill="accent1" w:themeFillTint="33"/>
+          </w:tcPr>
+          <w:p>
+            <w:r>
+              <w:t>Clé primaire de la table FamilleFruit, propre à chaque famille de fruit, unique</w:t>
+            </w:r>
+          </w:p>
+        </w:tc>
+      </w:tr>
+      <w:tr>
+        <w:trPr>
+          <w:trHeight w:val="471"/>
+        </w:trPr>
+        <w:tc>
+          <w:tcPr>
+            <w:tcW w:w="1980" w:type="dxa"/>
+            <w:shd w:val="clear" w:color="auto" w:fill="E2EFD9" w:themeFill="accent6" w:themeFillTint="33"/>
+          </w:tcPr>
+          <w:p>
+            <w:r>
+              <w:t>nomFamilleFruit</w:t>
+            </w:r>
+          </w:p>
+        </w:tc>
+        <w:tc>
+          <w:tcPr>
+            <w:tcW w:w="1276" w:type="dxa"/>
+            <w:shd w:val="clear" w:color="auto" w:fill="FFF2CC" w:themeFill="accent4" w:themeFillTint="33"/>
+          </w:tcPr>
+          <w:p>
+            <w:r>
+              <w:t>Attribut</w:t>
+            </w:r>
+          </w:p>
+        </w:tc>
+        <w:tc>
+          <w:tcPr>
+            <w:tcW w:w="5806" w:type="dxa"/>
+            <w:shd w:val="clear" w:color="auto" w:fill="D9E2F3" w:themeFill="accent1" w:themeFillTint="33"/>
+          </w:tcPr>
+          <w:p>
+            <w:r>
+              <w:t>Nom de la famille de fruit</w:t>
+            </w:r>
+          </w:p>
+        </w:tc>
+      </w:tr>
+      <w:tr>
+        <w:trPr>
+          <w:trHeight w:val="471"/>
+        </w:trPr>
+        <w:tc>
+          <w:tcPr>
+            <w:tcW w:w="1980" w:type="dxa"/>
+            <w:shd w:val="clear" w:color="auto" w:fill="E2EFD9" w:themeFill="accent6" w:themeFillTint="33"/>
+          </w:tcPr>
+          <w:p>
+            <w:r>
+              <w:t>idPanierHebdo</w:t>
+            </w:r>
+          </w:p>
+        </w:tc>
+        <w:tc>
+          <w:tcPr>
+            <w:tcW w:w="1276" w:type="dxa"/>
+            <w:shd w:val="clear" w:color="auto" w:fill="FFF2CC" w:themeFill="accent4" w:themeFillTint="33"/>
+          </w:tcPr>
+          <w:p>
+            <w:r>
+              <w:t>Attribut</w:t>
+            </w:r>
+          </w:p>
+        </w:tc>
+        <w:tc>
+          <w:tcPr>
+            <w:tcW w:w="5806" w:type="dxa"/>
+            <w:shd w:val="clear" w:color="auto" w:fill="D9E2F3" w:themeFill="accent1" w:themeFillTint="33"/>
+          </w:tcPr>
+          <w:p>
+            <w:r>
+              <w:t>Clé primaire de la table PanierHebdo, propre à chaque panier hebdomadaire, unique</w:t>
+            </w:r>
+          </w:p>
+        </w:tc>
+      </w:tr>
+      <w:tr>
+        <w:trPr>
+          <w:trHeight w:val="471"/>
+        </w:trPr>
+        <w:tc>
+          <w:tcPr>
+            <w:tcW w:w="1980" w:type="dxa"/>
+            <w:shd w:val="clear" w:color="auto" w:fill="E2EFD9" w:themeFill="accent6" w:themeFillTint="33"/>
+          </w:tcPr>
+          <w:p>
+            <w:r>
+              <w:t>prixPanierHebdo</w:t>
+            </w:r>
+          </w:p>
+        </w:tc>
+        <w:tc>
+          <w:tcPr>
+            <w:tcW w:w="1276" w:type="dxa"/>
+            <w:shd w:val="clear" w:color="auto" w:fill="FFF2CC" w:themeFill="accent4" w:themeFillTint="33"/>
+          </w:tcPr>
+          <w:p>
+            <w:r>
+              <w:t>Attribut</w:t>
+            </w:r>
+          </w:p>
+        </w:tc>
+        <w:tc>
+          <w:tcPr>
+            <w:tcW w:w="5806" w:type="dxa"/>
+            <w:shd w:val="clear" w:color="auto" w:fill="D9E2F3" w:themeFill="accent1" w:themeFillTint="33"/>
+          </w:tcPr>
+          <w:p>
+            <w:r>
+              <w:t>Prix du panier hebdomadaire</w:t>
+            </w:r>
+          </w:p>
+        </w:tc>
+      </w:tr>
+      <w:tr>
+        <w:trPr>
+          <w:trHeight w:val="471"/>
+        </w:trPr>
+        <w:tc>
+          <w:tcPr>
+            <w:tcW w:w="1980" w:type="dxa"/>
+            <w:shd w:val="clear" w:color="auto" w:fill="E2EFD9" w:themeFill="accent6" w:themeFillTint="33"/>
+          </w:tcPr>
+          <w:p>
             <w:r>
               <w:lastRenderedPageBreak/>
-              <w:t>idAdresse</w:t>
-            </w:r>
-            <w:proofErr w:type="spellEnd"/>
-            <w:proofErr w:type="gramEnd"/>
+              <w:t>nbPers</w:t>
+            </w:r>
           </w:p>
         </w:tc>
         <w:tc>
@@ -2402,34 +3358,27 @@
           </w:tcPr>
           <w:p>
             <w:r>
-              <w:t>Clé primaire de la table Adresse</w:t>
-            </w:r>
-            <w:r>
-              <w:t>, propre à chaque adresse, uniqu</w:t>
-            </w:r>
-            <w:r>
-              <w:t>e</w:t>
-            </w:r>
-          </w:p>
-        </w:tc>
-      </w:tr>
-      <w:tr>
-        <w:trPr>
-          <w:trHeight w:val="471"/>
-        </w:trPr>
-        <w:tc>
-          <w:tcPr>
-            <w:tcW w:w="1980" w:type="dxa"/>
-            <w:shd w:val="clear" w:color="auto" w:fill="E2EFD9" w:themeFill="accent6" w:themeFillTint="33"/>
-          </w:tcPr>
-          <w:p>
-            <w:proofErr w:type="spellStart"/>
-            <w:proofErr w:type="gramStart"/>
-            <w:r>
-              <w:t>codePostal</w:t>
-            </w:r>
-            <w:proofErr w:type="spellEnd"/>
-            <w:proofErr w:type="gramEnd"/>
+              <w:t xml:space="preserve">Nombre de personne </w:t>
+            </w:r>
+            <w:r>
+              <w:t xml:space="preserve">vis-à-vis de la quantité de fruits et légumes du panier (ex : panier pour 8 personnes, nbPers = 8) </w:t>
+            </w:r>
+          </w:p>
+        </w:tc>
+      </w:tr>
+      <w:tr>
+        <w:trPr>
+          <w:trHeight w:val="471"/>
+        </w:trPr>
+        <w:tc>
+          <w:tcPr>
+            <w:tcW w:w="1980" w:type="dxa"/>
+            <w:shd w:val="clear" w:color="auto" w:fill="E2EFD9" w:themeFill="accent6" w:themeFillTint="33"/>
+          </w:tcPr>
+          <w:p>
+            <w:r>
+              <w:t>idRecette</w:t>
+            </w:r>
           </w:p>
         </w:tc>
         <w:tc>
@@ -2450,29 +3399,24 @@
           </w:tcPr>
           <w:p>
             <w:r>
-              <w:t>Code postal de l’adresse</w:t>
-            </w:r>
-          </w:p>
-        </w:tc>
-      </w:tr>
-      <w:tr>
-        <w:trPr>
-          <w:trHeight w:val="471"/>
-        </w:trPr>
-        <w:tc>
-          <w:tcPr>
-            <w:tcW w:w="1980" w:type="dxa"/>
-            <w:shd w:val="clear" w:color="auto" w:fill="E2EFD9" w:themeFill="accent6" w:themeFillTint="33"/>
-          </w:tcPr>
-          <w:p>
-            <w:proofErr w:type="gramStart"/>
-            <w:r>
-              <w:t>v</w:t>
-            </w:r>
-            <w:r>
-              <w:t>ille</w:t>
-            </w:r>
-            <w:proofErr w:type="gramEnd"/>
+              <w:t>Clé primaire de la table RecetteHebdo, propre à chaque recette hebdomadaire, unique</w:t>
+            </w:r>
+          </w:p>
+        </w:tc>
+      </w:tr>
+      <w:tr>
+        <w:trPr>
+          <w:trHeight w:val="471"/>
+        </w:trPr>
+        <w:tc>
+          <w:tcPr>
+            <w:tcW w:w="1980" w:type="dxa"/>
+            <w:shd w:val="clear" w:color="auto" w:fill="E2EFD9" w:themeFill="accent6" w:themeFillTint="33"/>
+          </w:tcPr>
+          <w:p>
+            <w:r>
+              <w:t>nomRecette</w:t>
+            </w:r>
           </w:p>
         </w:tc>
         <w:tc>
@@ -2493,29 +3437,24 @@
           </w:tcPr>
           <w:p>
             <w:r>
-              <w:t>Nom de la ville de l’adresse</w:t>
-            </w:r>
-          </w:p>
-        </w:tc>
-      </w:tr>
-      <w:tr>
-        <w:trPr>
-          <w:trHeight w:val="471"/>
-        </w:trPr>
-        <w:tc>
-          <w:tcPr>
-            <w:tcW w:w="1980" w:type="dxa"/>
-            <w:shd w:val="clear" w:color="auto" w:fill="E2EFD9" w:themeFill="accent6" w:themeFillTint="33"/>
-          </w:tcPr>
-          <w:p>
-            <w:proofErr w:type="gramStart"/>
-            <w:r>
-              <w:t>a</w:t>
-            </w:r>
-            <w:r>
-              <w:t>dresse</w:t>
-            </w:r>
-            <w:proofErr w:type="gramEnd"/>
+              <w:t>Nom de la recette hebdomadaire</w:t>
+            </w:r>
+          </w:p>
+        </w:tc>
+      </w:tr>
+      <w:tr>
+        <w:trPr>
+          <w:trHeight w:val="471"/>
+        </w:trPr>
+        <w:tc>
+          <w:tcPr>
+            <w:tcW w:w="1980" w:type="dxa"/>
+            <w:shd w:val="clear" w:color="auto" w:fill="E2EFD9" w:themeFill="accent6" w:themeFillTint="33"/>
+          </w:tcPr>
+          <w:p>
+            <w:r>
+              <w:t>tempsPrep</w:t>
+            </w:r>
           </w:p>
         </w:tc>
         <w:tc>
@@ -2536,40 +3475,24 @@
           </w:tcPr>
           <w:p>
             <w:r>
-              <w:t xml:space="preserve">Adresse </w:t>
-            </w:r>
-            <w:r>
-              <w:t xml:space="preserve">exacte </w:t>
-            </w:r>
-            <w:r>
-              <w:t>(numéro</w:t>
-            </w:r>
-            <w:r>
-              <w:t>, rue</w:t>
-            </w:r>
-            <w:r>
-              <w:t xml:space="preserve"> etc…)</w:t>
-            </w:r>
-          </w:p>
-        </w:tc>
-      </w:tr>
-      <w:tr>
-        <w:trPr>
-          <w:trHeight w:val="471"/>
-        </w:trPr>
-        <w:tc>
-          <w:tcPr>
-            <w:tcW w:w="1980" w:type="dxa"/>
-            <w:shd w:val="clear" w:color="auto" w:fill="E2EFD9" w:themeFill="accent6" w:themeFillTint="33"/>
-          </w:tcPr>
-          <w:p>
-            <w:proofErr w:type="spellStart"/>
-            <w:proofErr w:type="gramStart"/>
-            <w:r>
-              <w:t>idLegume</w:t>
-            </w:r>
-            <w:proofErr w:type="spellEnd"/>
-            <w:proofErr w:type="gramEnd"/>
+              <w:t>Temps de préparation de la recette hebdomadaire</w:t>
+            </w:r>
+          </w:p>
+        </w:tc>
+      </w:tr>
+      <w:tr>
+        <w:trPr>
+          <w:trHeight w:val="471"/>
+        </w:trPr>
+        <w:tc>
+          <w:tcPr>
+            <w:tcW w:w="1980" w:type="dxa"/>
+            <w:shd w:val="clear" w:color="auto" w:fill="E2EFD9" w:themeFill="accent6" w:themeFillTint="33"/>
+          </w:tcPr>
+          <w:p>
+            <w:r>
+              <w:t>descIngr</w:t>
+            </w:r>
           </w:p>
         </w:tc>
         <w:tc>
@@ -2581,54 +3504,36 @@
             <w:r>
               <w:t>Attribut</w:t>
             </w:r>
-            <w:r>
-              <w:tab/>
-            </w:r>
-          </w:p>
-        </w:tc>
-        <w:tc>
-          <w:tcPr>
-            <w:tcW w:w="5806" w:type="dxa"/>
-            <w:shd w:val="clear" w:color="auto" w:fill="D9E2F3" w:themeFill="accent1" w:themeFillTint="33"/>
-          </w:tcPr>
-          <w:p>
-            <w:r>
-              <w:t xml:space="preserve">Clé primaire de la table </w:t>
-            </w:r>
-            <w:proofErr w:type="spellStart"/>
-            <w:r>
-              <w:t>L</w:t>
-            </w:r>
-            <w:r>
-              <w:t>e</w:t>
-            </w:r>
-            <w:r>
-              <w:t>gume</w:t>
-            </w:r>
-            <w:proofErr w:type="spellEnd"/>
-            <w:r>
-              <w:t>, propre à chaque légume, unique</w:t>
-            </w:r>
-          </w:p>
-        </w:tc>
-      </w:tr>
-      <w:tr>
-        <w:trPr>
-          <w:trHeight w:val="471"/>
-        </w:trPr>
-        <w:tc>
-          <w:tcPr>
-            <w:tcW w:w="1980" w:type="dxa"/>
-            <w:shd w:val="clear" w:color="auto" w:fill="E2EFD9" w:themeFill="accent6" w:themeFillTint="33"/>
-          </w:tcPr>
-          <w:p>
-            <w:proofErr w:type="spellStart"/>
-            <w:proofErr w:type="gramStart"/>
-            <w:r>
-              <w:t>nomLeg</w:t>
-            </w:r>
-            <w:proofErr w:type="spellEnd"/>
-            <w:proofErr w:type="gramEnd"/>
+          </w:p>
+        </w:tc>
+        <w:tc>
+          <w:tcPr>
+            <w:tcW w:w="5806" w:type="dxa"/>
+            <w:shd w:val="clear" w:color="auto" w:fill="D9E2F3" w:themeFill="accent1" w:themeFillTint="33"/>
+          </w:tcPr>
+          <w:p>
+            <w:r>
+              <w:t xml:space="preserve">Description des ingrédients </w:t>
+            </w:r>
+            <w:r>
+              <w:t>nécessaires</w:t>
+            </w:r>
+          </w:p>
+        </w:tc>
+      </w:tr>
+      <w:tr>
+        <w:trPr>
+          <w:trHeight w:val="471"/>
+        </w:trPr>
+        <w:tc>
+          <w:tcPr>
+            <w:tcW w:w="1980" w:type="dxa"/>
+            <w:shd w:val="clear" w:color="auto" w:fill="E2EFD9" w:themeFill="accent6" w:themeFillTint="33"/>
+          </w:tcPr>
+          <w:p>
+            <w:r>
+              <w:t>descRecette</w:t>
+            </w:r>
           </w:p>
         </w:tc>
         <w:tc>
@@ -2649,28 +3554,24 @@
           </w:tcPr>
           <w:p>
             <w:r>
-              <w:t>Nom du légume</w:t>
-            </w:r>
-          </w:p>
-        </w:tc>
-      </w:tr>
-      <w:tr>
-        <w:trPr>
-          <w:trHeight w:val="471"/>
-        </w:trPr>
-        <w:tc>
-          <w:tcPr>
-            <w:tcW w:w="1980" w:type="dxa"/>
-            <w:shd w:val="clear" w:color="auto" w:fill="E2EFD9" w:themeFill="accent6" w:themeFillTint="33"/>
-          </w:tcPr>
-          <w:p>
-            <w:proofErr w:type="spellStart"/>
-            <w:proofErr w:type="gramStart"/>
-            <w:r>
-              <w:t>prixLeg</w:t>
-            </w:r>
-            <w:proofErr w:type="spellEnd"/>
-            <w:proofErr w:type="gramEnd"/>
+              <w:t>Description des étapes de la recette</w:t>
+            </w:r>
+          </w:p>
+        </w:tc>
+      </w:tr>
+      <w:tr>
+        <w:trPr>
+          <w:trHeight w:val="471"/>
+        </w:trPr>
+        <w:tc>
+          <w:tcPr>
+            <w:tcW w:w="1980" w:type="dxa"/>
+            <w:shd w:val="clear" w:color="auto" w:fill="E2EFD9" w:themeFill="accent6" w:themeFillTint="33"/>
+          </w:tcPr>
+          <w:p>
+            <w:r>
+              <w:t>nomPhotoRecette</w:t>
+            </w:r>
           </w:p>
         </w:tc>
         <w:tc>
@@ -2691,31 +3592,24 @@
           </w:tcPr>
           <w:p>
             <w:r>
-              <w:t>Prix du légume</w:t>
-            </w:r>
-            <w:r>
-              <w:t xml:space="preserve"> selon les détails de vente (au kilo, barquette etc..)</w:t>
-            </w:r>
-          </w:p>
-        </w:tc>
-      </w:tr>
-      <w:tr>
-        <w:trPr>
-          <w:trHeight w:val="471"/>
-        </w:trPr>
-        <w:tc>
-          <w:tcPr>
-            <w:tcW w:w="1980" w:type="dxa"/>
-            <w:shd w:val="clear" w:color="auto" w:fill="E2EFD9" w:themeFill="accent6" w:themeFillTint="33"/>
-          </w:tcPr>
-          <w:p>
-            <w:proofErr w:type="spellStart"/>
-            <w:proofErr w:type="gramStart"/>
-            <w:r>
-              <w:t>quantiteLeg</w:t>
-            </w:r>
-            <w:proofErr w:type="spellEnd"/>
-            <w:proofErr w:type="gramEnd"/>
+              <w:t>Nom de la photo de la recette dans le dossier de photos</w:t>
+            </w:r>
+          </w:p>
+        </w:tc>
+      </w:tr>
+      <w:tr>
+        <w:trPr>
+          <w:trHeight w:val="471"/>
+        </w:trPr>
+        <w:tc>
+          <w:tcPr>
+            <w:tcW w:w="1980" w:type="dxa"/>
+            <w:shd w:val="clear" w:color="auto" w:fill="E2EFD9" w:themeFill="accent6" w:themeFillTint="33"/>
+          </w:tcPr>
+          <w:p>
+            <w:r>
+              <w:t>idPanierClient</w:t>
+            </w:r>
           </w:p>
         </w:tc>
         <w:tc>
@@ -2736,28 +3630,24 @@
           </w:tcPr>
           <w:p>
             <w:r>
-              <w:t>Quantité de ce légume dans les stocks</w:t>
-            </w:r>
-          </w:p>
-        </w:tc>
-      </w:tr>
-      <w:tr>
-        <w:trPr>
-          <w:trHeight w:val="471"/>
-        </w:trPr>
-        <w:tc>
-          <w:tcPr>
-            <w:tcW w:w="1980" w:type="dxa"/>
-            <w:shd w:val="clear" w:color="auto" w:fill="E2EFD9" w:themeFill="accent6" w:themeFillTint="33"/>
-          </w:tcPr>
-          <w:p>
-            <w:proofErr w:type="spellStart"/>
-            <w:proofErr w:type="gramStart"/>
-            <w:r>
-              <w:t>detailVenteLeg</w:t>
-            </w:r>
-            <w:proofErr w:type="spellEnd"/>
-            <w:proofErr w:type="gramEnd"/>
+              <w:t>Clé primaire de la table PanierClient, propre à chaque panier client, unique</w:t>
+            </w:r>
+          </w:p>
+        </w:tc>
+      </w:tr>
+      <w:tr>
+        <w:trPr>
+          <w:trHeight w:val="471"/>
+        </w:trPr>
+        <w:tc>
+          <w:tcPr>
+            <w:tcW w:w="1980" w:type="dxa"/>
+            <w:shd w:val="clear" w:color="auto" w:fill="E2EFD9" w:themeFill="accent6" w:themeFillTint="33"/>
+          </w:tcPr>
+          <w:p>
+            <w:r>
+              <w:t>idCommande</w:t>
+            </w:r>
           </w:p>
         </w:tc>
         <w:tc>
@@ -2778,28 +3668,24 @@
           </w:tcPr>
           <w:p>
             <w:r>
-              <w:t>Attribut permettant de savoir si le légume est vendu au kilo, à la barquette, etc…</w:t>
-            </w:r>
-          </w:p>
-        </w:tc>
-      </w:tr>
-      <w:tr>
-        <w:trPr>
-          <w:trHeight w:val="471"/>
-        </w:trPr>
-        <w:tc>
-          <w:tcPr>
-            <w:tcW w:w="1980" w:type="dxa"/>
-            <w:shd w:val="clear" w:color="auto" w:fill="E2EFD9" w:themeFill="accent6" w:themeFillTint="33"/>
-          </w:tcPr>
-          <w:p>
-            <w:proofErr w:type="spellStart"/>
-            <w:proofErr w:type="gramStart"/>
-            <w:r>
-              <w:t>nomPhotoLeg</w:t>
-            </w:r>
-            <w:proofErr w:type="spellEnd"/>
-            <w:proofErr w:type="gramEnd"/>
+              <w:t>Clé primaire de la table Commande, propre à chaque commande, unique</w:t>
+            </w:r>
+          </w:p>
+        </w:tc>
+      </w:tr>
+      <w:tr>
+        <w:trPr>
+          <w:trHeight w:val="471"/>
+        </w:trPr>
+        <w:tc>
+          <w:tcPr>
+            <w:tcW w:w="1980" w:type="dxa"/>
+            <w:shd w:val="clear" w:color="auto" w:fill="E2EFD9" w:themeFill="accent6" w:themeFillTint="33"/>
+          </w:tcPr>
+          <w:p>
+            <w:r>
+              <w:t>dateCom</w:t>
+            </w:r>
           </w:p>
         </w:tc>
         <w:tc>
@@ -2820,28 +3706,36 @@
           </w:tcPr>
           <w:p>
             <w:r>
-              <w:t>Nom de la photo du légume dans le dossier de photos</w:t>
-            </w:r>
-          </w:p>
-        </w:tc>
-      </w:tr>
-      <w:tr>
-        <w:trPr>
-          <w:trHeight w:val="471"/>
-        </w:trPr>
-        <w:tc>
-          <w:tcPr>
-            <w:tcW w:w="1980" w:type="dxa"/>
-            <w:shd w:val="clear" w:color="auto" w:fill="E2EFD9" w:themeFill="accent6" w:themeFillTint="33"/>
-          </w:tcPr>
-          <w:p>
-            <w:proofErr w:type="spellStart"/>
-            <w:proofErr w:type="gramStart"/>
-            <w:r>
-              <w:t>descLegume</w:t>
-            </w:r>
-            <w:proofErr w:type="spellEnd"/>
-            <w:proofErr w:type="gramEnd"/>
+              <w:t xml:space="preserve">Date </w:t>
+            </w:r>
+            <w:r>
+              <w:t xml:space="preserve">à </w:t>
+            </w:r>
+            <w:r>
+              <w:t>laquelle</w:t>
+            </w:r>
+            <w:r>
+              <w:t xml:space="preserve"> le client à réaliser la com</w:t>
+            </w:r>
+            <w:r>
+              <w:t>mande</w:t>
+            </w:r>
+          </w:p>
+        </w:tc>
+      </w:tr>
+      <w:tr>
+        <w:trPr>
+          <w:trHeight w:val="471"/>
+        </w:trPr>
+        <w:tc>
+          <w:tcPr>
+            <w:tcW w:w="1980" w:type="dxa"/>
+            <w:shd w:val="clear" w:color="auto" w:fill="E2EFD9" w:themeFill="accent6" w:themeFillTint="33"/>
+          </w:tcPr>
+          <w:p>
+            <w:r>
+              <w:t>idTypeLiv</w:t>
+            </w:r>
           </w:p>
         </w:tc>
         <w:tc>
@@ -2862,28 +3756,24 @@
           </w:tcPr>
           <w:p>
             <w:r>
-              <w:t>Description du légume (culture, origine etc…)</w:t>
-            </w:r>
-          </w:p>
-        </w:tc>
-      </w:tr>
-      <w:tr>
-        <w:trPr>
-          <w:trHeight w:val="471"/>
-        </w:trPr>
-        <w:tc>
-          <w:tcPr>
-            <w:tcW w:w="1980" w:type="dxa"/>
-            <w:shd w:val="clear" w:color="auto" w:fill="E2EFD9" w:themeFill="accent6" w:themeFillTint="33"/>
-          </w:tcPr>
-          <w:p>
-            <w:proofErr w:type="spellStart"/>
-            <w:proofErr w:type="gramStart"/>
-            <w:r>
-              <w:t>idFamilleLeg</w:t>
-            </w:r>
-            <w:proofErr w:type="spellEnd"/>
-            <w:proofErr w:type="gramEnd"/>
+              <w:t>Clé primaire de la table TypeLiv, propre à chaque type de livraison, unique</w:t>
+            </w:r>
+          </w:p>
+        </w:tc>
+      </w:tr>
+      <w:tr>
+        <w:trPr>
+          <w:trHeight w:val="471"/>
+        </w:trPr>
+        <w:tc>
+          <w:tcPr>
+            <w:tcW w:w="1980" w:type="dxa"/>
+            <w:shd w:val="clear" w:color="auto" w:fill="E2EFD9" w:themeFill="accent6" w:themeFillTint="33"/>
+          </w:tcPr>
+          <w:p>
+            <w:r>
+              <w:t>nomTypeLiv</w:t>
+            </w:r>
           </w:p>
         </w:tc>
         <w:tc>
@@ -2904,45 +3794,30 @@
           </w:tcPr>
           <w:p>
             <w:r>
-              <w:t xml:space="preserve">Clé primaire de la table </w:t>
-            </w:r>
-            <w:proofErr w:type="spellStart"/>
-            <w:r>
-              <w:t>FamilleL</w:t>
-            </w:r>
-            <w:r>
-              <w:t>e</w:t>
-            </w:r>
-            <w:r>
-              <w:t>gume</w:t>
-            </w:r>
-            <w:proofErr w:type="spellEnd"/>
-            <w:r>
-              <w:t xml:space="preserve">, </w:t>
-            </w:r>
-            <w:r>
-              <w:t>propre à chaque famille de légume, unique</w:t>
-            </w:r>
-          </w:p>
-        </w:tc>
-      </w:tr>
-      <w:tr>
-        <w:trPr>
-          <w:trHeight w:val="471"/>
-        </w:trPr>
-        <w:tc>
-          <w:tcPr>
-            <w:tcW w:w="1980" w:type="dxa"/>
-            <w:shd w:val="clear" w:color="auto" w:fill="E2EFD9" w:themeFill="accent6" w:themeFillTint="33"/>
-          </w:tcPr>
-          <w:p>
-            <w:proofErr w:type="spellStart"/>
-            <w:proofErr w:type="gramStart"/>
-            <w:r>
-              <w:t>nomFamilleLeg</w:t>
-            </w:r>
-            <w:proofErr w:type="spellEnd"/>
-            <w:proofErr w:type="gramEnd"/>
+              <w:t xml:space="preserve">Nom du type de livraison </w:t>
+            </w:r>
+            <w:r>
+              <w:t>(groupée</w:t>
+            </w:r>
+            <w:r>
+              <w:t>, ponctuelle, etc..)</w:t>
+            </w:r>
+          </w:p>
+        </w:tc>
+      </w:tr>
+      <w:tr>
+        <w:trPr>
+          <w:trHeight w:val="471"/>
+        </w:trPr>
+        <w:tc>
+          <w:tcPr>
+            <w:tcW w:w="1980" w:type="dxa"/>
+            <w:shd w:val="clear" w:color="auto" w:fill="E2EFD9" w:themeFill="accent6" w:themeFillTint="33"/>
+          </w:tcPr>
+          <w:p>
+            <w:r>
+              <w:t>idLiv</w:t>
+            </w:r>
           </w:p>
         </w:tc>
         <w:tc>
@@ -2963,28 +3838,24 @@
           </w:tcPr>
           <w:p>
             <w:r>
-              <w:t>Nom de la famille de légume</w:t>
-            </w:r>
-          </w:p>
-        </w:tc>
-      </w:tr>
-      <w:tr>
-        <w:trPr>
-          <w:trHeight w:val="471"/>
-        </w:trPr>
-        <w:tc>
-          <w:tcPr>
-            <w:tcW w:w="1980" w:type="dxa"/>
-            <w:shd w:val="clear" w:color="auto" w:fill="E2EFD9" w:themeFill="accent6" w:themeFillTint="33"/>
-          </w:tcPr>
-          <w:p>
-            <w:proofErr w:type="spellStart"/>
-            <w:proofErr w:type="gramStart"/>
-            <w:r>
-              <w:t>idSaison</w:t>
-            </w:r>
-            <w:proofErr w:type="spellEnd"/>
-            <w:proofErr w:type="gramEnd"/>
+              <w:t>Clé primaire de la table Livraison, propre à chaque livraison, unique</w:t>
+            </w:r>
+          </w:p>
+        </w:tc>
+      </w:tr>
+      <w:tr>
+        <w:trPr>
+          <w:trHeight w:val="471"/>
+        </w:trPr>
+        <w:tc>
+          <w:tcPr>
+            <w:tcW w:w="1980" w:type="dxa"/>
+            <w:shd w:val="clear" w:color="auto" w:fill="E2EFD9" w:themeFill="accent6" w:themeFillTint="33"/>
+          </w:tcPr>
+          <w:p>
+            <w:r>
+              <w:t>adresseChoisie</w:t>
+            </w:r>
           </w:p>
         </w:tc>
         <w:tc>
@@ -3005,28 +3876,24 @@
           </w:tcPr>
           <w:p>
             <w:r>
-              <w:t>Clé primaire de la table Saison, propre à chaque saison, unique</w:t>
-            </w:r>
-          </w:p>
-        </w:tc>
-      </w:tr>
-      <w:tr>
-        <w:trPr>
-          <w:trHeight w:val="471"/>
-        </w:trPr>
-        <w:tc>
-          <w:tcPr>
-            <w:tcW w:w="1980" w:type="dxa"/>
-            <w:shd w:val="clear" w:color="auto" w:fill="E2EFD9" w:themeFill="accent6" w:themeFillTint="33"/>
-          </w:tcPr>
-          <w:p>
-            <w:proofErr w:type="spellStart"/>
-            <w:proofErr w:type="gramStart"/>
-            <w:r>
-              <w:t>nomSaison</w:t>
-            </w:r>
-            <w:proofErr w:type="spellEnd"/>
-            <w:proofErr w:type="gramEnd"/>
+              <w:t>Adresse de livraison choisie</w:t>
+            </w:r>
+          </w:p>
+        </w:tc>
+      </w:tr>
+      <w:tr>
+        <w:trPr>
+          <w:trHeight w:val="471"/>
+        </w:trPr>
+        <w:tc>
+          <w:tcPr>
+            <w:tcW w:w="1980" w:type="dxa"/>
+            <w:shd w:val="clear" w:color="auto" w:fill="E2EFD9" w:themeFill="accent6" w:themeFillTint="33"/>
+          </w:tcPr>
+          <w:p>
+            <w:r>
+              <w:t>dateLiv</w:t>
+            </w:r>
           </w:p>
         </w:tc>
         <w:tc>
@@ -3047,28 +3914,24 @@
           </w:tcPr>
           <w:p>
             <w:r>
-              <w:t>Nom de la saison</w:t>
-            </w:r>
-          </w:p>
-        </w:tc>
-      </w:tr>
-      <w:tr>
-        <w:trPr>
-          <w:trHeight w:val="471"/>
-        </w:trPr>
-        <w:tc>
-          <w:tcPr>
-            <w:tcW w:w="1980" w:type="dxa"/>
-            <w:shd w:val="clear" w:color="auto" w:fill="E2EFD9" w:themeFill="accent6" w:themeFillTint="33"/>
-          </w:tcPr>
-          <w:p>
-            <w:proofErr w:type="spellStart"/>
-            <w:proofErr w:type="gramStart"/>
-            <w:r>
-              <w:t>idFruit</w:t>
-            </w:r>
-            <w:proofErr w:type="spellEnd"/>
-            <w:proofErr w:type="gramEnd"/>
+              <w:t>Date estimée de livraison</w:t>
+            </w:r>
+          </w:p>
+        </w:tc>
+      </w:tr>
+      <w:tr>
+        <w:trPr>
+          <w:trHeight w:val="471"/>
+        </w:trPr>
+        <w:tc>
+          <w:tcPr>
+            <w:tcW w:w="1980" w:type="dxa"/>
+            <w:shd w:val="clear" w:color="auto" w:fill="E2EFD9" w:themeFill="accent6" w:themeFillTint="33"/>
+          </w:tcPr>
+          <w:p>
+            <w:r>
+              <w:t>idGroupeMail</w:t>
+            </w:r>
           </w:p>
         </w:tc>
         <w:tc>
@@ -3089,28 +3952,27 @@
           </w:tcPr>
           <w:p>
             <w:r>
-              <w:t>Clé primaire de la table Fruit, propre à chaque fruit, unique</w:t>
-            </w:r>
-          </w:p>
-        </w:tc>
-      </w:tr>
-      <w:tr>
-        <w:trPr>
-          <w:trHeight w:val="471"/>
-        </w:trPr>
-        <w:tc>
-          <w:tcPr>
-            <w:tcW w:w="1980" w:type="dxa"/>
-            <w:shd w:val="clear" w:color="auto" w:fill="E2EFD9" w:themeFill="accent6" w:themeFillTint="33"/>
-          </w:tcPr>
-          <w:p>
-            <w:proofErr w:type="spellStart"/>
-            <w:proofErr w:type="gramStart"/>
-            <w:r>
-              <w:t>nomFruit</w:t>
-            </w:r>
-            <w:proofErr w:type="spellEnd"/>
-            <w:proofErr w:type="gramEnd"/>
+              <w:t>Clé primaire de la table GroupeMail, propre à chaque groupe de mail, unique</w:t>
+            </w:r>
+          </w:p>
+        </w:tc>
+      </w:tr>
+      <w:tr>
+        <w:trPr>
+          <w:trHeight w:val="471"/>
+        </w:trPr>
+        <w:tc>
+          <w:tcPr>
+            <w:tcW w:w="1980" w:type="dxa"/>
+            <w:shd w:val="clear" w:color="auto" w:fill="E2EFD9" w:themeFill="accent6" w:themeFillTint="33"/>
+          </w:tcPr>
+          <w:p>
+            <w:r>
+              <w:t>m</w:t>
+            </w:r>
+            <w:r>
+              <w:t>ail</w:t>
+            </w:r>
           </w:p>
         </w:tc>
         <w:tc>
@@ -3131,28 +3993,27 @@
           </w:tcPr>
           <w:p>
             <w:r>
-              <w:t>Nom du fruit</w:t>
-            </w:r>
-          </w:p>
-        </w:tc>
-      </w:tr>
-      <w:tr>
-        <w:trPr>
-          <w:trHeight w:val="471"/>
-        </w:trPr>
-        <w:tc>
-          <w:tcPr>
-            <w:tcW w:w="1980" w:type="dxa"/>
-            <w:shd w:val="clear" w:color="auto" w:fill="E2EFD9" w:themeFill="accent6" w:themeFillTint="33"/>
-          </w:tcPr>
-          <w:p>
-            <w:proofErr w:type="spellStart"/>
-            <w:proofErr w:type="gramStart"/>
-            <w:r>
-              <w:t>prixFruit</w:t>
-            </w:r>
-            <w:proofErr w:type="spellEnd"/>
-            <w:proofErr w:type="gramEnd"/>
+              <w:t xml:space="preserve">Mail </w:t>
+            </w:r>
+            <w:r>
+              <w:t>de la personne</w:t>
+            </w:r>
+          </w:p>
+        </w:tc>
+      </w:tr>
+      <w:tr>
+        <w:trPr>
+          <w:trHeight w:val="471"/>
+        </w:trPr>
+        <w:tc>
+          <w:tcPr>
+            <w:tcW w:w="1980" w:type="dxa"/>
+            <w:shd w:val="clear" w:color="auto" w:fill="E2EFD9" w:themeFill="accent6" w:themeFillTint="33"/>
+          </w:tcPr>
+          <w:p>
+            <w:r>
+              <w:t>idMail</w:t>
+            </w:r>
           </w:p>
         </w:tc>
         <w:tc>
@@ -3173,1189 +4034,6 @@
           </w:tcPr>
           <w:p>
             <w:r>
-              <w:t>Prix du fruit selon les détails de vente (au kilo, barquette etc..)</w:t>
-            </w:r>
-          </w:p>
-        </w:tc>
-      </w:tr>
-      <w:tr>
-        <w:trPr>
-          <w:trHeight w:val="471"/>
-        </w:trPr>
-        <w:tc>
-          <w:tcPr>
-            <w:tcW w:w="1980" w:type="dxa"/>
-            <w:shd w:val="clear" w:color="auto" w:fill="E2EFD9" w:themeFill="accent6" w:themeFillTint="33"/>
-          </w:tcPr>
-          <w:p>
-            <w:proofErr w:type="spellStart"/>
-            <w:proofErr w:type="gramStart"/>
-            <w:r>
-              <w:t>detailVenteFruit</w:t>
-            </w:r>
-            <w:proofErr w:type="spellEnd"/>
-            <w:proofErr w:type="gramEnd"/>
-          </w:p>
-        </w:tc>
-        <w:tc>
-          <w:tcPr>
-            <w:tcW w:w="1276" w:type="dxa"/>
-            <w:shd w:val="clear" w:color="auto" w:fill="FFF2CC" w:themeFill="accent4" w:themeFillTint="33"/>
-          </w:tcPr>
-          <w:p>
-            <w:r>
-              <w:t>Attribut</w:t>
-            </w:r>
-          </w:p>
-        </w:tc>
-        <w:tc>
-          <w:tcPr>
-            <w:tcW w:w="5806" w:type="dxa"/>
-            <w:shd w:val="clear" w:color="auto" w:fill="D9E2F3" w:themeFill="accent1" w:themeFillTint="33"/>
-          </w:tcPr>
-          <w:p>
-            <w:r>
-              <w:t xml:space="preserve">Attribut permettant de savoir si le </w:t>
-            </w:r>
-            <w:r>
-              <w:t>fruit</w:t>
-            </w:r>
-            <w:r>
-              <w:t xml:space="preserve"> est vendu au kilo, à la barquette, etc…</w:t>
-            </w:r>
-          </w:p>
-        </w:tc>
-      </w:tr>
-      <w:tr>
-        <w:trPr>
-          <w:trHeight w:val="471"/>
-        </w:trPr>
-        <w:tc>
-          <w:tcPr>
-            <w:tcW w:w="1980" w:type="dxa"/>
-            <w:shd w:val="clear" w:color="auto" w:fill="E2EFD9" w:themeFill="accent6" w:themeFillTint="33"/>
-          </w:tcPr>
-          <w:p>
-            <w:proofErr w:type="spellStart"/>
-            <w:proofErr w:type="gramStart"/>
-            <w:r>
-              <w:t>quantiteFruit</w:t>
-            </w:r>
-            <w:proofErr w:type="spellEnd"/>
-            <w:proofErr w:type="gramEnd"/>
-          </w:p>
-        </w:tc>
-        <w:tc>
-          <w:tcPr>
-            <w:tcW w:w="1276" w:type="dxa"/>
-            <w:shd w:val="clear" w:color="auto" w:fill="FFF2CC" w:themeFill="accent4" w:themeFillTint="33"/>
-          </w:tcPr>
-          <w:p>
-            <w:r>
-              <w:t>Attribut</w:t>
-            </w:r>
-          </w:p>
-        </w:tc>
-        <w:tc>
-          <w:tcPr>
-            <w:tcW w:w="5806" w:type="dxa"/>
-            <w:shd w:val="clear" w:color="auto" w:fill="D9E2F3" w:themeFill="accent1" w:themeFillTint="33"/>
-          </w:tcPr>
-          <w:p>
-            <w:r>
-              <w:t>Quantité de ce fruit dans les stocks</w:t>
-            </w:r>
-          </w:p>
-        </w:tc>
-      </w:tr>
-      <w:tr>
-        <w:trPr>
-          <w:trHeight w:val="471"/>
-        </w:trPr>
-        <w:tc>
-          <w:tcPr>
-            <w:tcW w:w="1980" w:type="dxa"/>
-            <w:shd w:val="clear" w:color="auto" w:fill="E2EFD9" w:themeFill="accent6" w:themeFillTint="33"/>
-          </w:tcPr>
-          <w:p>
-            <w:proofErr w:type="spellStart"/>
-            <w:proofErr w:type="gramStart"/>
-            <w:r>
-              <w:t>nomPhotoFruit</w:t>
-            </w:r>
-            <w:proofErr w:type="spellEnd"/>
-            <w:proofErr w:type="gramEnd"/>
-          </w:p>
-        </w:tc>
-        <w:tc>
-          <w:tcPr>
-            <w:tcW w:w="1276" w:type="dxa"/>
-            <w:shd w:val="clear" w:color="auto" w:fill="FFF2CC" w:themeFill="accent4" w:themeFillTint="33"/>
-          </w:tcPr>
-          <w:p>
-            <w:r>
-              <w:t>Attribut</w:t>
-            </w:r>
-          </w:p>
-        </w:tc>
-        <w:tc>
-          <w:tcPr>
-            <w:tcW w:w="5806" w:type="dxa"/>
-            <w:shd w:val="clear" w:color="auto" w:fill="D9E2F3" w:themeFill="accent1" w:themeFillTint="33"/>
-          </w:tcPr>
-          <w:p>
-            <w:r>
-              <w:t>Nom de la photo du fruit dans le dossier de photos</w:t>
-            </w:r>
-          </w:p>
-        </w:tc>
-      </w:tr>
-      <w:tr>
-        <w:trPr>
-          <w:trHeight w:val="471"/>
-        </w:trPr>
-        <w:tc>
-          <w:tcPr>
-            <w:tcW w:w="1980" w:type="dxa"/>
-            <w:shd w:val="clear" w:color="auto" w:fill="E2EFD9" w:themeFill="accent6" w:themeFillTint="33"/>
-          </w:tcPr>
-          <w:p>
-            <w:proofErr w:type="spellStart"/>
-            <w:proofErr w:type="gramStart"/>
-            <w:r>
-              <w:t>descFruit</w:t>
-            </w:r>
-            <w:proofErr w:type="spellEnd"/>
-            <w:proofErr w:type="gramEnd"/>
-          </w:p>
-        </w:tc>
-        <w:tc>
-          <w:tcPr>
-            <w:tcW w:w="1276" w:type="dxa"/>
-            <w:shd w:val="clear" w:color="auto" w:fill="FFF2CC" w:themeFill="accent4" w:themeFillTint="33"/>
-          </w:tcPr>
-          <w:p>
-            <w:r>
-              <w:t>Attribut</w:t>
-            </w:r>
-          </w:p>
-        </w:tc>
-        <w:tc>
-          <w:tcPr>
-            <w:tcW w:w="5806" w:type="dxa"/>
-            <w:shd w:val="clear" w:color="auto" w:fill="D9E2F3" w:themeFill="accent1" w:themeFillTint="33"/>
-          </w:tcPr>
-          <w:p>
-            <w:r>
-              <w:t>Description du fruit (culture, origine etc..)</w:t>
-            </w:r>
-          </w:p>
-        </w:tc>
-      </w:tr>
-      <w:tr>
-        <w:trPr>
-          <w:trHeight w:val="471"/>
-        </w:trPr>
-        <w:tc>
-          <w:tcPr>
-            <w:tcW w:w="1980" w:type="dxa"/>
-            <w:shd w:val="clear" w:color="auto" w:fill="E2EFD9" w:themeFill="accent6" w:themeFillTint="33"/>
-          </w:tcPr>
-          <w:p>
-            <w:proofErr w:type="spellStart"/>
-            <w:proofErr w:type="gramStart"/>
-            <w:r>
-              <w:t>idFamilleFruit</w:t>
-            </w:r>
-            <w:proofErr w:type="spellEnd"/>
-            <w:proofErr w:type="gramEnd"/>
-          </w:p>
-        </w:tc>
-        <w:tc>
-          <w:tcPr>
-            <w:tcW w:w="1276" w:type="dxa"/>
-            <w:shd w:val="clear" w:color="auto" w:fill="FFF2CC" w:themeFill="accent4" w:themeFillTint="33"/>
-          </w:tcPr>
-          <w:p>
-            <w:r>
-              <w:t>Attribut</w:t>
-            </w:r>
-          </w:p>
-        </w:tc>
-        <w:tc>
-          <w:tcPr>
-            <w:tcW w:w="5806" w:type="dxa"/>
-            <w:shd w:val="clear" w:color="auto" w:fill="D9E2F3" w:themeFill="accent1" w:themeFillTint="33"/>
-          </w:tcPr>
-          <w:p>
-            <w:r>
-              <w:t xml:space="preserve">Clé primaire de la table </w:t>
-            </w:r>
-            <w:proofErr w:type="spellStart"/>
-            <w:r>
-              <w:t>FamilleFruit</w:t>
-            </w:r>
-            <w:proofErr w:type="spellEnd"/>
-            <w:r>
-              <w:t>, propre à chaque famille de fruit, unique</w:t>
-            </w:r>
-          </w:p>
-        </w:tc>
-      </w:tr>
-      <w:tr>
-        <w:trPr>
-          <w:trHeight w:val="471"/>
-        </w:trPr>
-        <w:tc>
-          <w:tcPr>
-            <w:tcW w:w="1980" w:type="dxa"/>
-            <w:shd w:val="clear" w:color="auto" w:fill="E2EFD9" w:themeFill="accent6" w:themeFillTint="33"/>
-          </w:tcPr>
-          <w:p>
-            <w:proofErr w:type="spellStart"/>
-            <w:proofErr w:type="gramStart"/>
-            <w:r>
-              <w:t>nomFamilleFruit</w:t>
-            </w:r>
-            <w:proofErr w:type="spellEnd"/>
-            <w:proofErr w:type="gramEnd"/>
-          </w:p>
-        </w:tc>
-        <w:tc>
-          <w:tcPr>
-            <w:tcW w:w="1276" w:type="dxa"/>
-            <w:shd w:val="clear" w:color="auto" w:fill="FFF2CC" w:themeFill="accent4" w:themeFillTint="33"/>
-          </w:tcPr>
-          <w:p>
-            <w:r>
-              <w:t>Attribut</w:t>
-            </w:r>
-          </w:p>
-        </w:tc>
-        <w:tc>
-          <w:tcPr>
-            <w:tcW w:w="5806" w:type="dxa"/>
-            <w:shd w:val="clear" w:color="auto" w:fill="D9E2F3" w:themeFill="accent1" w:themeFillTint="33"/>
-          </w:tcPr>
-          <w:p>
-            <w:r>
-              <w:t>Nom de la famille de fruit</w:t>
-            </w:r>
-          </w:p>
-        </w:tc>
-      </w:tr>
-      <w:tr>
-        <w:trPr>
-          <w:trHeight w:val="471"/>
-        </w:trPr>
-        <w:tc>
-          <w:tcPr>
-            <w:tcW w:w="1980" w:type="dxa"/>
-            <w:shd w:val="clear" w:color="auto" w:fill="E2EFD9" w:themeFill="accent6" w:themeFillTint="33"/>
-          </w:tcPr>
-          <w:p>
-            <w:proofErr w:type="spellStart"/>
-            <w:proofErr w:type="gramStart"/>
-            <w:r>
-              <w:t>idPanierHebdo</w:t>
-            </w:r>
-            <w:proofErr w:type="spellEnd"/>
-            <w:proofErr w:type="gramEnd"/>
-          </w:p>
-        </w:tc>
-        <w:tc>
-          <w:tcPr>
-            <w:tcW w:w="1276" w:type="dxa"/>
-            <w:shd w:val="clear" w:color="auto" w:fill="FFF2CC" w:themeFill="accent4" w:themeFillTint="33"/>
-          </w:tcPr>
-          <w:p>
-            <w:r>
-              <w:t>Attribut</w:t>
-            </w:r>
-          </w:p>
-        </w:tc>
-        <w:tc>
-          <w:tcPr>
-            <w:tcW w:w="5806" w:type="dxa"/>
-            <w:shd w:val="clear" w:color="auto" w:fill="D9E2F3" w:themeFill="accent1" w:themeFillTint="33"/>
-          </w:tcPr>
-          <w:p>
-            <w:r>
-              <w:t xml:space="preserve">Clé primaire de la table </w:t>
-            </w:r>
-            <w:proofErr w:type="spellStart"/>
-            <w:r>
-              <w:t>PanierHebdo</w:t>
-            </w:r>
-            <w:proofErr w:type="spellEnd"/>
-            <w:r>
-              <w:t>, propre à chaque panier hebdomadaire, unique</w:t>
-            </w:r>
-          </w:p>
-        </w:tc>
-      </w:tr>
-      <w:tr>
-        <w:trPr>
-          <w:trHeight w:val="471"/>
-        </w:trPr>
-        <w:tc>
-          <w:tcPr>
-            <w:tcW w:w="1980" w:type="dxa"/>
-            <w:shd w:val="clear" w:color="auto" w:fill="E2EFD9" w:themeFill="accent6" w:themeFillTint="33"/>
-          </w:tcPr>
-          <w:p>
-            <w:proofErr w:type="spellStart"/>
-            <w:proofErr w:type="gramStart"/>
-            <w:r>
-              <w:t>prixPanierHebdo</w:t>
-            </w:r>
-            <w:proofErr w:type="spellEnd"/>
-            <w:proofErr w:type="gramEnd"/>
-          </w:p>
-        </w:tc>
-        <w:tc>
-          <w:tcPr>
-            <w:tcW w:w="1276" w:type="dxa"/>
-            <w:shd w:val="clear" w:color="auto" w:fill="FFF2CC" w:themeFill="accent4" w:themeFillTint="33"/>
-          </w:tcPr>
-          <w:p>
-            <w:r>
-              <w:t>Attribut</w:t>
-            </w:r>
-          </w:p>
-        </w:tc>
-        <w:tc>
-          <w:tcPr>
-            <w:tcW w:w="5806" w:type="dxa"/>
-            <w:shd w:val="clear" w:color="auto" w:fill="D9E2F3" w:themeFill="accent1" w:themeFillTint="33"/>
-          </w:tcPr>
-          <w:p>
-            <w:r>
-              <w:t>Prix du panier hebdomadaire</w:t>
-            </w:r>
-          </w:p>
-        </w:tc>
-      </w:tr>
-      <w:tr>
-        <w:trPr>
-          <w:trHeight w:val="471"/>
-        </w:trPr>
-        <w:tc>
-          <w:tcPr>
-            <w:tcW w:w="1980" w:type="dxa"/>
-            <w:shd w:val="clear" w:color="auto" w:fill="E2EFD9" w:themeFill="accent6" w:themeFillTint="33"/>
-          </w:tcPr>
-          <w:p>
-            <w:proofErr w:type="spellStart"/>
-            <w:proofErr w:type="gramStart"/>
-            <w:r>
-              <w:t>nbPers</w:t>
-            </w:r>
-            <w:proofErr w:type="spellEnd"/>
-            <w:proofErr w:type="gramEnd"/>
-          </w:p>
-        </w:tc>
-        <w:tc>
-          <w:tcPr>
-            <w:tcW w:w="1276" w:type="dxa"/>
-            <w:shd w:val="clear" w:color="auto" w:fill="FFF2CC" w:themeFill="accent4" w:themeFillTint="33"/>
-          </w:tcPr>
-          <w:p>
-            <w:r>
-              <w:t>Attribut</w:t>
-            </w:r>
-          </w:p>
-        </w:tc>
-        <w:tc>
-          <w:tcPr>
-            <w:tcW w:w="5806" w:type="dxa"/>
-            <w:shd w:val="clear" w:color="auto" w:fill="D9E2F3" w:themeFill="accent1" w:themeFillTint="33"/>
-          </w:tcPr>
-          <w:p>
-            <w:r>
-              <w:t xml:space="preserve">Nombre de personne </w:t>
-            </w:r>
-            <w:r>
-              <w:t xml:space="preserve">vis-à-vis de la quantité de fruits et légumes du panier (ex : panier pour 8 personnes, </w:t>
-            </w:r>
-            <w:proofErr w:type="spellStart"/>
-            <w:r>
-              <w:t>nbPers</w:t>
-            </w:r>
-            <w:proofErr w:type="spellEnd"/>
-            <w:r>
-              <w:t xml:space="preserve"> = 8) </w:t>
-            </w:r>
-          </w:p>
-        </w:tc>
-      </w:tr>
-      <w:tr>
-        <w:trPr>
-          <w:trHeight w:val="471"/>
-        </w:trPr>
-        <w:tc>
-          <w:tcPr>
-            <w:tcW w:w="1980" w:type="dxa"/>
-            <w:shd w:val="clear" w:color="auto" w:fill="E2EFD9" w:themeFill="accent6" w:themeFillTint="33"/>
-          </w:tcPr>
-          <w:p>
-            <w:proofErr w:type="spellStart"/>
-            <w:proofErr w:type="gramStart"/>
-            <w:r>
-              <w:lastRenderedPageBreak/>
-              <w:t>idRecette</w:t>
-            </w:r>
-            <w:proofErr w:type="spellEnd"/>
-            <w:proofErr w:type="gramEnd"/>
-          </w:p>
-        </w:tc>
-        <w:tc>
-          <w:tcPr>
-            <w:tcW w:w="1276" w:type="dxa"/>
-            <w:shd w:val="clear" w:color="auto" w:fill="FFF2CC" w:themeFill="accent4" w:themeFillTint="33"/>
-          </w:tcPr>
-          <w:p>
-            <w:r>
-              <w:t>Attribut</w:t>
-            </w:r>
-          </w:p>
-        </w:tc>
-        <w:tc>
-          <w:tcPr>
-            <w:tcW w:w="5806" w:type="dxa"/>
-            <w:shd w:val="clear" w:color="auto" w:fill="D9E2F3" w:themeFill="accent1" w:themeFillTint="33"/>
-          </w:tcPr>
-          <w:p>
-            <w:r>
-              <w:t xml:space="preserve">Clé primaire de la table </w:t>
-            </w:r>
-            <w:proofErr w:type="spellStart"/>
-            <w:r>
-              <w:t>RecetteHebdo</w:t>
-            </w:r>
-            <w:proofErr w:type="spellEnd"/>
-            <w:r>
-              <w:t>, propre à chaque recette hebdomadaire, unique</w:t>
-            </w:r>
-          </w:p>
-        </w:tc>
-      </w:tr>
-      <w:tr>
-        <w:trPr>
-          <w:trHeight w:val="471"/>
-        </w:trPr>
-        <w:tc>
-          <w:tcPr>
-            <w:tcW w:w="1980" w:type="dxa"/>
-            <w:shd w:val="clear" w:color="auto" w:fill="E2EFD9" w:themeFill="accent6" w:themeFillTint="33"/>
-          </w:tcPr>
-          <w:p>
-            <w:proofErr w:type="spellStart"/>
-            <w:proofErr w:type="gramStart"/>
-            <w:r>
-              <w:t>nomRecette</w:t>
-            </w:r>
-            <w:proofErr w:type="spellEnd"/>
-            <w:proofErr w:type="gramEnd"/>
-          </w:p>
-        </w:tc>
-        <w:tc>
-          <w:tcPr>
-            <w:tcW w:w="1276" w:type="dxa"/>
-            <w:shd w:val="clear" w:color="auto" w:fill="FFF2CC" w:themeFill="accent4" w:themeFillTint="33"/>
-          </w:tcPr>
-          <w:p>
-            <w:r>
-              <w:t>Attribut</w:t>
-            </w:r>
-          </w:p>
-        </w:tc>
-        <w:tc>
-          <w:tcPr>
-            <w:tcW w:w="5806" w:type="dxa"/>
-            <w:shd w:val="clear" w:color="auto" w:fill="D9E2F3" w:themeFill="accent1" w:themeFillTint="33"/>
-          </w:tcPr>
-          <w:p>
-            <w:r>
-              <w:t>Nom de la recette hebdomadaire</w:t>
-            </w:r>
-          </w:p>
-        </w:tc>
-      </w:tr>
-      <w:tr>
-        <w:trPr>
-          <w:trHeight w:val="471"/>
-        </w:trPr>
-        <w:tc>
-          <w:tcPr>
-            <w:tcW w:w="1980" w:type="dxa"/>
-            <w:shd w:val="clear" w:color="auto" w:fill="E2EFD9" w:themeFill="accent6" w:themeFillTint="33"/>
-          </w:tcPr>
-          <w:p>
-            <w:proofErr w:type="spellStart"/>
-            <w:proofErr w:type="gramStart"/>
-            <w:r>
-              <w:t>tempsPrep</w:t>
-            </w:r>
-            <w:proofErr w:type="spellEnd"/>
-            <w:proofErr w:type="gramEnd"/>
-          </w:p>
-        </w:tc>
-        <w:tc>
-          <w:tcPr>
-            <w:tcW w:w="1276" w:type="dxa"/>
-            <w:shd w:val="clear" w:color="auto" w:fill="FFF2CC" w:themeFill="accent4" w:themeFillTint="33"/>
-          </w:tcPr>
-          <w:p>
-            <w:r>
-              <w:t>Attribut</w:t>
-            </w:r>
-          </w:p>
-        </w:tc>
-        <w:tc>
-          <w:tcPr>
-            <w:tcW w:w="5806" w:type="dxa"/>
-            <w:shd w:val="clear" w:color="auto" w:fill="D9E2F3" w:themeFill="accent1" w:themeFillTint="33"/>
-          </w:tcPr>
-          <w:p>
-            <w:r>
-              <w:t>Temps de préparation de la recette hebdomadaire</w:t>
-            </w:r>
-          </w:p>
-        </w:tc>
-      </w:tr>
-      <w:tr>
-        <w:trPr>
-          <w:trHeight w:val="471"/>
-        </w:trPr>
-        <w:tc>
-          <w:tcPr>
-            <w:tcW w:w="1980" w:type="dxa"/>
-            <w:shd w:val="clear" w:color="auto" w:fill="E2EFD9" w:themeFill="accent6" w:themeFillTint="33"/>
-          </w:tcPr>
-          <w:p>
-            <w:proofErr w:type="spellStart"/>
-            <w:proofErr w:type="gramStart"/>
-            <w:r>
-              <w:t>descIngr</w:t>
-            </w:r>
-            <w:proofErr w:type="spellEnd"/>
-            <w:proofErr w:type="gramEnd"/>
-          </w:p>
-        </w:tc>
-        <w:tc>
-          <w:tcPr>
-            <w:tcW w:w="1276" w:type="dxa"/>
-            <w:shd w:val="clear" w:color="auto" w:fill="FFF2CC" w:themeFill="accent4" w:themeFillTint="33"/>
-          </w:tcPr>
-          <w:p>
-            <w:r>
-              <w:t>Attribut</w:t>
-            </w:r>
-          </w:p>
-        </w:tc>
-        <w:tc>
-          <w:tcPr>
-            <w:tcW w:w="5806" w:type="dxa"/>
-            <w:shd w:val="clear" w:color="auto" w:fill="D9E2F3" w:themeFill="accent1" w:themeFillTint="33"/>
-          </w:tcPr>
-          <w:p>
-            <w:r>
-              <w:t xml:space="preserve">Description des ingrédients </w:t>
-            </w:r>
-            <w:r>
-              <w:t>nécessaires</w:t>
-            </w:r>
-          </w:p>
-        </w:tc>
-      </w:tr>
-      <w:tr>
-        <w:trPr>
-          <w:trHeight w:val="471"/>
-        </w:trPr>
-        <w:tc>
-          <w:tcPr>
-            <w:tcW w:w="1980" w:type="dxa"/>
-            <w:shd w:val="clear" w:color="auto" w:fill="E2EFD9" w:themeFill="accent6" w:themeFillTint="33"/>
-          </w:tcPr>
-          <w:p>
-            <w:proofErr w:type="spellStart"/>
-            <w:proofErr w:type="gramStart"/>
-            <w:r>
-              <w:t>descRecette</w:t>
-            </w:r>
-            <w:proofErr w:type="spellEnd"/>
-            <w:proofErr w:type="gramEnd"/>
-          </w:p>
-        </w:tc>
-        <w:tc>
-          <w:tcPr>
-            <w:tcW w:w="1276" w:type="dxa"/>
-            <w:shd w:val="clear" w:color="auto" w:fill="FFF2CC" w:themeFill="accent4" w:themeFillTint="33"/>
-          </w:tcPr>
-          <w:p>
-            <w:r>
-              <w:t>Attribut</w:t>
-            </w:r>
-          </w:p>
-        </w:tc>
-        <w:tc>
-          <w:tcPr>
-            <w:tcW w:w="5806" w:type="dxa"/>
-            <w:shd w:val="clear" w:color="auto" w:fill="D9E2F3" w:themeFill="accent1" w:themeFillTint="33"/>
-          </w:tcPr>
-          <w:p>
-            <w:r>
-              <w:t>Description des étapes de la recette</w:t>
-            </w:r>
-          </w:p>
-        </w:tc>
-      </w:tr>
-      <w:tr>
-        <w:trPr>
-          <w:trHeight w:val="471"/>
-        </w:trPr>
-        <w:tc>
-          <w:tcPr>
-            <w:tcW w:w="1980" w:type="dxa"/>
-            <w:shd w:val="clear" w:color="auto" w:fill="E2EFD9" w:themeFill="accent6" w:themeFillTint="33"/>
-          </w:tcPr>
-          <w:p>
-            <w:proofErr w:type="spellStart"/>
-            <w:proofErr w:type="gramStart"/>
-            <w:r>
-              <w:t>nomPhotoRecette</w:t>
-            </w:r>
-            <w:proofErr w:type="spellEnd"/>
-            <w:proofErr w:type="gramEnd"/>
-          </w:p>
-        </w:tc>
-        <w:tc>
-          <w:tcPr>
-            <w:tcW w:w="1276" w:type="dxa"/>
-            <w:shd w:val="clear" w:color="auto" w:fill="FFF2CC" w:themeFill="accent4" w:themeFillTint="33"/>
-          </w:tcPr>
-          <w:p>
-            <w:r>
-              <w:t>Attribut</w:t>
-            </w:r>
-          </w:p>
-        </w:tc>
-        <w:tc>
-          <w:tcPr>
-            <w:tcW w:w="5806" w:type="dxa"/>
-            <w:shd w:val="clear" w:color="auto" w:fill="D9E2F3" w:themeFill="accent1" w:themeFillTint="33"/>
-          </w:tcPr>
-          <w:p>
-            <w:r>
-              <w:t>Nom de la photo de la recette dans le dossier de photos</w:t>
-            </w:r>
-          </w:p>
-        </w:tc>
-      </w:tr>
-      <w:tr>
-        <w:trPr>
-          <w:trHeight w:val="471"/>
-        </w:trPr>
-        <w:tc>
-          <w:tcPr>
-            <w:tcW w:w="1980" w:type="dxa"/>
-            <w:shd w:val="clear" w:color="auto" w:fill="E2EFD9" w:themeFill="accent6" w:themeFillTint="33"/>
-          </w:tcPr>
-          <w:p>
-            <w:proofErr w:type="spellStart"/>
-            <w:proofErr w:type="gramStart"/>
-            <w:r>
-              <w:t>idPanierClient</w:t>
-            </w:r>
-            <w:proofErr w:type="spellEnd"/>
-            <w:proofErr w:type="gramEnd"/>
-          </w:p>
-        </w:tc>
-        <w:tc>
-          <w:tcPr>
-            <w:tcW w:w="1276" w:type="dxa"/>
-            <w:shd w:val="clear" w:color="auto" w:fill="FFF2CC" w:themeFill="accent4" w:themeFillTint="33"/>
-          </w:tcPr>
-          <w:p>
-            <w:r>
-              <w:t>Attribut</w:t>
-            </w:r>
-          </w:p>
-        </w:tc>
-        <w:tc>
-          <w:tcPr>
-            <w:tcW w:w="5806" w:type="dxa"/>
-            <w:shd w:val="clear" w:color="auto" w:fill="D9E2F3" w:themeFill="accent1" w:themeFillTint="33"/>
-          </w:tcPr>
-          <w:p>
-            <w:r>
-              <w:t xml:space="preserve">Clé primaire de la table </w:t>
-            </w:r>
-            <w:proofErr w:type="spellStart"/>
-            <w:r>
-              <w:t>PanierClient</w:t>
-            </w:r>
-            <w:proofErr w:type="spellEnd"/>
-            <w:r>
-              <w:t>, propre à chaque panier client, unique</w:t>
-            </w:r>
-          </w:p>
-        </w:tc>
-      </w:tr>
-      <w:tr>
-        <w:trPr>
-          <w:trHeight w:val="471"/>
-        </w:trPr>
-        <w:tc>
-          <w:tcPr>
-            <w:tcW w:w="1980" w:type="dxa"/>
-            <w:shd w:val="clear" w:color="auto" w:fill="E2EFD9" w:themeFill="accent6" w:themeFillTint="33"/>
-          </w:tcPr>
-          <w:p>
-            <w:proofErr w:type="spellStart"/>
-            <w:proofErr w:type="gramStart"/>
-            <w:r>
-              <w:t>idCommande</w:t>
-            </w:r>
-            <w:proofErr w:type="spellEnd"/>
-            <w:proofErr w:type="gramEnd"/>
-          </w:p>
-        </w:tc>
-        <w:tc>
-          <w:tcPr>
-            <w:tcW w:w="1276" w:type="dxa"/>
-            <w:shd w:val="clear" w:color="auto" w:fill="FFF2CC" w:themeFill="accent4" w:themeFillTint="33"/>
-          </w:tcPr>
-          <w:p>
-            <w:r>
-              <w:t>Attribut</w:t>
-            </w:r>
-          </w:p>
-        </w:tc>
-        <w:tc>
-          <w:tcPr>
-            <w:tcW w:w="5806" w:type="dxa"/>
-            <w:shd w:val="clear" w:color="auto" w:fill="D9E2F3" w:themeFill="accent1" w:themeFillTint="33"/>
-          </w:tcPr>
-          <w:p>
-            <w:r>
-              <w:t>Clé primaire de la table Commande, propre à chaque commande, unique</w:t>
-            </w:r>
-          </w:p>
-        </w:tc>
-      </w:tr>
-      <w:tr>
-        <w:trPr>
-          <w:trHeight w:val="471"/>
-        </w:trPr>
-        <w:tc>
-          <w:tcPr>
-            <w:tcW w:w="1980" w:type="dxa"/>
-            <w:shd w:val="clear" w:color="auto" w:fill="E2EFD9" w:themeFill="accent6" w:themeFillTint="33"/>
-          </w:tcPr>
-          <w:p>
-            <w:proofErr w:type="spellStart"/>
-            <w:proofErr w:type="gramStart"/>
-            <w:r>
-              <w:t>dateCom</w:t>
-            </w:r>
-            <w:proofErr w:type="spellEnd"/>
-            <w:proofErr w:type="gramEnd"/>
-          </w:p>
-        </w:tc>
-        <w:tc>
-          <w:tcPr>
-            <w:tcW w:w="1276" w:type="dxa"/>
-            <w:shd w:val="clear" w:color="auto" w:fill="FFF2CC" w:themeFill="accent4" w:themeFillTint="33"/>
-          </w:tcPr>
-          <w:p>
-            <w:r>
-              <w:t>Attribut</w:t>
-            </w:r>
-          </w:p>
-        </w:tc>
-        <w:tc>
-          <w:tcPr>
-            <w:tcW w:w="5806" w:type="dxa"/>
-            <w:shd w:val="clear" w:color="auto" w:fill="D9E2F3" w:themeFill="accent1" w:themeFillTint="33"/>
-          </w:tcPr>
-          <w:p>
-            <w:r>
-              <w:t xml:space="preserve">Date </w:t>
-            </w:r>
-            <w:r>
-              <w:t xml:space="preserve">à </w:t>
-            </w:r>
-            <w:r>
-              <w:t>laquelle</w:t>
-            </w:r>
-            <w:r>
-              <w:t xml:space="preserve"> le client à réaliser la com</w:t>
-            </w:r>
-            <w:r>
-              <w:t>mande</w:t>
-            </w:r>
-          </w:p>
-        </w:tc>
-      </w:tr>
-      <w:tr>
-        <w:trPr>
-          <w:trHeight w:val="471"/>
-        </w:trPr>
-        <w:tc>
-          <w:tcPr>
-            <w:tcW w:w="1980" w:type="dxa"/>
-            <w:shd w:val="clear" w:color="auto" w:fill="E2EFD9" w:themeFill="accent6" w:themeFillTint="33"/>
-          </w:tcPr>
-          <w:p>
-            <w:proofErr w:type="spellStart"/>
-            <w:proofErr w:type="gramStart"/>
-            <w:r>
-              <w:t>idTypeLiv</w:t>
-            </w:r>
-            <w:proofErr w:type="spellEnd"/>
-            <w:proofErr w:type="gramEnd"/>
-          </w:p>
-        </w:tc>
-        <w:tc>
-          <w:tcPr>
-            <w:tcW w:w="1276" w:type="dxa"/>
-            <w:shd w:val="clear" w:color="auto" w:fill="FFF2CC" w:themeFill="accent4" w:themeFillTint="33"/>
-          </w:tcPr>
-          <w:p>
-            <w:r>
-              <w:t>Attribut</w:t>
-            </w:r>
-          </w:p>
-        </w:tc>
-        <w:tc>
-          <w:tcPr>
-            <w:tcW w:w="5806" w:type="dxa"/>
-            <w:shd w:val="clear" w:color="auto" w:fill="D9E2F3" w:themeFill="accent1" w:themeFillTint="33"/>
-          </w:tcPr>
-          <w:p>
-            <w:r>
-              <w:t xml:space="preserve">Clé primaire de la table </w:t>
-            </w:r>
-            <w:proofErr w:type="spellStart"/>
-            <w:r>
-              <w:t>TypeLiv</w:t>
-            </w:r>
-            <w:proofErr w:type="spellEnd"/>
-            <w:r>
-              <w:t>, propre à chaque type de livraison, unique</w:t>
-            </w:r>
-          </w:p>
-        </w:tc>
-      </w:tr>
-      <w:tr>
-        <w:trPr>
-          <w:trHeight w:val="471"/>
-        </w:trPr>
-        <w:tc>
-          <w:tcPr>
-            <w:tcW w:w="1980" w:type="dxa"/>
-            <w:shd w:val="clear" w:color="auto" w:fill="E2EFD9" w:themeFill="accent6" w:themeFillTint="33"/>
-          </w:tcPr>
-          <w:p>
-            <w:proofErr w:type="spellStart"/>
-            <w:proofErr w:type="gramStart"/>
-            <w:r>
-              <w:t>nomTypeLiv</w:t>
-            </w:r>
-            <w:proofErr w:type="spellEnd"/>
-            <w:proofErr w:type="gramEnd"/>
-          </w:p>
-        </w:tc>
-        <w:tc>
-          <w:tcPr>
-            <w:tcW w:w="1276" w:type="dxa"/>
-            <w:shd w:val="clear" w:color="auto" w:fill="FFF2CC" w:themeFill="accent4" w:themeFillTint="33"/>
-          </w:tcPr>
-          <w:p>
-            <w:r>
-              <w:t>Attribut</w:t>
-            </w:r>
-          </w:p>
-        </w:tc>
-        <w:tc>
-          <w:tcPr>
-            <w:tcW w:w="5806" w:type="dxa"/>
-            <w:shd w:val="clear" w:color="auto" w:fill="D9E2F3" w:themeFill="accent1" w:themeFillTint="33"/>
-          </w:tcPr>
-          <w:p>
-            <w:r>
-              <w:t xml:space="preserve">Nom du type de livraison </w:t>
-            </w:r>
-            <w:r>
-              <w:t>(groupée</w:t>
-            </w:r>
-            <w:r>
-              <w:t>, ponctuelle, etc..)</w:t>
-            </w:r>
-          </w:p>
-        </w:tc>
-      </w:tr>
-      <w:tr>
-        <w:trPr>
-          <w:trHeight w:val="471"/>
-        </w:trPr>
-        <w:tc>
-          <w:tcPr>
-            <w:tcW w:w="1980" w:type="dxa"/>
-            <w:shd w:val="clear" w:color="auto" w:fill="E2EFD9" w:themeFill="accent6" w:themeFillTint="33"/>
-          </w:tcPr>
-          <w:p>
-            <w:proofErr w:type="spellStart"/>
-            <w:proofErr w:type="gramStart"/>
-            <w:r>
-              <w:t>idLiv</w:t>
-            </w:r>
-            <w:proofErr w:type="spellEnd"/>
-            <w:proofErr w:type="gramEnd"/>
-          </w:p>
-        </w:tc>
-        <w:tc>
-          <w:tcPr>
-            <w:tcW w:w="1276" w:type="dxa"/>
-            <w:shd w:val="clear" w:color="auto" w:fill="FFF2CC" w:themeFill="accent4" w:themeFillTint="33"/>
-          </w:tcPr>
-          <w:p>
-            <w:r>
-              <w:t>Attribut</w:t>
-            </w:r>
-          </w:p>
-        </w:tc>
-        <w:tc>
-          <w:tcPr>
-            <w:tcW w:w="5806" w:type="dxa"/>
-            <w:shd w:val="clear" w:color="auto" w:fill="D9E2F3" w:themeFill="accent1" w:themeFillTint="33"/>
-          </w:tcPr>
-          <w:p>
-            <w:r>
-              <w:t>Clé primaire de la table Livraison, propre à chaque livraison, unique</w:t>
-            </w:r>
-          </w:p>
-        </w:tc>
-      </w:tr>
-      <w:tr>
-        <w:trPr>
-          <w:trHeight w:val="471"/>
-        </w:trPr>
-        <w:tc>
-          <w:tcPr>
-            <w:tcW w:w="1980" w:type="dxa"/>
-            <w:shd w:val="clear" w:color="auto" w:fill="E2EFD9" w:themeFill="accent6" w:themeFillTint="33"/>
-          </w:tcPr>
-          <w:p>
-            <w:proofErr w:type="spellStart"/>
-            <w:proofErr w:type="gramStart"/>
-            <w:r>
-              <w:t>adresseChoisie</w:t>
-            </w:r>
-            <w:proofErr w:type="spellEnd"/>
-            <w:proofErr w:type="gramEnd"/>
-          </w:p>
-        </w:tc>
-        <w:tc>
-          <w:tcPr>
-            <w:tcW w:w="1276" w:type="dxa"/>
-            <w:shd w:val="clear" w:color="auto" w:fill="FFF2CC" w:themeFill="accent4" w:themeFillTint="33"/>
-          </w:tcPr>
-          <w:p>
-            <w:r>
-              <w:t>Attribut</w:t>
-            </w:r>
-          </w:p>
-        </w:tc>
-        <w:tc>
-          <w:tcPr>
-            <w:tcW w:w="5806" w:type="dxa"/>
-            <w:shd w:val="clear" w:color="auto" w:fill="D9E2F3" w:themeFill="accent1" w:themeFillTint="33"/>
-          </w:tcPr>
-          <w:p>
-            <w:r>
-              <w:t>Adresse de livraison choisie</w:t>
-            </w:r>
-          </w:p>
-        </w:tc>
-      </w:tr>
-      <w:tr>
-        <w:trPr>
-          <w:trHeight w:val="471"/>
-        </w:trPr>
-        <w:tc>
-          <w:tcPr>
-            <w:tcW w:w="1980" w:type="dxa"/>
-            <w:shd w:val="clear" w:color="auto" w:fill="E2EFD9" w:themeFill="accent6" w:themeFillTint="33"/>
-          </w:tcPr>
-          <w:p>
-            <w:proofErr w:type="spellStart"/>
-            <w:proofErr w:type="gramStart"/>
-            <w:r>
-              <w:t>dateLiv</w:t>
-            </w:r>
-            <w:proofErr w:type="spellEnd"/>
-            <w:proofErr w:type="gramEnd"/>
-          </w:p>
-        </w:tc>
-        <w:tc>
-          <w:tcPr>
-            <w:tcW w:w="1276" w:type="dxa"/>
-            <w:shd w:val="clear" w:color="auto" w:fill="FFF2CC" w:themeFill="accent4" w:themeFillTint="33"/>
-          </w:tcPr>
-          <w:p>
-            <w:r>
-              <w:t>Attribut</w:t>
-            </w:r>
-          </w:p>
-        </w:tc>
-        <w:tc>
-          <w:tcPr>
-            <w:tcW w:w="5806" w:type="dxa"/>
-            <w:shd w:val="clear" w:color="auto" w:fill="D9E2F3" w:themeFill="accent1" w:themeFillTint="33"/>
-          </w:tcPr>
-          <w:p>
-            <w:r>
-              <w:t>Date estimée de livraison</w:t>
-            </w:r>
-          </w:p>
-        </w:tc>
-      </w:tr>
-      <w:tr>
-        <w:trPr>
-          <w:trHeight w:val="471"/>
-        </w:trPr>
-        <w:tc>
-          <w:tcPr>
-            <w:tcW w:w="1980" w:type="dxa"/>
-            <w:shd w:val="clear" w:color="auto" w:fill="E2EFD9" w:themeFill="accent6" w:themeFillTint="33"/>
-          </w:tcPr>
-          <w:p>
-            <w:proofErr w:type="spellStart"/>
-            <w:proofErr w:type="gramStart"/>
-            <w:r>
-              <w:t>idGroupeMail</w:t>
-            </w:r>
-            <w:proofErr w:type="spellEnd"/>
-            <w:proofErr w:type="gramEnd"/>
-          </w:p>
-        </w:tc>
-        <w:tc>
-          <w:tcPr>
-            <w:tcW w:w="1276" w:type="dxa"/>
-            <w:shd w:val="clear" w:color="auto" w:fill="FFF2CC" w:themeFill="accent4" w:themeFillTint="33"/>
-          </w:tcPr>
-          <w:p>
-            <w:r>
-              <w:t>Attribut</w:t>
-            </w:r>
-          </w:p>
-        </w:tc>
-        <w:tc>
-          <w:tcPr>
-            <w:tcW w:w="5806" w:type="dxa"/>
-            <w:shd w:val="clear" w:color="auto" w:fill="D9E2F3" w:themeFill="accent1" w:themeFillTint="33"/>
-          </w:tcPr>
-          <w:p>
-            <w:r>
-              <w:t xml:space="preserve">Clé primaire de la table </w:t>
-            </w:r>
-            <w:proofErr w:type="spellStart"/>
-            <w:r>
-              <w:t>GroupeMail</w:t>
-            </w:r>
-            <w:proofErr w:type="spellEnd"/>
-            <w:r>
-              <w:t>, propre à chaque groupe de mail, unique</w:t>
-            </w:r>
-          </w:p>
-        </w:tc>
-      </w:tr>
-      <w:tr>
-        <w:trPr>
-          <w:trHeight w:val="471"/>
-        </w:trPr>
-        <w:tc>
-          <w:tcPr>
-            <w:tcW w:w="1980" w:type="dxa"/>
-            <w:shd w:val="clear" w:color="auto" w:fill="E2EFD9" w:themeFill="accent6" w:themeFillTint="33"/>
-          </w:tcPr>
-          <w:p>
-            <w:proofErr w:type="gramStart"/>
-            <w:r>
-              <w:t>m</w:t>
-            </w:r>
-            <w:r>
-              <w:t>ail</w:t>
-            </w:r>
-            <w:proofErr w:type="gramEnd"/>
-          </w:p>
-        </w:tc>
-        <w:tc>
-          <w:tcPr>
-            <w:tcW w:w="1276" w:type="dxa"/>
-            <w:shd w:val="clear" w:color="auto" w:fill="FFF2CC" w:themeFill="accent4" w:themeFillTint="33"/>
-          </w:tcPr>
-          <w:p>
-            <w:r>
-              <w:t>Attribut</w:t>
-            </w:r>
-          </w:p>
-        </w:tc>
-        <w:tc>
-          <w:tcPr>
-            <w:tcW w:w="5806" w:type="dxa"/>
-            <w:shd w:val="clear" w:color="auto" w:fill="D9E2F3" w:themeFill="accent1" w:themeFillTint="33"/>
-          </w:tcPr>
-          <w:p>
-            <w:r>
-              <w:t xml:space="preserve">Mail </w:t>
-            </w:r>
-            <w:r>
-              <w:t>de la personne</w:t>
-            </w:r>
-          </w:p>
-        </w:tc>
-      </w:tr>
-      <w:tr>
-        <w:trPr>
-          <w:trHeight w:val="471"/>
-        </w:trPr>
-        <w:tc>
-          <w:tcPr>
-            <w:tcW w:w="1980" w:type="dxa"/>
-            <w:shd w:val="clear" w:color="auto" w:fill="E2EFD9" w:themeFill="accent6" w:themeFillTint="33"/>
-          </w:tcPr>
-          <w:p>
-            <w:proofErr w:type="spellStart"/>
-            <w:proofErr w:type="gramStart"/>
-            <w:r>
-              <w:t>idMail</w:t>
-            </w:r>
-            <w:proofErr w:type="spellEnd"/>
-            <w:proofErr w:type="gramEnd"/>
-          </w:p>
-        </w:tc>
-        <w:tc>
-          <w:tcPr>
-            <w:tcW w:w="1276" w:type="dxa"/>
-            <w:shd w:val="clear" w:color="auto" w:fill="FFF2CC" w:themeFill="accent4" w:themeFillTint="33"/>
-          </w:tcPr>
-          <w:p>
-            <w:r>
-              <w:t>Attribut</w:t>
-            </w:r>
-          </w:p>
-        </w:tc>
-        <w:tc>
-          <w:tcPr>
-            <w:tcW w:w="5806" w:type="dxa"/>
-            <w:shd w:val="clear" w:color="auto" w:fill="D9E2F3" w:themeFill="accent1" w:themeFillTint="33"/>
-          </w:tcPr>
-          <w:p>
-            <w:r>
               <w:t>Clé primaire de la table Mail, propre à chaque mail et unique</w:t>
             </w:r>
           </w:p>
@@ -4371,13 +4049,9 @@
             <w:shd w:val="clear" w:color="auto" w:fill="E2EFD9" w:themeFill="accent6" w:themeFillTint="33"/>
           </w:tcPr>
           <w:p>
-            <w:proofErr w:type="spellStart"/>
-            <w:proofErr w:type="gramStart"/>
             <w:r>
               <w:t>prixMinLiv</w:t>
             </w:r>
-            <w:proofErr w:type="spellEnd"/>
-            <w:proofErr w:type="gramEnd"/>
           </w:p>
         </w:tc>
         <w:tc>
@@ -4413,13 +4087,9 @@
             <w:shd w:val="clear" w:color="auto" w:fill="E2EFD9" w:themeFill="accent6" w:themeFillTint="33"/>
           </w:tcPr>
           <w:p>
-            <w:proofErr w:type="spellStart"/>
-            <w:proofErr w:type="gramStart"/>
             <w:r>
               <w:t>nbMaxGrp</w:t>
             </w:r>
-            <w:proofErr w:type="spellEnd"/>
-            <w:proofErr w:type="gramEnd"/>
           </w:p>
         </w:tc>
         <w:tc>
@@ -4455,13 +4125,9 @@
             <w:shd w:val="clear" w:color="auto" w:fill="E2EFD9" w:themeFill="accent6" w:themeFillTint="33"/>
           </w:tcPr>
           <w:p>
-            <w:proofErr w:type="spellStart"/>
-            <w:proofErr w:type="gramStart"/>
             <w:r>
               <w:t>jourLivPanier</w:t>
             </w:r>
-            <w:proofErr w:type="spellEnd"/>
-            <w:proofErr w:type="gramEnd"/>
           </w:p>
         </w:tc>
         <w:tc>
@@ -4542,13 +4208,9 @@
             <w:shd w:val="clear" w:color="auto" w:fill="E2EFD9" w:themeFill="accent6" w:themeFillTint="33"/>
           </w:tcPr>
           <w:p>
-            <w:proofErr w:type="spellStart"/>
-            <w:proofErr w:type="gramStart"/>
             <w:r>
               <w:t>creaneauLivGrp</w:t>
             </w:r>
-            <w:proofErr w:type="spellEnd"/>
-            <w:proofErr w:type="gramEnd"/>
           </w:p>
         </w:tc>
         <w:tc>
@@ -4584,16 +4246,12 @@
             <w:shd w:val="clear" w:color="auto" w:fill="E2EFD9" w:themeFill="accent6" w:themeFillTint="33"/>
           </w:tcPr>
           <w:p>
-            <w:proofErr w:type="spellStart"/>
-            <w:proofErr w:type="gramStart"/>
             <w:r>
               <w:t>nbCommande</w:t>
             </w:r>
             <w:r>
               <w:t>s</w:t>
             </w:r>
-            <w:proofErr w:type="spellEnd"/>
-            <w:proofErr w:type="gramEnd"/>
           </w:p>
         </w:tc>
         <w:tc>
@@ -4641,13 +4299,9 @@
             <w:shd w:val="clear" w:color="auto" w:fill="E2EFD9" w:themeFill="accent6" w:themeFillTint="33"/>
           </w:tcPr>
           <w:p>
-            <w:proofErr w:type="spellStart"/>
-            <w:proofErr w:type="gramStart"/>
             <w:r>
               <w:t>chiffreAffaire</w:t>
             </w:r>
-            <w:proofErr w:type="spellEnd"/>
-            <w:proofErr w:type="gramEnd"/>
           </w:p>
         </w:tc>
         <w:tc>
@@ -4671,7 +4325,11 @@
               <w:t>Argent total récolté par des ventes de marchandises depuis la mise en production du site,</w:t>
             </w:r>
             <w:r>
-              <w:t xml:space="preserve"> information disponible uniquement pour le webmaster,</w:t>
+              <w:t xml:space="preserve"> information disponible </w:t>
+            </w:r>
+            <w:r>
+              <w:lastRenderedPageBreak/>
+              <w:t>uniquement pour le webmaster,</w:t>
             </w:r>
             <w:r>
               <w:t xml:space="preserve"> obtenu</w:t>
@@ -4680,19 +4338,7 @@
               <w:t>e</w:t>
             </w:r>
             <w:r>
-              <w:t xml:space="preserve"> en faisant la somme </w:t>
-            </w:r>
-            <w:r>
-              <w:lastRenderedPageBreak/>
-              <w:t xml:space="preserve">du </w:t>
-            </w:r>
-            <w:proofErr w:type="spellStart"/>
-            <w:r>
-              <w:t>prixTotal</w:t>
-            </w:r>
-            <w:proofErr w:type="spellEnd"/>
-            <w:r>
-              <w:t xml:space="preserve"> de chaque commande</w:t>
+              <w:t xml:space="preserve"> en faisant la somme du prixTotal de chaque commande</w:t>
             </w:r>
             <w:r>
               <w:t xml:space="preserve"> (sans compter les coûts de productions, charges etc…)</w:t>
@@ -4710,14 +4356,10 @@
             <w:shd w:val="clear" w:color="auto" w:fill="E2EFD9" w:themeFill="accent6" w:themeFillTint="33"/>
           </w:tcPr>
           <w:p>
-            <w:proofErr w:type="spellStart"/>
-            <w:proofErr w:type="gramStart"/>
             <w:r>
               <w:lastRenderedPageBreak/>
               <w:t>nbClientInscrits</w:t>
             </w:r>
-            <w:proofErr w:type="spellEnd"/>
-            <w:proofErr w:type="gramEnd"/>
           </w:p>
         </w:tc>
         <w:tc>
@@ -4753,13 +4395,9 @@
             <w:shd w:val="clear" w:color="auto" w:fill="E2EFD9" w:themeFill="accent6" w:themeFillTint="33"/>
           </w:tcPr>
           <w:p>
-            <w:proofErr w:type="spellStart"/>
-            <w:proofErr w:type="gramStart"/>
             <w:r>
               <w:t>prixPanierTotal</w:t>
             </w:r>
-            <w:proofErr w:type="spellEnd"/>
-            <w:proofErr w:type="gramEnd"/>
           </w:p>
         </w:tc>
         <w:tc>
@@ -4813,13 +4451,9 @@
             <w:shd w:val="clear" w:color="auto" w:fill="E2EFD9" w:themeFill="accent6" w:themeFillTint="33"/>
           </w:tcPr>
           <w:p>
-            <w:proofErr w:type="spellStart"/>
-            <w:proofErr w:type="gramStart"/>
             <w:r>
               <w:t>prixComTotal</w:t>
             </w:r>
-            <w:proofErr w:type="spellEnd"/>
-            <w:proofErr w:type="gramEnd"/>
           </w:p>
         </w:tc>
         <w:tc>
@@ -5118,13 +4752,8 @@
       <w:pStyle w:val="En-tte"/>
     </w:pPr>
     <w:r>
-      <w:t xml:space="preserve">NELHOMME </w:t>
+      <w:t>NELHOMME Lhukas</w:t>
     </w:r>
-    <w:proofErr w:type="spellStart"/>
-    <w:r>
-      <w:t>Lhukas</w:t>
-    </w:r>
-    <w:proofErr w:type="spellEnd"/>
     <w:r>
       <w:tab/>
       <w:t>Projet tutoré S3</w:t>

</xml_diff>

<commit_message>
Fruits  et légumes val
</commit_message>
<xml_diff>
--- a/RAPPORT/Rapport projet.docx
+++ b/RAPPORT/Rapport projet.docx
@@ -403,7 +403,7 @@
                 <w:noProof/>
                 <w:webHidden/>
               </w:rPr>
-              <w:t>2</w:t>
+              <w:t>3</w:t>
             </w:r>
             <w:r>
               <w:rPr>
@@ -465,7 +465,7 @@
               <w:rPr>
                 <w:webHidden/>
               </w:rPr>
-              <w:t>2</w:t>
+              <w:t>3</w:t>
             </w:r>
             <w:r>
               <w:rPr>
@@ -534,7 +534,7 @@
                 <w:noProof/>
                 <w:webHidden/>
               </w:rPr>
-              <w:t>2</w:t>
+              <w:t>3</w:t>
             </w:r>
             <w:r>
               <w:rPr>
@@ -604,7 +604,7 @@
                 <w:noProof/>
                 <w:webHidden/>
               </w:rPr>
-              <w:t>2</w:t>
+              <w:t>4</w:t>
             </w:r>
             <w:r>
               <w:rPr>
@@ -666,7 +666,7 @@
               <w:rPr>
                 <w:webHidden/>
               </w:rPr>
-              <w:t>6</w:t>
+              <w:t>7</w:t>
             </w:r>
             <w:r>
               <w:rPr>
@@ -735,7 +735,7 @@
                 <w:noProof/>
                 <w:webHidden/>
               </w:rPr>
-              <w:t>6</w:t>
+              <w:t>7</w:t>
             </w:r>
             <w:r>
               <w:rPr>
@@ -805,7 +805,7 @@
                 <w:noProof/>
                 <w:webHidden/>
               </w:rPr>
-              <w:t>6</w:t>
+              <w:t>7</w:t>
             </w:r>
             <w:r>
               <w:rPr>
@@ -867,7 +867,7 @@
               <w:rPr>
                 <w:webHidden/>
               </w:rPr>
-              <w:t>7</w:t>
+              <w:t>16</w:t>
             </w:r>
             <w:r>
               <w:rPr>
@@ -936,7 +936,7 @@
                 <w:noProof/>
                 <w:webHidden/>
               </w:rPr>
-              <w:t>7</w:t>
+              <w:t>16</w:t>
             </w:r>
             <w:r>
               <w:rPr>
@@ -998,7 +998,7 @@
               <w:rPr>
                 <w:webHidden/>
               </w:rPr>
-              <w:t>7</w:t>
+              <w:t>16</w:t>
             </w:r>
             <w:r>
               <w:rPr>
@@ -1793,7 +1793,7 @@
           <w:noProof/>
         </w:rPr>
         <w:drawing>
-          <wp:anchor distT="0" distB="0" distL="114300" distR="114300" simplePos="0" relativeHeight="251663360" behindDoc="0" locked="0" layoutInCell="1" allowOverlap="1" wp14:anchorId="708E8C0B" wp14:editId="57D75DBA">
+          <wp:anchor distT="0" distB="0" distL="114300" distR="114300" simplePos="0" relativeHeight="251663360" behindDoc="0" locked="0" layoutInCell="1" allowOverlap="1" wp14:anchorId="708E8C0B" wp14:editId="527B94BC">
             <wp:simplePos x="0" y="0"/>
             <wp:positionH relativeFrom="page">
               <wp:posOffset>-68580</wp:posOffset>
@@ -1882,37 +1882,98 @@
       <w:bookmarkEnd w:id="5"/>
     </w:p>
     <w:p>
+      <w:pPr>
+        <w:pStyle w:val="Titre2"/>
+      </w:pPr>
+      <w:bookmarkStart w:id="6" w:name="_Toc56015244"/>
       <w:r>
         <w:rPr>
-          <w:b/>
-          <w:bCs/>
+          <w:noProof/>
         </w:rPr>
-        <w:t>Analyse et conception BD</w:t>
-      </w:r>
-      <w:r>
-        <w:t> : Dico de données, MCD</w:t>
-      </w:r>
-    </w:p>
+        <w:drawing>
+          <wp:anchor distT="0" distB="0" distL="114300" distR="114300" simplePos="0" relativeHeight="251664384" behindDoc="0" locked="0" layoutInCell="1" allowOverlap="1" wp14:anchorId="40034576" wp14:editId="3A14507D">
+            <wp:simplePos x="0" y="0"/>
+            <wp:positionH relativeFrom="page">
+              <wp:align>left</wp:align>
+            </wp:positionH>
+            <wp:positionV relativeFrom="paragraph">
+              <wp:posOffset>250825</wp:posOffset>
+            </wp:positionV>
+            <wp:extent cx="7583170" cy="3276600"/>
+            <wp:effectExtent l="0" t="0" r="0" b="0"/>
+            <wp:wrapNone/>
+            <wp:docPr id="6" name="Image 6"/>
+            <wp:cNvGraphicFramePr>
+              <a:graphicFrameLocks xmlns:a="http://schemas.openxmlformats.org/drawingml/2006/main" noChangeAspect="1"/>
+            </wp:cNvGraphicFramePr>
+            <a:graphic xmlns:a="http://schemas.openxmlformats.org/drawingml/2006/main">
+              <a:graphicData uri="http://schemas.openxmlformats.org/drawingml/2006/picture">
+                <pic:pic xmlns:pic="http://schemas.openxmlformats.org/drawingml/2006/picture">
+                  <pic:nvPicPr>
+                    <pic:cNvPr id="1" name=""/>
+                    <pic:cNvPicPr/>
+                  </pic:nvPicPr>
+                  <pic:blipFill>
+                    <a:blip r:embed="rId11" cstate="print">
+                      <a:extLst>
+                        <a:ext uri="{28A0092B-C50C-407E-A947-70E740481C1C}">
+                          <a14:useLocalDpi xmlns:a14="http://schemas.microsoft.com/office/drawing/2010/main" val="0"/>
+                        </a:ext>
+                      </a:extLst>
+                    </a:blip>
+                    <a:stretch>
+                      <a:fillRect/>
+                    </a:stretch>
+                  </pic:blipFill>
+                  <pic:spPr>
+                    <a:xfrm>
+                      <a:off x="0" y="0"/>
+                      <a:ext cx="7583170" cy="3276600"/>
+                    </a:xfrm>
+                    <a:prstGeom prst="rect">
+                      <a:avLst/>
+                    </a:prstGeom>
+                  </pic:spPr>
+                </pic:pic>
+              </a:graphicData>
+            </a:graphic>
+            <wp14:sizeRelH relativeFrom="margin">
+              <wp14:pctWidth>0</wp14:pctWidth>
+            </wp14:sizeRelH>
+            <wp14:sizeRelV relativeFrom="margin">
+              <wp14:pctHeight>0</wp14:pctHeight>
+            </wp14:sizeRelV>
+          </wp:anchor>
+        </w:drawing>
+      </w:r>
+      <w:r>
+        <w:t>Modèle conceptuel de données :</w:t>
+      </w:r>
+      <w:bookmarkEnd w:id="6"/>
+    </w:p>
+    <w:p/>
+    <w:p/>
+    <w:p/>
+    <w:p/>
+    <w:p/>
+    <w:p/>
+    <w:p/>
+    <w:p/>
+    <w:p/>
+    <w:p/>
+    <w:p/>
     <w:p>
       <w:pPr>
         <w:pStyle w:val="Titre2"/>
       </w:pPr>
-      <w:bookmarkStart w:id="6" w:name="_Toc56015244"/>
-      <w:r>
-        <w:t>Modèle conceptuel de données :</w:t>
-      </w:r>
-      <w:bookmarkEnd w:id="6"/>
-    </w:p>
-    <w:p>
-      <w:pPr>
-        <w:pStyle w:val="Titre2"/>
-      </w:pPr>
       <w:bookmarkStart w:id="7" w:name="_Toc56015245"/>
       <w:r>
+        <w:lastRenderedPageBreak/>
         <w:t>Dictionnaire de données :</w:t>
       </w:r>
       <w:bookmarkEnd w:id="7"/>
     </w:p>
+    <w:p/>
     <w:tbl>
       <w:tblPr>
         <w:tblStyle w:val="Grilledutableau"/>
@@ -2257,7 +2318,6 @@
           </w:tcPr>
           <w:p>
             <w:r>
-              <w:lastRenderedPageBreak/>
               <w:t>telClient</w:t>
             </w:r>
           </w:p>
@@ -2987,6 +3047,7 @@
           </w:tcPr>
           <w:p>
             <w:r>
+              <w:lastRenderedPageBreak/>
               <w:t>prixFruit</w:t>
             </w:r>
           </w:p>
@@ -3335,7 +3396,6 @@
           </w:tcPr>
           <w:p>
             <w:r>
-              <w:lastRenderedPageBreak/>
               <w:t>nbPers</w:t>
             </w:r>
           </w:p>
@@ -4050,6 +4110,7 @@
           </w:tcPr>
           <w:p>
             <w:r>
+              <w:lastRenderedPageBreak/>
               <w:t>prixMinLiv</w:t>
             </w:r>
           </w:p>
@@ -4325,11 +4386,7 @@
               <w:t>Argent total récolté par des ventes de marchandises depuis la mise en production du site,</w:t>
             </w:r>
             <w:r>
-              <w:t xml:space="preserve"> information disponible </w:t>
-            </w:r>
-            <w:r>
-              <w:lastRenderedPageBreak/>
-              <w:t>uniquement pour le webmaster,</w:t>
+              <w:t xml:space="preserve"> information disponible uniquement pour le webmaster,</w:t>
             </w:r>
             <w:r>
               <w:t xml:space="preserve"> obtenu</w:t>
@@ -4357,7 +4414,6 @@
           </w:tcPr>
           <w:p>
             <w:r>
-              <w:lastRenderedPageBreak/>
               <w:t>nbClientInscrits</w:t>
             </w:r>
           </w:p>
@@ -4493,12 +4549,24 @@
       </w:tr>
     </w:tbl>
     <w:p/>
+    <w:p/>
+    <w:p/>
+    <w:p/>
+    <w:p/>
+    <w:p/>
+    <w:p/>
+    <w:p/>
+    <w:p/>
+    <w:p/>
+    <w:p/>
+    <w:p/>
     <w:p>
       <w:pPr>
         <w:pStyle w:val="Titre1"/>
       </w:pPr>
       <w:bookmarkStart w:id="8" w:name="_Toc56015246"/>
       <w:r>
+        <w:lastRenderedPageBreak/>
         <w:t>III – Schéma relationnel et code SQL</w:t>
       </w:r>
       <w:bookmarkEnd w:id="8"/>
@@ -4507,66 +4575,1825 @@
       </w:r>
     </w:p>
     <w:p>
+      <w:pPr>
+        <w:pStyle w:val="Titre2"/>
+      </w:pPr>
+      <w:bookmarkStart w:id="9" w:name="_Toc56015247"/>
+      <w:r>
+        <w:t>Schéma relationnel :</w:t>
+      </w:r>
+      <w:bookmarkEnd w:id="9"/>
+    </w:p>
+    <w:p>
+      <w:r>
+        <w:rPr>
+          <w:noProof/>
+        </w:rPr>
+        <w:drawing>
+          <wp:anchor distT="0" distB="0" distL="114300" distR="114300" simplePos="0" relativeHeight="251665408" behindDoc="0" locked="0" layoutInCell="1" allowOverlap="1" wp14:anchorId="4A999C01" wp14:editId="267AB558">
+            <wp:simplePos x="0" y="0"/>
+            <wp:positionH relativeFrom="page">
+              <wp:align>left</wp:align>
+            </wp:positionH>
+            <wp:positionV relativeFrom="paragraph">
+              <wp:posOffset>199390</wp:posOffset>
+            </wp:positionV>
+            <wp:extent cx="7561953" cy="3337560"/>
+            <wp:effectExtent l="19050" t="19050" r="20320" b="15240"/>
+            <wp:wrapNone/>
+            <wp:docPr id="7" name="Image 7"/>
+            <wp:cNvGraphicFramePr>
+              <a:graphicFrameLocks xmlns:a="http://schemas.openxmlformats.org/drawingml/2006/main" noChangeAspect="1"/>
+            </wp:cNvGraphicFramePr>
+            <a:graphic xmlns:a="http://schemas.openxmlformats.org/drawingml/2006/main">
+              <a:graphicData uri="http://schemas.openxmlformats.org/drawingml/2006/picture">
+                <pic:pic xmlns:pic="http://schemas.openxmlformats.org/drawingml/2006/picture">
+                  <pic:nvPicPr>
+                    <pic:cNvPr id="1" name=""/>
+                    <pic:cNvPicPr/>
+                  </pic:nvPicPr>
+                  <pic:blipFill rotWithShape="1">
+                    <a:blip r:embed="rId12">
+                      <a:extLst>
+                        <a:ext uri="{28A0092B-C50C-407E-A947-70E740481C1C}">
+                          <a14:useLocalDpi xmlns:a14="http://schemas.microsoft.com/office/drawing/2010/main" val="0"/>
+                        </a:ext>
+                      </a:extLst>
+                    </a:blip>
+                    <a:srcRect l="2248"/>
+                    <a:stretch/>
+                  </pic:blipFill>
+                  <pic:spPr bwMode="auto">
+                    <a:xfrm>
+                      <a:off x="0" y="0"/>
+                      <a:ext cx="7561953" cy="3337560"/>
+                    </a:xfrm>
+                    <a:prstGeom prst="rect">
+                      <a:avLst/>
+                    </a:prstGeom>
+                    <a:ln>
+                      <a:solidFill>
+                        <a:schemeClr val="tx1"/>
+                      </a:solidFill>
+                    </a:ln>
+                    <a:extLst>
+                      <a:ext uri="{53640926-AAD7-44D8-BBD7-CCE9431645EC}">
+                        <a14:shadowObscured xmlns:a14="http://schemas.microsoft.com/office/drawing/2010/main"/>
+                      </a:ext>
+                    </a:extLst>
+                  </pic:spPr>
+                </pic:pic>
+              </a:graphicData>
+            </a:graphic>
+            <wp14:sizeRelH relativeFrom="margin">
+              <wp14:pctWidth>0</wp14:pctWidth>
+            </wp14:sizeRelH>
+            <wp14:sizeRelV relativeFrom="margin">
+              <wp14:pctHeight>0</wp14:pctHeight>
+            </wp14:sizeRelV>
+          </wp:anchor>
+        </w:drawing>
+      </w:r>
+    </w:p>
+    <w:p/>
+    <w:p/>
+    <w:p/>
+    <w:p/>
+    <w:p/>
+    <w:p/>
+    <w:p/>
+    <w:p/>
+    <w:p/>
+    <w:p/>
+    <w:p/>
+    <w:p/>
+    <w:p/>
+    <w:p/>
+    <w:p>
+      <w:pPr>
+        <w:pStyle w:val="Titre2"/>
+      </w:pPr>
+      <w:bookmarkStart w:id="10" w:name="_Toc56015248"/>
+      <w:r>
+        <w:t xml:space="preserve">Code </w:t>
+      </w:r>
+      <w:r>
+        <w:t>SQL</w:t>
+      </w:r>
+      <w:r>
+        <w:t> :</w:t>
+      </w:r>
+      <w:bookmarkEnd w:id="10"/>
+    </w:p>
+    <w:p/>
+    <w:p>
+      <w:pPr>
+        <w:rPr>
+          <w:i/>
+          <w:iCs/>
+        </w:rPr>
+      </w:pPr>
       <w:r>
         <w:rPr>
           <w:b/>
           <w:bCs/>
         </w:rPr>
-        <w:t>Implémentation</w:t>
-      </w:r>
-      <w:r>
+        <w:t>/ ! \</w:t>
+      </w:r>
+      <w:r>
+        <w:rPr>
+          <w:i/>
+          <w:iCs/>
+        </w:rPr>
         <w:t xml:space="preserve"> </w:t>
       </w:r>
+    </w:p>
+    <w:p>
+      <w:pPr>
+        <w:rPr>
+          <w:i/>
+          <w:iCs/>
+        </w:rPr>
+      </w:pPr>
+      <w:r>
+        <w:rPr>
+          <w:i/>
+          <w:iCs/>
+        </w:rPr>
+        <w:t xml:space="preserve">La table est créée sur </w:t>
+      </w:r>
+      <w:r>
+        <w:rPr>
+          <w:b/>
+          <w:bCs/>
+          <w:i/>
+          <w:iCs/>
+        </w:rPr>
+        <w:t>phpMyAdmin</w:t>
+      </w:r>
+      <w:r>
+        <w:rPr>
+          <w:i/>
+          <w:iCs/>
+        </w:rPr>
+        <w:t xml:space="preserve">. Il y a donc une syntaxe particulière, légèrement différente de celle que nous utilisons et les clés primaires / étrangères sont renseignées </w:t>
+      </w:r>
+      <w:r>
+        <w:rPr>
+          <w:i/>
+          <w:iCs/>
+        </w:rPr>
+        <w:t xml:space="preserve">à la fin </w:t>
+      </w:r>
+      <w:r>
+        <w:rPr>
+          <w:i/>
+          <w:iCs/>
+        </w:rPr>
+        <w:t>(voir</w:t>
+      </w:r>
+      <w:r>
+        <w:rPr>
+          <w:i/>
+          <w:iCs/>
+        </w:rPr>
+        <w:t xml:space="preserve"> fin code)</w:t>
+      </w:r>
+      <w:r>
+        <w:rPr>
+          <w:i/>
+          <w:iCs/>
+        </w:rPr>
+        <w:t xml:space="preserve">. </w:t>
+      </w:r>
+    </w:p>
+    <w:p>
+      <w:pPr>
+        <w:rPr>
+          <w:i/>
+          <w:iCs/>
+        </w:rPr>
+      </w:pPr>
       <w:r>
         <w:rPr>
           <w:b/>
           <w:bCs/>
         </w:rPr>
-        <w:t>BD</w:t>
-      </w:r>
-      <w:r>
-        <w:t> : Schéma relationnel, code SQL intégré au PHP et dire qu’on créée la BD via phpMyAdmin</w:t>
-      </w:r>
-    </w:p>
+        <w:t>/ ! \</w:t>
+      </w:r>
+    </w:p>
+    <w:p>
+      <w:pPr>
+        <w:rPr>
+          <w:b/>
+          <w:bCs/>
+          <w:u w:val="single"/>
+        </w:rPr>
+      </w:pPr>
+      <w:r>
+        <w:rPr>
+          <w:b/>
+          <w:bCs/>
+          <w:u w:val="single"/>
+        </w:rPr>
+        <w:t>Table Adresse :</w:t>
+      </w:r>
+    </w:p>
+    <w:p>
+      <w:r>
+        <w:t>CREATE TABLE `adresse` (</w:t>
+      </w:r>
+    </w:p>
+    <w:p>
+      <w:r>
+        <w:t xml:space="preserve">  `idAdresse` int(11) NOT NULL,</w:t>
+      </w:r>
+    </w:p>
+    <w:p>
+      <w:r>
+        <w:t xml:space="preserve">  `codePostal` varchar(10) NOT NULL,</w:t>
+      </w:r>
+    </w:p>
+    <w:p>
+      <w:r>
+        <w:t xml:space="preserve">  `ville` varchar(50) NOT NULL,</w:t>
+      </w:r>
+    </w:p>
+    <w:p>
+      <w:r>
+        <w:t xml:space="preserve">  `adresse` varchar(50) NOT NULL</w:t>
+      </w:r>
+    </w:p>
+    <w:p>
+      <w:r>
+        <w:t>)</w:t>
+      </w:r>
+    </w:p>
+    <w:p/>
+    <w:p>
+      <w:pPr>
+        <w:rPr>
+          <w:b/>
+          <w:bCs/>
+          <w:u w:val="single"/>
+        </w:rPr>
+      </w:pPr>
+      <w:r>
+        <w:rPr>
+          <w:b/>
+          <w:bCs/>
+          <w:u w:val="single"/>
+        </w:rPr>
+        <w:t>Table Client :</w:t>
+      </w:r>
+    </w:p>
+    <w:p>
+      <w:r>
+        <w:lastRenderedPageBreak/>
+        <w:t>CREATE TABLE `client` (</w:t>
+      </w:r>
+    </w:p>
+    <w:p>
+      <w:r>
+        <w:t xml:space="preserve">  `idClient` int(11) NOT NULL,</w:t>
+      </w:r>
+    </w:p>
+    <w:p>
+      <w:r>
+        <w:t xml:space="preserve">  `nomClient` varchar(40) NOT NULL,</w:t>
+      </w:r>
+    </w:p>
+    <w:p>
+      <w:r>
+        <w:t xml:space="preserve">  `prenomClient` varchar(40) NOT NULL,</w:t>
+      </w:r>
+    </w:p>
+    <w:p>
+      <w:r>
+        <w:t xml:space="preserve">  `mdpClient` varchar(50) NOT NULL,</w:t>
+      </w:r>
+    </w:p>
+    <w:p>
+      <w:r>
+        <w:t xml:space="preserve">  `envoiMail` tinyint(1) NOT NULL DEFAULT '0',</w:t>
+      </w:r>
+    </w:p>
+    <w:p>
+      <w:r>
+        <w:t xml:space="preserve">  `hebdo` varchar(10) NOT NULL DEFAULT '0',</w:t>
+      </w:r>
+    </w:p>
+    <w:p>
+      <w:r>
+        <w:t xml:space="preserve">  `telClient` varchar(10) NOT NULL,</w:t>
+      </w:r>
+    </w:p>
+    <w:p>
+      <w:r>
+        <w:t xml:space="preserve">  `adresseCli` int(11) NOT NULL,</w:t>
+      </w:r>
+    </w:p>
+    <w:p>
+      <w:r>
+        <w:t xml:space="preserve">  `mailCli` int(11) NOT NULL</w:t>
+      </w:r>
+    </w:p>
+    <w:p>
+      <w:r>
+        <w:t>)</w:t>
+      </w:r>
+    </w:p>
+    <w:p/>
+    <w:p>
+      <w:pPr>
+        <w:pStyle w:val="Sansinterligne"/>
+      </w:pPr>
+      <w:r>
+        <w:t>Table Commande :</w:t>
+      </w:r>
+    </w:p>
+    <w:p>
+      <w:pPr>
+        <w:pStyle w:val="Sansinterligne"/>
+      </w:pPr>
+    </w:p>
+    <w:p>
+      <w:r>
+        <w:t>CREATE TABLE `commande` (</w:t>
+      </w:r>
+    </w:p>
+    <w:p>
+      <w:r>
+        <w:t xml:space="preserve">  `idCommande` int(11) NOT NULL,</w:t>
+      </w:r>
+    </w:p>
+    <w:p>
+      <w:r>
+        <w:t xml:space="preserve">  `clientCom` int(11) NOT NULL,</w:t>
+      </w:r>
+    </w:p>
+    <w:p>
+      <w:r>
+        <w:t xml:space="preserve">  `dateCom` date NOT NULL,</w:t>
+      </w:r>
+    </w:p>
+    <w:p>
+      <w:r>
+        <w:t xml:space="preserve">  `livraisonCom` int(11) NOT NULL</w:t>
+      </w:r>
+    </w:p>
+    <w:p>
+      <w:r>
+        <w:t xml:space="preserve">) </w:t>
+      </w:r>
+    </w:p>
+    <w:p/>
+    <w:p>
+      <w:pPr>
+        <w:pStyle w:val="Sansinterligne"/>
+      </w:pPr>
+      <w:r>
+        <w:t>Table FamilleFruit :</w:t>
+      </w:r>
+    </w:p>
+    <w:p/>
+    <w:p>
+      <w:r>
+        <w:t>CREATE TABLE `famillefruit` (</w:t>
+      </w:r>
+    </w:p>
+    <w:p>
+      <w:r>
+        <w:t xml:space="preserve">  `idFamilleFruit` int(11) NOT NULL,</w:t>
+      </w:r>
+    </w:p>
+    <w:p>
+      <w:r>
+        <w:t xml:space="preserve">  `nomFamilleFruit` varchar(40) NOT NULL</w:t>
+      </w:r>
+    </w:p>
+    <w:p>
+      <w:r>
+        <w:t>)</w:t>
+      </w:r>
+    </w:p>
+    <w:p/>
+    <w:p/>
+    <w:p/>
+    <w:p/>
+    <w:p>
+      <w:pPr>
+        <w:pStyle w:val="Sansinterligne"/>
+      </w:pPr>
+      <w:r>
+        <w:t>Table FamilleLegume :</w:t>
+      </w:r>
+    </w:p>
+    <w:p/>
+    <w:p>
+      <w:r>
+        <w:t>CREATE TABLE `famillelegume` (</w:t>
+      </w:r>
+    </w:p>
+    <w:p>
+      <w:r>
+        <w:t xml:space="preserve">  `idFamilleLegume` int(11) NOT NULL,</w:t>
+      </w:r>
+    </w:p>
+    <w:p>
+      <w:r>
+        <w:t xml:space="preserve">  `nomFamilleLeg` varchar(40) NOT NULL</w:t>
+      </w:r>
+    </w:p>
+    <w:p>
+      <w:r>
+        <w:t>)</w:t>
+      </w:r>
+    </w:p>
+    <w:p/>
+    <w:p>
+      <w:pPr>
+        <w:pStyle w:val="Sansinterligne"/>
+      </w:pPr>
+      <w:r>
+        <w:t>Table Fruit :</w:t>
+      </w:r>
+    </w:p>
+    <w:p/>
+    <w:p>
+      <w:r>
+        <w:t>CREATE TABLE `fruit` (</w:t>
+      </w:r>
+    </w:p>
+    <w:p>
+      <w:r>
+        <w:t xml:space="preserve">  `idFruit` int(11) NOT NULL,</w:t>
+      </w:r>
+    </w:p>
+    <w:p>
+      <w:r>
+        <w:t xml:space="preserve">  `nomFruit` varchar(30) NOT NULL,</w:t>
+      </w:r>
+    </w:p>
+    <w:p>
+      <w:r>
+        <w:t xml:space="preserve">  `prixFruit` int(11) NOT NULL,</w:t>
+      </w:r>
+    </w:p>
+    <w:p>
+      <w:r>
+        <w:t xml:space="preserve">  `detailVenteFruit` varchar(30) NOT NULL,</w:t>
+      </w:r>
+    </w:p>
+    <w:p>
+      <w:r>
+        <w:t xml:space="preserve">  `quantiteFruit` int(11) NOT NULL,</w:t>
+      </w:r>
+    </w:p>
+    <w:p>
+      <w:r>
+        <w:t xml:space="preserve">  `nomPhotoFruit` varchar(30) NOT NULL,</w:t>
+      </w:r>
+    </w:p>
+    <w:p>
+      <w:r>
+        <w:t xml:space="preserve">  `descFruit` text NOT NULL,</w:t>
+      </w:r>
+    </w:p>
+    <w:p>
+      <w:r>
+        <w:t xml:space="preserve">  `saisonFruit` int(11) NOT NULL,</w:t>
+      </w:r>
+    </w:p>
+    <w:p>
+      <w:r>
+        <w:t xml:space="preserve">  `familleFruit` int(11) NOT NULL</w:t>
+      </w:r>
+    </w:p>
+    <w:p>
+      <w:r>
+        <w:t>)</w:t>
+      </w:r>
+    </w:p>
+    <w:p/>
+    <w:p>
+      <w:pPr>
+        <w:pStyle w:val="Sansinterligne"/>
+      </w:pPr>
+      <w:r>
+        <w:t>Table GroupeMail :</w:t>
+      </w:r>
+    </w:p>
+    <w:p>
+      <w:pPr>
+        <w:pStyle w:val="Sansinterligne"/>
+      </w:pPr>
+    </w:p>
+    <w:p>
+      <w:r>
+        <w:t>CREATE TABLE `groupemail` (</w:t>
+      </w:r>
+    </w:p>
+    <w:p>
+      <w:r>
+        <w:t xml:space="preserve">  `idGroupeMail` int(11) NOT NULL</w:t>
+      </w:r>
+    </w:p>
+    <w:p>
+      <w:r>
+        <w:t>)</w:t>
+      </w:r>
+    </w:p>
+    <w:p>
+      <w:pPr>
+        <w:pStyle w:val="Sansinterligne"/>
+      </w:pPr>
+      <w:r>
+        <w:t>Table GroupeMailLiv :</w:t>
+      </w:r>
+    </w:p>
+    <w:p>
+      <w:pPr>
+        <w:pStyle w:val="Sansinterligne"/>
+      </w:pPr>
+    </w:p>
+    <w:p>
+      <w:r>
+        <w:t>CREATE TABLE `groupemailliv` (</w:t>
+      </w:r>
+    </w:p>
+    <w:p>
+      <w:r>
+        <w:t xml:space="preserve">  `idGroupe` int(11) NOT NULL,</w:t>
+      </w:r>
+    </w:p>
+    <w:p>
+      <w:r>
+        <w:t xml:space="preserve">  `idMailG` int(11) NOT NULL</w:t>
+      </w:r>
+    </w:p>
+    <w:p>
+      <w:r>
+        <w:t>)</w:t>
+      </w:r>
+    </w:p>
+    <w:p>
+      <w:pPr>
+        <w:pStyle w:val="Sansinterligne"/>
+      </w:pPr>
+      <w:r>
+        <w:t>Table Legume :</w:t>
+      </w:r>
+    </w:p>
+    <w:p/>
+    <w:p>
+      <w:r>
+        <w:lastRenderedPageBreak/>
+        <w:t>CREATE TABLE `legume` (</w:t>
+      </w:r>
+    </w:p>
+    <w:p>
+      <w:r>
+        <w:t xml:space="preserve">  `idLegume` int(11) NOT NULL,</w:t>
+      </w:r>
+    </w:p>
+    <w:p>
+      <w:r>
+        <w:t xml:space="preserve">  `nomLeg` varchar(30) NOT NULL,</w:t>
+      </w:r>
+    </w:p>
+    <w:p>
+      <w:r>
+        <w:t xml:space="preserve">  `prixLeg` int(11) NOT NULL,</w:t>
+      </w:r>
+    </w:p>
+    <w:p>
+      <w:r>
+        <w:t xml:space="preserve">  `quantiteLeg` int(11) NOT NULL,</w:t>
+      </w:r>
+    </w:p>
+    <w:p>
+      <w:r>
+        <w:t xml:space="preserve">  `detailVenteLeg` varchar(30) NOT NULL,</w:t>
+      </w:r>
+    </w:p>
+    <w:p>
+      <w:r>
+        <w:t xml:space="preserve">  `nomPhotoLeg` varchar(30) NOT NULL,</w:t>
+      </w:r>
+    </w:p>
+    <w:p>
+      <w:r>
+        <w:t xml:space="preserve">  `descLeg` text NOT NULL,</w:t>
+      </w:r>
+    </w:p>
+    <w:p>
+      <w:r>
+        <w:t xml:space="preserve">  `saisonLeg` int(11) NOT NULL,</w:t>
+      </w:r>
+    </w:p>
+    <w:p>
+      <w:r>
+        <w:t xml:space="preserve">  `familleLeg` int(11) NOT NULL</w:t>
+      </w:r>
+    </w:p>
+    <w:p>
+      <w:r>
+        <w:t>)</w:t>
+      </w:r>
+    </w:p>
+    <w:p>
+      <w:pPr>
+        <w:pStyle w:val="Sansinterligne"/>
+      </w:pPr>
+      <w:r>
+        <w:t>Table LigneLegCommande :</w:t>
+      </w:r>
+    </w:p>
+    <w:p/>
+    <w:p>
+      <w:r>
+        <w:t>CREATE TABLE `lignelegcommande` (</w:t>
+      </w:r>
+    </w:p>
+    <w:p>
+      <w:r>
+        <w:t xml:space="preserve">  `legumeLigne` int(11) NOT NULL,</w:t>
+      </w:r>
+    </w:p>
+    <w:p>
+      <w:r>
+        <w:t xml:space="preserve">  `clientLigneLegCom` int(11) NOT NULL,</w:t>
+      </w:r>
+    </w:p>
+    <w:p>
+      <w:r>
+        <w:t xml:space="preserve">  `commandeLegFruitCom` int(11) NOT NULL,</w:t>
+      </w:r>
+    </w:p>
+    <w:p>
+      <w:r>
+        <w:t xml:space="preserve">  `quantiteLegCom` int(11) NOT NULL</w:t>
+      </w:r>
+    </w:p>
+    <w:p>
+      <w:r>
+        <w:t>)</w:t>
+      </w:r>
+    </w:p>
+    <w:p>
+      <w:pPr>
+        <w:pStyle w:val="Sansinterligne"/>
+      </w:pPr>
+      <w:r>
+        <w:t>Table LigneFruitCommande :</w:t>
+      </w:r>
+    </w:p>
+    <w:p/>
+    <w:p>
+      <w:r>
+        <w:t>CREATE TABLE `lignefruitcommande` (</w:t>
+      </w:r>
+    </w:p>
+    <w:p>
+      <w:r>
+        <w:t xml:space="preserve">  `fruitLigne` int(11) NOT NULL,</w:t>
+      </w:r>
+    </w:p>
+    <w:p>
+      <w:r>
+        <w:t xml:space="preserve">  `clientLigneFruitCom` int(11) NOT NULL,</w:t>
+      </w:r>
+    </w:p>
+    <w:p>
+      <w:r>
+        <w:t xml:space="preserve">  `commandeLigneFruitCom` int(11) NOT NULL,</w:t>
+      </w:r>
+    </w:p>
+    <w:p>
+      <w:r>
+        <w:t xml:space="preserve">  `quantiteFruitCom` int(11) NOT NULL</w:t>
+      </w:r>
+    </w:p>
+    <w:p>
+      <w:r>
+        <w:t>)</w:t>
+      </w:r>
+    </w:p>
+    <w:p/>
+    <w:p/>
+    <w:p/>
+    <w:p>
+      <w:pPr>
+        <w:pStyle w:val="Sansinterligne"/>
+      </w:pPr>
+      <w:r>
+        <w:t>Table LignePanierFruit :</w:t>
+      </w:r>
+    </w:p>
+    <w:p/>
+    <w:p>
+      <w:r>
+        <w:lastRenderedPageBreak/>
+        <w:t>CREATE TABLE `lignepanierfruit` (</w:t>
+      </w:r>
+    </w:p>
+    <w:p>
+      <w:r>
+        <w:t xml:space="preserve">  `fruitLigneP` int(11) NOT NULL,</w:t>
+      </w:r>
+    </w:p>
+    <w:p>
+      <w:r>
+        <w:t xml:space="preserve">  `clientLigneP` int(11) NOT NULL,</w:t>
+      </w:r>
+    </w:p>
+    <w:p>
+      <w:r>
+        <w:t xml:space="preserve">  `panierLigneP` int(11) NOT NULL,</w:t>
+      </w:r>
+    </w:p>
+    <w:p>
+      <w:r>
+        <w:t xml:space="preserve">  `quantiteFruitP` int(11) NOT NULL</w:t>
+      </w:r>
+    </w:p>
+    <w:p>
+      <w:r>
+        <w:t>)</w:t>
+      </w:r>
+    </w:p>
+    <w:p>
+      <w:pPr>
+        <w:pStyle w:val="Sansinterligne"/>
+      </w:pPr>
+      <w:r>
+        <w:t>Table LignePanierLeg :</w:t>
+      </w:r>
+    </w:p>
+    <w:p/>
+    <w:p>
+      <w:r>
+        <w:t>CREATE TABLE `lignepanierleg` (</w:t>
+      </w:r>
+    </w:p>
+    <w:p>
+      <w:r>
+        <w:t xml:space="preserve">  `legLigneP` int(11) NOT NULL,</w:t>
+      </w:r>
+    </w:p>
+    <w:p>
+      <w:r>
+        <w:t xml:space="preserve">  `clientLigneLegP` int(11) NOT NULL,</w:t>
+      </w:r>
+    </w:p>
+    <w:p>
+      <w:r>
+        <w:t xml:space="preserve">  `panierLigneLegP` int(11) NOT NULL,</w:t>
+      </w:r>
+    </w:p>
+    <w:p>
+      <w:r>
+        <w:t xml:space="preserve">  `quantiteLegP` int(11) NOT NULL</w:t>
+      </w:r>
+    </w:p>
+    <w:p>
+      <w:r>
+        <w:t>)</w:t>
+      </w:r>
+    </w:p>
+    <w:p/>
+    <w:p>
+      <w:pPr>
+        <w:pStyle w:val="Sansinterligne"/>
+      </w:pPr>
+      <w:r>
+        <w:t>Table Livraison :</w:t>
+      </w:r>
+    </w:p>
+    <w:p/>
+    <w:p>
+      <w:r>
+        <w:t>CREATE TABLE `livraison` (</w:t>
+      </w:r>
+    </w:p>
+    <w:p>
+      <w:r>
+        <w:t xml:space="preserve">  `idLivraison` int(11) NOT NULL,</w:t>
+      </w:r>
+    </w:p>
+    <w:p>
+      <w:r>
+        <w:t xml:space="preserve">  `adresseChoisie` int(11) NOT NULL,</w:t>
+      </w:r>
+    </w:p>
+    <w:p>
+      <w:r>
+        <w:t xml:space="preserve">  `dateLivraison` date NOT NULL,</w:t>
+      </w:r>
+    </w:p>
+    <w:p>
+      <w:r>
+        <w:t xml:space="preserve">  `groupeMailLiv` int(11) NOT NULL,</w:t>
+      </w:r>
+    </w:p>
+    <w:p>
+      <w:r>
+        <w:t xml:space="preserve">  `typeLiv` int(11) NOT NULL</w:t>
+      </w:r>
+    </w:p>
+    <w:p>
+      <w:r>
+        <w:t>)</w:t>
+      </w:r>
+    </w:p>
+    <w:p/>
+    <w:p/>
+    <w:p/>
+    <w:p/>
+    <w:p/>
+    <w:p/>
+    <w:p>
+      <w:pPr>
+        <w:pStyle w:val="Sansinterligne"/>
+      </w:pPr>
+      <w:r>
+        <w:t>Table Mail :</w:t>
+      </w:r>
+    </w:p>
+    <w:p/>
+    <w:p>
+      <w:r>
+        <w:lastRenderedPageBreak/>
+        <w:t>CREATE TABLE `mail` (</w:t>
+      </w:r>
+    </w:p>
+    <w:p>
+      <w:r>
+        <w:t xml:space="preserve">  `idMail` int(11) NOT NULL,</w:t>
+      </w:r>
+    </w:p>
+    <w:p>
+      <w:r>
+        <w:t xml:space="preserve">  `mail` varchar(40) NOT NULL</w:t>
+      </w:r>
+    </w:p>
+    <w:p>
+      <w:r>
+        <w:t>)</w:t>
+      </w:r>
+    </w:p>
+    <w:p>
+      <w:pPr>
+        <w:pStyle w:val="Sansinterligne"/>
+      </w:pPr>
+      <w:r>
+        <w:t>Table PanierClient :</w:t>
+      </w:r>
+    </w:p>
+    <w:p/>
+    <w:p>
+      <w:r>
+        <w:t>CREATE TABLE `panierclient` (</w:t>
+      </w:r>
+    </w:p>
+    <w:p>
+      <w:r>
+        <w:t xml:space="preserve">  `idPanierClient` int(11) NOT NULL,</w:t>
+      </w:r>
+    </w:p>
+    <w:p>
+      <w:r>
+        <w:t xml:space="preserve">  `clientPanier` int(11) NOT NULL</w:t>
+      </w:r>
+    </w:p>
+    <w:p>
+      <w:r>
+        <w:t>)</w:t>
+      </w:r>
+    </w:p>
+    <w:p>
+      <w:pPr>
+        <w:pStyle w:val="Sansinterligne"/>
+      </w:pPr>
+      <w:r>
+        <w:t>Table PanierHebdo :</w:t>
+      </w:r>
+    </w:p>
+    <w:p>
+      <w:pPr>
+        <w:pStyle w:val="Sansinterligne"/>
+      </w:pPr>
+    </w:p>
+    <w:p>
+      <w:r>
+        <w:t>CREATE TABLE `panierhebdo` (</w:t>
+      </w:r>
+    </w:p>
+    <w:p>
+      <w:r>
+        <w:t xml:space="preserve">  `idPanierHebdo` int(11) NOT NULL,</w:t>
+      </w:r>
+    </w:p>
+    <w:p>
+      <w:r>
+        <w:t xml:space="preserve">  `prixPanierHebdo` int(11) NOT NULL,</w:t>
+      </w:r>
+    </w:p>
+    <w:p>
+      <w:r>
+        <w:t xml:space="preserve">  `nbPers` int(11) NOT NULL</w:t>
+      </w:r>
+    </w:p>
+    <w:p>
+      <w:r>
+        <w:t>)</w:t>
+      </w:r>
+    </w:p>
+    <w:p>
+      <w:pPr>
+        <w:pStyle w:val="Sansinterligne"/>
+      </w:pPr>
+      <w:r>
+        <w:t>Table RecetteHebdo :</w:t>
+      </w:r>
+    </w:p>
+    <w:p/>
+    <w:p>
+      <w:r>
+        <w:t>CREATE TABLE `recettehebdo` (</w:t>
+      </w:r>
+    </w:p>
+    <w:p>
+      <w:r>
+        <w:t xml:space="preserve">  `idRecette` int(11) NOT NULL,</w:t>
+      </w:r>
+    </w:p>
+    <w:p>
+      <w:r>
+        <w:t xml:space="preserve">  `nomRecette` varchar(50) NOT NULL,</w:t>
+      </w:r>
+    </w:p>
+    <w:p>
+      <w:r>
+        <w:t xml:space="preserve">  `tempsPrep` int(11) NOT NULL,</w:t>
+      </w:r>
+    </w:p>
+    <w:p>
+      <w:r>
+        <w:t xml:space="preserve">  `descIngr` text NOT NULL,</w:t>
+      </w:r>
+    </w:p>
+    <w:p>
+      <w:r>
+        <w:t xml:space="preserve">  `descRecette` text NOT NULL,</w:t>
+      </w:r>
+    </w:p>
+    <w:p>
+      <w:r>
+        <w:t xml:space="preserve">  `nomPhotoRecette` varchar(25) NOT NULL</w:t>
+      </w:r>
+    </w:p>
+    <w:p>
+      <w:r>
+        <w:t>)</w:t>
+      </w:r>
+    </w:p>
+    <w:p/>
+    <w:p/>
+    <w:p/>
+    <w:p/>
+    <w:p>
+      <w:pPr>
+        <w:pStyle w:val="Sansinterligne"/>
+      </w:pPr>
+      <w:r>
+        <w:t>Table Saison :</w:t>
+      </w:r>
+    </w:p>
+    <w:p/>
+    <w:p>
+      <w:r>
+        <w:lastRenderedPageBreak/>
+        <w:t>CREATE TABLE `saison` (</w:t>
+      </w:r>
+    </w:p>
+    <w:p>
+      <w:r>
+        <w:t xml:space="preserve">  `idSaison` int(11) NOT NULL,</w:t>
+      </w:r>
+    </w:p>
+    <w:p>
+      <w:r>
+        <w:t xml:space="preserve">  `nomSaison` varchar(20) NOT NULL</w:t>
+      </w:r>
+    </w:p>
+    <w:p>
+      <w:r>
+        <w:t>)</w:t>
+      </w:r>
+    </w:p>
+    <w:p/>
+    <w:p>
+      <w:pPr>
+        <w:pStyle w:val="Sansinterligne"/>
+      </w:pPr>
+      <w:r>
+        <w:t>Table TypeLivraison :</w:t>
+      </w:r>
+    </w:p>
+    <w:p/>
+    <w:p>
+      <w:r>
+        <w:t>CREATE TABLE `typelivraison` (</w:t>
+      </w:r>
+    </w:p>
+    <w:p>
+      <w:r>
+        <w:t xml:space="preserve">  `idTypeLiv` int(11) NOT NULL,</w:t>
+      </w:r>
+    </w:p>
+    <w:p>
+      <w:r>
+        <w:t xml:space="preserve">  `nomTypeLiv` varchar(30) NOT NULL</w:t>
+      </w:r>
+    </w:p>
+    <w:p>
+      <w:r>
+        <w:t>)</w:t>
+      </w:r>
+    </w:p>
+    <w:p>
+      <w:pPr>
+        <w:rPr>
+          <w:b/>
+          <w:bCs/>
+          <w:u w:val="single"/>
+        </w:rPr>
+      </w:pPr>
+      <w:r>
+        <w:rPr>
+          <w:b/>
+          <w:bCs/>
+          <w:u w:val="single"/>
+        </w:rPr>
+        <w:t>Déclaration des index :</w:t>
+      </w:r>
+    </w:p>
+    <w:p>
+      <w:pPr>
+        <w:pStyle w:val="Paragraphedeliste"/>
+        <w:numPr>
+          <w:ilvl w:val="0"/>
+          <w:numId w:val="1"/>
+        </w:numPr>
+      </w:pPr>
+      <w:r>
+        <w:t>ALTER TABLE `adresse`</w:t>
+      </w:r>
+    </w:p>
+    <w:p>
+      <w:r>
+        <w:t xml:space="preserve">  </w:t>
+      </w:r>
+      <w:r>
+        <w:tab/>
+      </w:r>
+      <w:r>
+        <w:t>ADD PRIMARY KEY (`idAdresse`);</w:t>
+      </w:r>
+    </w:p>
+    <w:p/>
+    <w:p>
+      <w:pPr>
+        <w:pStyle w:val="Paragraphedeliste"/>
+        <w:numPr>
+          <w:ilvl w:val="0"/>
+          <w:numId w:val="1"/>
+        </w:numPr>
+      </w:pPr>
+      <w:r>
+        <w:t>ALTER TABLE `client`</w:t>
+      </w:r>
+    </w:p>
+    <w:p>
+      <w:pPr>
+        <w:ind w:left="708"/>
+      </w:pPr>
+      <w:r>
+        <w:t xml:space="preserve">  ADD PRIMARY KEY (`idClient`),</w:t>
+      </w:r>
+    </w:p>
+    <w:p>
+      <w:pPr>
+        <w:ind w:left="708"/>
+      </w:pPr>
+      <w:r>
+        <w:t xml:space="preserve">  ADD KEY `mailClient` (`mailCli`),</w:t>
+      </w:r>
+    </w:p>
+    <w:p>
+      <w:pPr>
+        <w:ind w:left="708"/>
+      </w:pPr>
+      <w:r>
+        <w:t xml:space="preserve">  ADD KEY `adresseCli` (`adresseCli`);</w:t>
+      </w:r>
+    </w:p>
+    <w:p/>
+    <w:p>
+      <w:pPr>
+        <w:pStyle w:val="Paragraphedeliste"/>
+        <w:numPr>
+          <w:ilvl w:val="0"/>
+          <w:numId w:val="1"/>
+        </w:numPr>
+      </w:pPr>
+      <w:r>
+        <w:t>ALTER TABLE `commande`</w:t>
+      </w:r>
+    </w:p>
+    <w:p>
+      <w:pPr>
+        <w:ind w:left="708"/>
+      </w:pPr>
+      <w:r>
+        <w:t xml:space="preserve">  ADD PRIMARY KEY (`idCommande`,`clientCom`),</w:t>
+      </w:r>
+    </w:p>
+    <w:p>
+      <w:pPr>
+        <w:ind w:left="708"/>
+      </w:pPr>
+      <w:r>
+        <w:t xml:space="preserve">  ADD KEY `clientCom` (`clientCom`),</w:t>
+      </w:r>
+    </w:p>
+    <w:p>
+      <w:pPr>
+        <w:ind w:left="708"/>
+      </w:pPr>
+      <w:r>
+        <w:t xml:space="preserve">  ADD KEY `livraisonCom` (`livraisonCom`);</w:t>
+      </w:r>
+    </w:p>
+    <w:p/>
+    <w:p>
+      <w:pPr>
+        <w:pStyle w:val="Paragraphedeliste"/>
+        <w:numPr>
+          <w:ilvl w:val="0"/>
+          <w:numId w:val="1"/>
+        </w:numPr>
+      </w:pPr>
+      <w:r>
+        <w:t>ALTER TABLE `famillefruit`</w:t>
+      </w:r>
+    </w:p>
+    <w:p>
+      <w:r>
+        <w:t xml:space="preserve"> </w:t>
+      </w:r>
+      <w:r>
+        <w:tab/>
+      </w:r>
+      <w:r>
+        <w:t xml:space="preserve"> ADD PRIMARY KEY (`idFamilleFruit`);</w:t>
+      </w:r>
+    </w:p>
+    <w:p/>
+    <w:p/>
+    <w:p/>
+    <w:p>
+      <w:pPr>
+        <w:pStyle w:val="Paragraphedeliste"/>
+        <w:numPr>
+          <w:ilvl w:val="0"/>
+          <w:numId w:val="1"/>
+        </w:numPr>
+      </w:pPr>
+      <w:r>
+        <w:t>ALTER TABLE `famillelegume`</w:t>
+      </w:r>
+    </w:p>
+    <w:p>
+      <w:r>
+        <w:lastRenderedPageBreak/>
+        <w:t xml:space="preserve"> </w:t>
+      </w:r>
+      <w:r>
+        <w:tab/>
+      </w:r>
+      <w:r>
+        <w:t xml:space="preserve"> ADD PRIMARY KEY (`idFamilleLegume`);</w:t>
+      </w:r>
+    </w:p>
+    <w:p/>
+    <w:p>
+      <w:pPr>
+        <w:pStyle w:val="Paragraphedeliste"/>
+        <w:numPr>
+          <w:ilvl w:val="0"/>
+          <w:numId w:val="1"/>
+        </w:numPr>
+      </w:pPr>
+      <w:r>
+        <w:t>ALTER TABLE `fruit`</w:t>
+      </w:r>
+    </w:p>
+    <w:p>
+      <w:pPr>
+        <w:ind w:left="708"/>
+      </w:pPr>
+      <w:r>
+        <w:t xml:space="preserve">  ADD PRIMARY KEY (`idFruit`),</w:t>
+      </w:r>
+    </w:p>
+    <w:p>
+      <w:pPr>
+        <w:ind w:left="708"/>
+      </w:pPr>
+      <w:r>
+        <w:t xml:space="preserve">  ADD KEY `familleFruit` (`familleFruit`),</w:t>
+      </w:r>
+    </w:p>
+    <w:p>
+      <w:pPr>
+        <w:ind w:left="708"/>
+      </w:pPr>
+      <w:r>
+        <w:t xml:space="preserve">  ADD KEY `saisonFruit` (`saisonFruit`);</w:t>
+      </w:r>
+    </w:p>
+    <w:p/>
+    <w:p>
+      <w:pPr>
+        <w:pStyle w:val="Paragraphedeliste"/>
+        <w:numPr>
+          <w:ilvl w:val="0"/>
+          <w:numId w:val="1"/>
+        </w:numPr>
+      </w:pPr>
+      <w:r>
+        <w:t>ALTER TABLE `groupemail`</w:t>
+      </w:r>
+    </w:p>
+    <w:p>
+      <w:r>
+        <w:t xml:space="preserve"> </w:t>
+      </w:r>
+      <w:r>
+        <w:tab/>
+      </w:r>
+      <w:r>
+        <w:t xml:space="preserve"> ADD PRIMARY KEY (`idGroupeMail`);</w:t>
+      </w:r>
+    </w:p>
+    <w:p/>
+    <w:p>
+      <w:pPr>
+        <w:pStyle w:val="Paragraphedeliste"/>
+        <w:numPr>
+          <w:ilvl w:val="0"/>
+          <w:numId w:val="1"/>
+        </w:numPr>
+      </w:pPr>
+      <w:r>
+        <w:t>ALTER TABLE `groupemailliv`</w:t>
+      </w:r>
+    </w:p>
+    <w:p>
+      <w:pPr>
+        <w:ind w:left="708"/>
+      </w:pPr>
+      <w:r>
+        <w:t xml:space="preserve">  ADD PRIMARY KEY (`idGroupe`),</w:t>
+      </w:r>
+    </w:p>
+    <w:p>
+      <w:pPr>
+        <w:ind w:left="708"/>
+      </w:pPr>
+      <w:r>
+        <w:t xml:space="preserve">  ADD KEY `idMailG` (`idMailG`);</w:t>
+      </w:r>
+    </w:p>
+    <w:p/>
+    <w:p>
+      <w:pPr>
+        <w:pStyle w:val="Paragraphedeliste"/>
+        <w:numPr>
+          <w:ilvl w:val="0"/>
+          <w:numId w:val="1"/>
+        </w:numPr>
+      </w:pPr>
+      <w:r>
+        <w:t>ALTER TABLE `legume`</w:t>
+      </w:r>
+    </w:p>
+    <w:p>
+      <w:pPr>
+        <w:ind w:left="708"/>
+      </w:pPr>
+      <w:r>
+        <w:t xml:space="preserve">  ADD PRIMARY KEY (`idLegume`),</w:t>
+      </w:r>
+    </w:p>
+    <w:p>
+      <w:pPr>
+        <w:ind w:left="708"/>
+      </w:pPr>
+      <w:r>
+        <w:t xml:space="preserve">  ADD KEY `familleLeg` (`familleLeg`),</w:t>
+      </w:r>
+    </w:p>
+    <w:p>
+      <w:pPr>
+        <w:ind w:left="708"/>
+      </w:pPr>
+      <w:r>
+        <w:t xml:space="preserve">  ADD KEY `saisonLeg` (`saisonLeg`);</w:t>
+      </w:r>
+    </w:p>
+    <w:p/>
+    <w:p>
+      <w:pPr>
+        <w:pStyle w:val="Paragraphedeliste"/>
+        <w:numPr>
+          <w:ilvl w:val="0"/>
+          <w:numId w:val="1"/>
+        </w:numPr>
+      </w:pPr>
+      <w:r>
+        <w:t>ALTER TABLE `lignefruitcommande`</w:t>
+      </w:r>
+    </w:p>
+    <w:p>
+      <w:pPr>
+        <w:ind w:left="708"/>
+      </w:pPr>
+      <w:r>
+        <w:t xml:space="preserve">  ADD PRIMARY KEY (`fruitLigne`,`clientLigneFruitCom`,`commandeLigneFruitCom`),</w:t>
+      </w:r>
+    </w:p>
+    <w:p>
+      <w:pPr>
+        <w:ind w:left="708"/>
+      </w:pPr>
+      <w:r>
+        <w:t xml:space="preserve">  ADD KEY `clientLigneFruitCom` (`clientLigneFruitCom`),</w:t>
+      </w:r>
+    </w:p>
+    <w:p>
+      <w:pPr>
+        <w:ind w:left="708"/>
+      </w:pPr>
+      <w:r>
+        <w:t xml:space="preserve">  ADD KEY `commandeLigneFruitCom` (`commandeLigneFruitCom`);</w:t>
+      </w:r>
+    </w:p>
+    <w:p/>
+    <w:p>
+      <w:pPr>
+        <w:pStyle w:val="Paragraphedeliste"/>
+        <w:numPr>
+          <w:ilvl w:val="0"/>
+          <w:numId w:val="1"/>
+        </w:numPr>
+      </w:pPr>
+      <w:r>
+        <w:t>ALTER TABLE `lignelegcommande`</w:t>
+      </w:r>
+    </w:p>
+    <w:p>
+      <w:pPr>
+        <w:ind w:left="708"/>
+      </w:pPr>
+      <w:r>
+        <w:t xml:space="preserve">  ADD PRIMARY KEY (`legumeLigne`,`clientLigneLegCom`,`commandeLegFruitCom`),</w:t>
+      </w:r>
+    </w:p>
+    <w:p>
+      <w:pPr>
+        <w:ind w:left="708"/>
+      </w:pPr>
+      <w:r>
+        <w:t xml:space="preserve">  ADD KEY `clientLigneLegCom` (`clientLigneLegCom`),</w:t>
+      </w:r>
+    </w:p>
+    <w:p>
+      <w:pPr>
+        <w:ind w:left="708"/>
+      </w:pPr>
+      <w:r>
+        <w:t xml:space="preserve">  ADD KEY `commandeLegFruitCom` (`commandeLegFruitCom`);</w:t>
+      </w:r>
+    </w:p>
+    <w:p/>
+    <w:p/>
+    <w:p>
+      <w:pPr>
+        <w:pStyle w:val="Paragraphedeliste"/>
+        <w:numPr>
+          <w:ilvl w:val="0"/>
+          <w:numId w:val="1"/>
+        </w:numPr>
+      </w:pPr>
+      <w:r>
+        <w:t>ALTER TABLE `lignepanierfruit`</w:t>
+      </w:r>
+    </w:p>
+    <w:p>
+      <w:pPr>
+        <w:ind w:left="708"/>
+      </w:pPr>
+      <w:r>
+        <w:lastRenderedPageBreak/>
+        <w:t xml:space="preserve">  ADD PRIMARY KEY (`fruitLigneP`,`clientLigneP`,`panierLigneP`),</w:t>
+      </w:r>
+    </w:p>
+    <w:p>
+      <w:pPr>
+        <w:ind w:left="708"/>
+      </w:pPr>
+      <w:r>
+        <w:t xml:space="preserve">  ADD KEY `clientLigneP` (`clientLigneP`),</w:t>
+      </w:r>
+    </w:p>
+    <w:p>
+      <w:pPr>
+        <w:ind w:left="708"/>
+      </w:pPr>
+      <w:r>
+        <w:t xml:space="preserve">  ADD KEY `panierLigneP` (`panierLigneP`);</w:t>
+      </w:r>
+    </w:p>
+    <w:p/>
+    <w:p>
+      <w:pPr>
+        <w:pStyle w:val="Paragraphedeliste"/>
+        <w:numPr>
+          <w:ilvl w:val="0"/>
+          <w:numId w:val="1"/>
+        </w:numPr>
+      </w:pPr>
+      <w:r>
+        <w:t>ALTER TABLE `lignepanierleg`</w:t>
+      </w:r>
+    </w:p>
+    <w:p>
+      <w:pPr>
+        <w:ind w:left="708"/>
+      </w:pPr>
+      <w:r>
+        <w:t xml:space="preserve">  ADD PRIMARY KEY (`legLigneP`,`clientLigneLegP`,`panierLigneLegP`),</w:t>
+      </w:r>
+    </w:p>
+    <w:p>
+      <w:pPr>
+        <w:ind w:left="708"/>
+      </w:pPr>
+      <w:r>
+        <w:t xml:space="preserve">  ADD KEY `clientLigneLegP` (`clientLigneLegP`),</w:t>
+      </w:r>
+    </w:p>
+    <w:p>
+      <w:pPr>
+        <w:ind w:left="708"/>
+      </w:pPr>
+      <w:r>
+        <w:t xml:space="preserve">  ADD KEY `panierLigneLegP` (`panierLigneLegP`);</w:t>
+      </w:r>
+    </w:p>
+    <w:p/>
+    <w:p>
+      <w:pPr>
+        <w:pStyle w:val="Paragraphedeliste"/>
+        <w:numPr>
+          <w:ilvl w:val="0"/>
+          <w:numId w:val="1"/>
+        </w:numPr>
+      </w:pPr>
+      <w:r>
+        <w:t>ALTER TABLE `livraison`</w:t>
+      </w:r>
+    </w:p>
+    <w:p>
+      <w:pPr>
+        <w:ind w:left="708"/>
+      </w:pPr>
+      <w:r>
+        <w:t xml:space="preserve">  ADD PRIMARY KEY (`idLivraison`),</w:t>
+      </w:r>
+    </w:p>
+    <w:p>
+      <w:pPr>
+        <w:ind w:left="708"/>
+      </w:pPr>
+      <w:r>
+        <w:t xml:space="preserve">  ADD KEY `typeLiv` (`typeLiv`),</w:t>
+      </w:r>
+    </w:p>
+    <w:p>
+      <w:pPr>
+        <w:ind w:left="708"/>
+      </w:pPr>
+      <w:r>
+        <w:t xml:space="preserve">  ADD KEY `groupeMailLiv` (`groupeMailLiv`);</w:t>
+      </w:r>
+    </w:p>
+    <w:p/>
+    <w:p>
+      <w:pPr>
+        <w:pStyle w:val="Paragraphedeliste"/>
+        <w:numPr>
+          <w:ilvl w:val="0"/>
+          <w:numId w:val="1"/>
+        </w:numPr>
+      </w:pPr>
+      <w:r>
+        <w:t>ALTER TABLE `mail`</w:t>
+      </w:r>
+    </w:p>
+    <w:p>
+      <w:pPr>
+        <w:ind w:firstLine="708"/>
+      </w:pPr>
+      <w:r>
+        <w:t xml:space="preserve">  ADD PRIMARY KEY (`idMail`);</w:t>
+      </w:r>
+    </w:p>
+    <w:p/>
+    <w:p>
+      <w:pPr>
+        <w:pStyle w:val="Paragraphedeliste"/>
+        <w:numPr>
+          <w:ilvl w:val="0"/>
+          <w:numId w:val="1"/>
+        </w:numPr>
+      </w:pPr>
+      <w:r>
+        <w:t>ALTER TABLE `panierclient`</w:t>
+      </w:r>
+    </w:p>
+    <w:p>
+      <w:pPr>
+        <w:ind w:left="708"/>
+      </w:pPr>
+      <w:r>
+        <w:t xml:space="preserve">  ADD PRIMARY KEY (`idPanierClient`,`clientPanier`),</w:t>
+      </w:r>
+    </w:p>
+    <w:p>
+      <w:pPr>
+        <w:ind w:left="708"/>
+      </w:pPr>
+      <w:r>
+        <w:t xml:space="preserve">  ADD KEY `clientPanier` (`clientPanier`);</w:t>
+      </w:r>
+    </w:p>
+    <w:p/>
+    <w:p>
+      <w:pPr>
+        <w:pStyle w:val="Paragraphedeliste"/>
+        <w:numPr>
+          <w:ilvl w:val="0"/>
+          <w:numId w:val="1"/>
+        </w:numPr>
+      </w:pPr>
+      <w:r>
+        <w:t>ALTER TABLE `panierhebdo`</w:t>
+      </w:r>
+    </w:p>
+    <w:p>
+      <w:r>
+        <w:t xml:space="preserve"> </w:t>
+      </w:r>
+      <w:r>
+        <w:tab/>
+      </w:r>
+      <w:r>
+        <w:t xml:space="preserve"> ADD PRIMARY KEY (`idPanierHebdo`);</w:t>
+      </w:r>
+    </w:p>
+    <w:p/>
+    <w:p>
+      <w:pPr>
+        <w:pStyle w:val="Paragraphedeliste"/>
+        <w:numPr>
+          <w:ilvl w:val="0"/>
+          <w:numId w:val="1"/>
+        </w:numPr>
+      </w:pPr>
+      <w:r>
+        <w:t>ALTER TABLE `recettehebdo`</w:t>
+      </w:r>
+    </w:p>
+    <w:p>
+      <w:pPr>
+        <w:ind w:firstLine="708"/>
+      </w:pPr>
+      <w:r>
+        <w:t xml:space="preserve">  ADD PRIMARY KEY (`idRecette`);</w:t>
+      </w:r>
+    </w:p>
+    <w:p>
+      <w:r>
+        <w:rPr>
+          <w:noProof/>
+        </w:rPr>
+        <mc:AlternateContent>
+          <mc:Choice Requires="wps">
+            <w:drawing>
+              <wp:anchor distT="0" distB="0" distL="114300" distR="114300" simplePos="0" relativeHeight="251666432" behindDoc="0" locked="0" layoutInCell="1" allowOverlap="1" wp14:anchorId="2F62FBB3" wp14:editId="2C26564B">
+                <wp:simplePos x="0" y="0"/>
+                <wp:positionH relativeFrom="margin">
+                  <wp:align>right</wp:align>
+                </wp:positionH>
+                <wp:positionV relativeFrom="paragraph">
+                  <wp:posOffset>226695</wp:posOffset>
+                </wp:positionV>
+                <wp:extent cx="2796540" cy="685800"/>
+                <wp:effectExtent l="0" t="0" r="3810" b="0"/>
+                <wp:wrapNone/>
+                <wp:docPr id="8" name="Zone de texte 8"/>
+                <wp:cNvGraphicFramePr/>
+                <a:graphic xmlns:a="http://schemas.openxmlformats.org/drawingml/2006/main">
+                  <a:graphicData uri="http://schemas.microsoft.com/office/word/2010/wordprocessingShape">
+                    <wps:wsp>
+                      <wps:cNvSpPr txBox="1"/>
+                      <wps:spPr>
+                        <a:xfrm>
+                          <a:off x="0" y="0"/>
+                          <a:ext cx="2796540" cy="685800"/>
+                        </a:xfrm>
+                        <a:prstGeom prst="rect">
+                          <a:avLst/>
+                        </a:prstGeom>
+                        <a:solidFill>
+                          <a:schemeClr val="lt1"/>
+                        </a:solidFill>
+                        <a:ln w="6350">
+                          <a:noFill/>
+                        </a:ln>
+                      </wps:spPr>
+                      <wps:txbx>
+                        <w:txbxContent>
+                          <w:p>
+                            <w:pPr>
+                              <w:pStyle w:val="Paragraphedeliste"/>
+                              <w:numPr>
+                                <w:ilvl w:val="0"/>
+                                <w:numId w:val="1"/>
+                              </w:numPr>
+                            </w:pPr>
+                            <w:r>
+                              <w:t>ALTER TABLE `typelivraison`</w:t>
+                            </w:r>
+                          </w:p>
+                          <w:p>
+                            <w:pPr>
+                              <w:ind w:firstLine="708"/>
+                            </w:pPr>
+                            <w:r>
+                              <w:t xml:space="preserve">  ADD PRIMARY KEY (`idTypeLiv`);</w:t>
+                            </w:r>
+                          </w:p>
+                          <w:p/>
+                        </w:txbxContent>
+                      </wps:txbx>
+                      <wps:bodyPr rot="0" spcFirstLastPara="0" vertOverflow="overflow" horzOverflow="overflow" vert="horz" wrap="square" lIns="91440" tIns="45720" rIns="91440" bIns="45720" numCol="1" spcCol="0" rtlCol="0" fromWordArt="0" anchor="t" anchorCtr="0" forceAA="0" compatLnSpc="1">
+                        <a:prstTxWarp prst="textNoShape">
+                          <a:avLst/>
+                        </a:prstTxWarp>
+                        <a:noAutofit/>
+                      </wps:bodyPr>
+                    </wps:wsp>
+                  </a:graphicData>
+                </a:graphic>
+                <wp14:sizeRelH relativeFrom="margin">
+                  <wp14:pctWidth>0</wp14:pctWidth>
+                </wp14:sizeRelH>
+                <wp14:sizeRelV relativeFrom="margin">
+                  <wp14:pctHeight>0</wp14:pctHeight>
+                </wp14:sizeRelV>
+              </wp:anchor>
+            </w:drawing>
+          </mc:Choice>
+          <mc:Fallback>
+            <w:pict>
+              <v:shape w14:anchorId="2F62FBB3" id="Zone de texte 8" o:spid="_x0000_s1028" type="#_x0000_t202" style="position:absolute;margin-left:169pt;margin-top:17.85pt;width:220.2pt;height:54pt;z-index:251666432;visibility:visible;mso-wrap-style:square;mso-width-percent:0;mso-height-percent:0;mso-wrap-distance-left:9pt;mso-wrap-distance-top:0;mso-wrap-distance-right:9pt;mso-wrap-distance-bottom:0;mso-position-horizontal:right;mso-position-horizontal-relative:margin;mso-position-vertical:absolute;mso-position-vertical-relative:text;mso-width-percent:0;mso-height-percent:0;mso-width-relative:margin;mso-height-relative:margin;v-text-anchor:top" o:gfxdata="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" fillcolor="white [3201]" stroked="f" strokeweight=".5pt">
+                <v:textbox>
+                  <w:txbxContent>
+                    <w:p>
+                      <w:pPr>
+                        <w:pStyle w:val="Paragraphedeliste"/>
+                        <w:numPr>
+                          <w:ilvl w:val="0"/>
+                          <w:numId w:val="1"/>
+                        </w:numPr>
+                      </w:pPr>
+                      <w:r>
+                        <w:t>ALTER TABLE `typelivraison`</w:t>
+                      </w:r>
+                    </w:p>
+                    <w:p>
+                      <w:pPr>
+                        <w:ind w:firstLine="708"/>
+                      </w:pPr>
+                      <w:r>
+                        <w:t xml:space="preserve">  ADD PRIMARY KEY (`idTypeLiv`);</w:t>
+                      </w:r>
+                    </w:p>
+                    <w:p/>
+                  </w:txbxContent>
+                </v:textbox>
+                <w10:wrap anchorx="margin"/>
+              </v:shape>
+            </w:pict>
+          </mc:Fallback>
+        </mc:AlternateContent>
+      </w:r>
+    </w:p>
+    <w:p>
+      <w:pPr>
+        <w:pStyle w:val="Paragraphedeliste"/>
+        <w:numPr>
+          <w:ilvl w:val="0"/>
+          <w:numId w:val="1"/>
+        </w:numPr>
+      </w:pPr>
+      <w:r>
+        <w:t>ALTER TABLE `saison`</w:t>
+      </w:r>
+    </w:p>
+    <w:p>
+      <w:pPr>
+        <w:ind w:firstLine="708"/>
+      </w:pPr>
+      <w:r>
+        <w:t xml:space="preserve">  ADD PRIMARY KEY (`idSaison`);</w:t>
+      </w:r>
+    </w:p>
+    <w:p/>
     <w:p/>
     <w:p>
       <w:pPr>
         <w:pStyle w:val="Titre2"/>
       </w:pPr>
-      <w:bookmarkStart w:id="9" w:name="_Toc56015247"/>
-      <w:r>
-        <w:t>Schéma relationnel :</w:t>
-      </w:r>
-      <w:bookmarkEnd w:id="9"/>
-    </w:p>
-    <w:p>
-      <w:pPr>
-        <w:pStyle w:val="Titre2"/>
-      </w:pPr>
-      <w:bookmarkStart w:id="10" w:name="_Toc56015248"/>
-      <w:r>
-        <w:t xml:space="preserve">Code </w:t>
-      </w:r>
-      <w:r>
-        <w:t>SQL</w:t>
-      </w:r>
-      <w:r>
-        <w:t> :</w:t>
-      </w:r>
-      <w:bookmarkEnd w:id="10"/>
-    </w:p>
-    <w:p>
-      <w:r>
-        <w:br w:type="page"/>
-      </w:r>
-    </w:p>
+      <w:r>
+        <w:lastRenderedPageBreak/>
+        <w:t>STOCKAGE MOT DE PASSE :</w:t>
+      </w:r>
+    </w:p>
+    <w:p/>
+    <w:p>
+      <w:r>
+        <w:t>Le mot de passe doit être stocké de manière sécurisée. Pour cela, nous avons choisis la méthode du Hash and Salt. Cela consiste à utiliser une fonction de Hachage d’une chaîne de caractère, en ajoutant un cette chaîne un « grain de sel » c’est-à-dire une autre chaîne confectionnée par nos soins et que seuls nous détenons. Ainsi, le mot de passe dans la base de donnée</w:t>
+      </w:r>
+      <w:r>
+        <w:t>s</w:t>
+      </w:r>
+      <w:r>
+        <w:t xml:space="preserve"> n’est qu’une image du vrai mot de passe, que seul l’utilisateur connaîtra. </w:t>
+      </w:r>
+    </w:p>
+    <w:p>
+      <w:r>
+        <w:t xml:space="preserve">Fonction de hachage : </w:t>
+      </w:r>
+      <w:r>
+        <w:rPr>
+          <w:b/>
+          <w:bCs/>
+        </w:rPr>
+        <w:t>php md5</w:t>
+      </w:r>
+    </w:p>
+    <w:p>
+      <w:r>
+        <w:t xml:space="preserve">Le grain de sel restera secret pour la sécurité de nos utilisateurs </w:t>
+      </w:r>
+      <w:r>
+        <w:rPr>
+          <w:rFonts w:ascii="Segoe UI Emoji" w:hAnsi="Segoe UI Emoji" w:cs="Segoe UI Emoji"/>
+        </w:rPr>
+        <w:t>😉</w:t>
+      </w:r>
+      <w:r>
+        <w:rPr>
+          <w:rFonts w:ascii="Segoe UI Emoji" w:hAnsi="Segoe UI Emoji" w:cs="Segoe UI Emoji"/>
+        </w:rPr>
+        <w:t>.</w:t>
+      </w:r>
+    </w:p>
+    <w:p/>
     <w:p>
       <w:pPr>
         <w:pStyle w:val="Titre1"/>
       </w:pPr>
       <w:bookmarkStart w:id="11" w:name="_Toc56015249"/>
       <w:r>
-        <w:lastRenderedPageBreak/>
         <w:t>IV – Documentation technique du produit</w:t>
       </w:r>
       <w:bookmarkEnd w:id="11"/>
@@ -4633,8 +6460,8 @@
     </w:p>
     <w:p/>
     <w:sectPr>
-      <w:headerReference w:type="default" r:id="rId11"/>
-      <w:footerReference w:type="default" r:id="rId12"/>
+      <w:headerReference w:type="default" r:id="rId13"/>
+      <w:footerReference w:type="default" r:id="rId14"/>
       <w:pgSz w:w="11906" w:h="16838"/>
       <w:pgMar w:top="1417" w:right="1417" w:bottom="1417" w:left="1417" w:header="708" w:footer="708" w:gutter="0"/>
       <w:cols w:space="708"/>
@@ -4795,7 +6622,7 @@
         <w:rFonts w:ascii="Calibri" w:eastAsiaTheme="minorHAnsi" w:hAnsi="Calibri" w:cs="Calibri" w:hint="default"/>
       </w:rPr>
     </w:lvl>
-    <w:lvl w:ilvl="1" w:tplc="040C0003" w:tentative="1">
+    <w:lvl w:ilvl="1" w:tplc="040C0003">
       <w:start w:val="1"/>
       <w:numFmt w:val="bullet"/>
       <w:lvlText w:val="o"/>
@@ -5632,6 +7459,19 @@
       <w:szCs w:val="18"/>
     </w:rPr>
   </w:style>
+  <w:style w:type="paragraph" w:styleId="Sansinterligne">
+    <w:name w:val="No Spacing"/>
+    <w:uiPriority w:val="1"/>
+    <w:qFormat/>
+    <w:rsid w:val="005D4DE0"/>
+    <w:pPr>
+      <w:spacing w:after="0" w:line="240" w:lineRule="auto"/>
+    </w:pPr>
+    <w:rPr>
+      <w:b/>
+      <w:u w:val="single"/>
+    </w:rPr>
+  </w:style>
 </w:styles>
 </file>
 

</xml_diff>

<commit_message>
webmaster et autres VAL
</commit_message>
<xml_diff>
--- a/RAPPORT/Rapport projet.docx
+++ b/RAPPORT/Rapport projet.docx
@@ -403,7 +403,7 @@
                 <w:noProof/>
                 <w:webHidden/>
               </w:rPr>
-              <w:t>3</w:t>
+              <w:t>2</w:t>
             </w:r>
             <w:r>
               <w:rPr>
@@ -465,7 +465,7 @@
               <w:rPr>
                 <w:webHidden/>
               </w:rPr>
-              <w:t>3</w:t>
+              <w:t>2</w:t>
             </w:r>
             <w:r>
               <w:rPr>
@@ -534,7 +534,7 @@
                 <w:noProof/>
                 <w:webHidden/>
               </w:rPr>
-              <w:t>3</w:t>
+              <w:t>2</w:t>
             </w:r>
             <w:r>
               <w:rPr>
@@ -604,7 +604,7 @@
                 <w:noProof/>
                 <w:webHidden/>
               </w:rPr>
-              <w:t>4</w:t>
+              <w:t>2</w:t>
             </w:r>
             <w:r>
               <w:rPr>
@@ -666,7 +666,7 @@
               <w:rPr>
                 <w:webHidden/>
               </w:rPr>
-              <w:t>7</w:t>
+              <w:t>6</w:t>
             </w:r>
             <w:r>
               <w:rPr>
@@ -735,7 +735,7 @@
                 <w:noProof/>
                 <w:webHidden/>
               </w:rPr>
-              <w:t>7</w:t>
+              <w:t>6</w:t>
             </w:r>
             <w:r>
               <w:rPr>
@@ -805,7 +805,7 @@
                 <w:noProof/>
                 <w:webHidden/>
               </w:rPr>
-              <w:t>7</w:t>
+              <w:t>6</w:t>
             </w:r>
             <w:r>
               <w:rPr>
@@ -867,7 +867,7 @@
               <w:rPr>
                 <w:webHidden/>
               </w:rPr>
-              <w:t>16</w:t>
+              <w:t>7</w:t>
             </w:r>
             <w:r>
               <w:rPr>
@@ -936,7 +936,7 @@
                 <w:noProof/>
                 <w:webHidden/>
               </w:rPr>
-              <w:t>16</w:t>
+              <w:t>7</w:t>
             </w:r>
             <w:r>
               <w:rPr>
@@ -998,7 +998,7 @@
               <w:rPr>
                 <w:webHidden/>
               </w:rPr>
-              <w:t>16</w:t>
+              <w:t>7</w:t>
             </w:r>
             <w:r>
               <w:rPr>
@@ -1793,7 +1793,7 @@
           <w:noProof/>
         </w:rPr>
         <w:drawing>
-          <wp:anchor distT="0" distB="0" distL="114300" distR="114300" simplePos="0" relativeHeight="251663360" behindDoc="0" locked="0" layoutInCell="1" allowOverlap="1" wp14:anchorId="708E8C0B" wp14:editId="527B94BC">
+          <wp:anchor distT="0" distB="0" distL="114300" distR="114300" simplePos="0" relativeHeight="251663360" behindDoc="0" locked="0" layoutInCell="1" allowOverlap="1" wp14:anchorId="708E8C0B" wp14:editId="57D75DBA">
             <wp:simplePos x="0" y="0"/>
             <wp:positionH relativeFrom="page">
               <wp:posOffset>-68580</wp:posOffset>
@@ -1882,98 +1882,37 @@
       <w:bookmarkEnd w:id="5"/>
     </w:p>
     <w:p>
+      <w:r>
+        <w:rPr>
+          <w:b/>
+          <w:bCs/>
+        </w:rPr>
+        <w:t>Analyse et conception BD</w:t>
+      </w:r>
+      <w:r>
+        <w:t> : Dico de données, MCD</w:t>
+      </w:r>
+    </w:p>
+    <w:p>
       <w:pPr>
         <w:pStyle w:val="Titre2"/>
       </w:pPr>
       <w:bookmarkStart w:id="6" w:name="_Toc56015244"/>
       <w:r>
-        <w:rPr>
-          <w:noProof/>
-        </w:rPr>
-        <w:drawing>
-          <wp:anchor distT="0" distB="0" distL="114300" distR="114300" simplePos="0" relativeHeight="251664384" behindDoc="0" locked="0" layoutInCell="1" allowOverlap="1" wp14:anchorId="40034576" wp14:editId="3A14507D">
-            <wp:simplePos x="0" y="0"/>
-            <wp:positionH relativeFrom="page">
-              <wp:align>left</wp:align>
-            </wp:positionH>
-            <wp:positionV relativeFrom="paragraph">
-              <wp:posOffset>250825</wp:posOffset>
-            </wp:positionV>
-            <wp:extent cx="7583170" cy="3276600"/>
-            <wp:effectExtent l="0" t="0" r="0" b="0"/>
-            <wp:wrapNone/>
-            <wp:docPr id="6" name="Image 6"/>
-            <wp:cNvGraphicFramePr>
-              <a:graphicFrameLocks xmlns:a="http://schemas.openxmlformats.org/drawingml/2006/main" noChangeAspect="1"/>
-            </wp:cNvGraphicFramePr>
-            <a:graphic xmlns:a="http://schemas.openxmlformats.org/drawingml/2006/main">
-              <a:graphicData uri="http://schemas.openxmlformats.org/drawingml/2006/picture">
-                <pic:pic xmlns:pic="http://schemas.openxmlformats.org/drawingml/2006/picture">
-                  <pic:nvPicPr>
-                    <pic:cNvPr id="1" name=""/>
-                    <pic:cNvPicPr/>
-                  </pic:nvPicPr>
-                  <pic:blipFill>
-                    <a:blip r:embed="rId11" cstate="print">
-                      <a:extLst>
-                        <a:ext uri="{28A0092B-C50C-407E-A947-70E740481C1C}">
-                          <a14:useLocalDpi xmlns:a14="http://schemas.microsoft.com/office/drawing/2010/main" val="0"/>
-                        </a:ext>
-                      </a:extLst>
-                    </a:blip>
-                    <a:stretch>
-                      <a:fillRect/>
-                    </a:stretch>
-                  </pic:blipFill>
-                  <pic:spPr>
-                    <a:xfrm>
-                      <a:off x="0" y="0"/>
-                      <a:ext cx="7583170" cy="3276600"/>
-                    </a:xfrm>
-                    <a:prstGeom prst="rect">
-                      <a:avLst/>
-                    </a:prstGeom>
-                  </pic:spPr>
-                </pic:pic>
-              </a:graphicData>
-            </a:graphic>
-            <wp14:sizeRelH relativeFrom="margin">
-              <wp14:pctWidth>0</wp14:pctWidth>
-            </wp14:sizeRelH>
-            <wp14:sizeRelV relativeFrom="margin">
-              <wp14:pctHeight>0</wp14:pctHeight>
-            </wp14:sizeRelV>
-          </wp:anchor>
-        </w:drawing>
-      </w:r>
-      <w:r>
         <w:t>Modèle conceptuel de données :</w:t>
       </w:r>
       <w:bookmarkEnd w:id="6"/>
     </w:p>
-    <w:p/>
-    <w:p/>
-    <w:p/>
-    <w:p/>
-    <w:p/>
-    <w:p/>
-    <w:p/>
-    <w:p/>
-    <w:p/>
-    <w:p/>
-    <w:p/>
     <w:p>
       <w:pPr>
         <w:pStyle w:val="Titre2"/>
       </w:pPr>
       <w:bookmarkStart w:id="7" w:name="_Toc56015245"/>
       <w:r>
-        <w:lastRenderedPageBreak/>
         <w:t>Dictionnaire de données :</w:t>
       </w:r>
       <w:bookmarkEnd w:id="7"/>
     </w:p>
-    <w:p/>
     <w:tbl>
       <w:tblPr>
         <w:tblStyle w:val="Grilledutableau"/>
@@ -2318,6 +2257,7 @@
           </w:tcPr>
           <w:p>
             <w:r>
+              <w:lastRenderedPageBreak/>
               <w:t>telClient</w:t>
             </w:r>
           </w:p>
@@ -3047,8 +2987,356 @@
           </w:tcPr>
           <w:p>
             <w:r>
+              <w:t>prixFruit</w:t>
+            </w:r>
+          </w:p>
+        </w:tc>
+        <w:tc>
+          <w:tcPr>
+            <w:tcW w:w="1276" w:type="dxa"/>
+            <w:shd w:val="clear" w:color="auto" w:fill="FFF2CC" w:themeFill="accent4" w:themeFillTint="33"/>
+          </w:tcPr>
+          <w:p>
+            <w:r>
+              <w:t>Attribut</w:t>
+            </w:r>
+          </w:p>
+        </w:tc>
+        <w:tc>
+          <w:tcPr>
+            <w:tcW w:w="5806" w:type="dxa"/>
+            <w:shd w:val="clear" w:color="auto" w:fill="D9E2F3" w:themeFill="accent1" w:themeFillTint="33"/>
+          </w:tcPr>
+          <w:p>
+            <w:r>
+              <w:t>Prix du fruit selon les détails de vente (au kilo, barquette etc..)</w:t>
+            </w:r>
+          </w:p>
+        </w:tc>
+      </w:tr>
+      <w:tr>
+        <w:trPr>
+          <w:trHeight w:val="471"/>
+        </w:trPr>
+        <w:tc>
+          <w:tcPr>
+            <w:tcW w:w="1980" w:type="dxa"/>
+            <w:shd w:val="clear" w:color="auto" w:fill="E2EFD9" w:themeFill="accent6" w:themeFillTint="33"/>
+          </w:tcPr>
+          <w:p>
+            <w:r>
+              <w:t>detailVenteFruit</w:t>
+            </w:r>
+          </w:p>
+        </w:tc>
+        <w:tc>
+          <w:tcPr>
+            <w:tcW w:w="1276" w:type="dxa"/>
+            <w:shd w:val="clear" w:color="auto" w:fill="FFF2CC" w:themeFill="accent4" w:themeFillTint="33"/>
+          </w:tcPr>
+          <w:p>
+            <w:r>
+              <w:t>Attribut</w:t>
+            </w:r>
+          </w:p>
+        </w:tc>
+        <w:tc>
+          <w:tcPr>
+            <w:tcW w:w="5806" w:type="dxa"/>
+            <w:shd w:val="clear" w:color="auto" w:fill="D9E2F3" w:themeFill="accent1" w:themeFillTint="33"/>
+          </w:tcPr>
+          <w:p>
+            <w:r>
+              <w:t xml:space="preserve">Attribut permettant de savoir si le </w:t>
+            </w:r>
+            <w:r>
+              <w:t>fruit</w:t>
+            </w:r>
+            <w:r>
+              <w:t xml:space="preserve"> est vendu au kilo, à la barquette, etc…</w:t>
+            </w:r>
+          </w:p>
+        </w:tc>
+      </w:tr>
+      <w:tr>
+        <w:trPr>
+          <w:trHeight w:val="471"/>
+        </w:trPr>
+        <w:tc>
+          <w:tcPr>
+            <w:tcW w:w="1980" w:type="dxa"/>
+            <w:shd w:val="clear" w:color="auto" w:fill="E2EFD9" w:themeFill="accent6" w:themeFillTint="33"/>
+          </w:tcPr>
+          <w:p>
+            <w:r>
+              <w:t>quantiteFruit</w:t>
+            </w:r>
+          </w:p>
+        </w:tc>
+        <w:tc>
+          <w:tcPr>
+            <w:tcW w:w="1276" w:type="dxa"/>
+            <w:shd w:val="clear" w:color="auto" w:fill="FFF2CC" w:themeFill="accent4" w:themeFillTint="33"/>
+          </w:tcPr>
+          <w:p>
+            <w:r>
+              <w:t>Attribut</w:t>
+            </w:r>
+          </w:p>
+        </w:tc>
+        <w:tc>
+          <w:tcPr>
+            <w:tcW w:w="5806" w:type="dxa"/>
+            <w:shd w:val="clear" w:color="auto" w:fill="D9E2F3" w:themeFill="accent1" w:themeFillTint="33"/>
+          </w:tcPr>
+          <w:p>
+            <w:r>
+              <w:t>Quantité de ce fruit dans les stocks</w:t>
+            </w:r>
+          </w:p>
+        </w:tc>
+      </w:tr>
+      <w:tr>
+        <w:trPr>
+          <w:trHeight w:val="471"/>
+        </w:trPr>
+        <w:tc>
+          <w:tcPr>
+            <w:tcW w:w="1980" w:type="dxa"/>
+            <w:shd w:val="clear" w:color="auto" w:fill="E2EFD9" w:themeFill="accent6" w:themeFillTint="33"/>
+          </w:tcPr>
+          <w:p>
+            <w:r>
+              <w:t>nomPhotoFruit</w:t>
+            </w:r>
+          </w:p>
+        </w:tc>
+        <w:tc>
+          <w:tcPr>
+            <w:tcW w:w="1276" w:type="dxa"/>
+            <w:shd w:val="clear" w:color="auto" w:fill="FFF2CC" w:themeFill="accent4" w:themeFillTint="33"/>
+          </w:tcPr>
+          <w:p>
+            <w:r>
+              <w:t>Attribut</w:t>
+            </w:r>
+          </w:p>
+        </w:tc>
+        <w:tc>
+          <w:tcPr>
+            <w:tcW w:w="5806" w:type="dxa"/>
+            <w:shd w:val="clear" w:color="auto" w:fill="D9E2F3" w:themeFill="accent1" w:themeFillTint="33"/>
+          </w:tcPr>
+          <w:p>
+            <w:r>
+              <w:t>Nom de la photo du fruit dans le dossier de photos</w:t>
+            </w:r>
+          </w:p>
+        </w:tc>
+      </w:tr>
+      <w:tr>
+        <w:trPr>
+          <w:trHeight w:val="471"/>
+        </w:trPr>
+        <w:tc>
+          <w:tcPr>
+            <w:tcW w:w="1980" w:type="dxa"/>
+            <w:shd w:val="clear" w:color="auto" w:fill="E2EFD9" w:themeFill="accent6" w:themeFillTint="33"/>
+          </w:tcPr>
+          <w:p>
+            <w:r>
+              <w:t>descFruit</w:t>
+            </w:r>
+          </w:p>
+        </w:tc>
+        <w:tc>
+          <w:tcPr>
+            <w:tcW w:w="1276" w:type="dxa"/>
+            <w:shd w:val="clear" w:color="auto" w:fill="FFF2CC" w:themeFill="accent4" w:themeFillTint="33"/>
+          </w:tcPr>
+          <w:p>
+            <w:r>
+              <w:t>Attribut</w:t>
+            </w:r>
+          </w:p>
+        </w:tc>
+        <w:tc>
+          <w:tcPr>
+            <w:tcW w:w="5806" w:type="dxa"/>
+            <w:shd w:val="clear" w:color="auto" w:fill="D9E2F3" w:themeFill="accent1" w:themeFillTint="33"/>
+          </w:tcPr>
+          <w:p>
+            <w:r>
+              <w:t>Description du fruit (culture, origine etc..)</w:t>
+            </w:r>
+          </w:p>
+        </w:tc>
+      </w:tr>
+      <w:tr>
+        <w:trPr>
+          <w:trHeight w:val="471"/>
+        </w:trPr>
+        <w:tc>
+          <w:tcPr>
+            <w:tcW w:w="1980" w:type="dxa"/>
+            <w:shd w:val="clear" w:color="auto" w:fill="E2EFD9" w:themeFill="accent6" w:themeFillTint="33"/>
+          </w:tcPr>
+          <w:p>
+            <w:r>
+              <w:t>idFamilleFruit</w:t>
+            </w:r>
+          </w:p>
+        </w:tc>
+        <w:tc>
+          <w:tcPr>
+            <w:tcW w:w="1276" w:type="dxa"/>
+            <w:shd w:val="clear" w:color="auto" w:fill="FFF2CC" w:themeFill="accent4" w:themeFillTint="33"/>
+          </w:tcPr>
+          <w:p>
+            <w:r>
+              <w:t>Attribut</w:t>
+            </w:r>
+          </w:p>
+        </w:tc>
+        <w:tc>
+          <w:tcPr>
+            <w:tcW w:w="5806" w:type="dxa"/>
+            <w:shd w:val="clear" w:color="auto" w:fill="D9E2F3" w:themeFill="accent1" w:themeFillTint="33"/>
+          </w:tcPr>
+          <w:p>
+            <w:r>
+              <w:t>Clé primaire de la table FamilleFruit, propre à chaque famille de fruit, unique</w:t>
+            </w:r>
+          </w:p>
+        </w:tc>
+      </w:tr>
+      <w:tr>
+        <w:trPr>
+          <w:trHeight w:val="471"/>
+        </w:trPr>
+        <w:tc>
+          <w:tcPr>
+            <w:tcW w:w="1980" w:type="dxa"/>
+            <w:shd w:val="clear" w:color="auto" w:fill="E2EFD9" w:themeFill="accent6" w:themeFillTint="33"/>
+          </w:tcPr>
+          <w:p>
+            <w:r>
+              <w:t>nomFamilleFruit</w:t>
+            </w:r>
+          </w:p>
+        </w:tc>
+        <w:tc>
+          <w:tcPr>
+            <w:tcW w:w="1276" w:type="dxa"/>
+            <w:shd w:val="clear" w:color="auto" w:fill="FFF2CC" w:themeFill="accent4" w:themeFillTint="33"/>
+          </w:tcPr>
+          <w:p>
+            <w:r>
+              <w:t>Attribut</w:t>
+            </w:r>
+          </w:p>
+        </w:tc>
+        <w:tc>
+          <w:tcPr>
+            <w:tcW w:w="5806" w:type="dxa"/>
+            <w:shd w:val="clear" w:color="auto" w:fill="D9E2F3" w:themeFill="accent1" w:themeFillTint="33"/>
+          </w:tcPr>
+          <w:p>
+            <w:r>
+              <w:t>Nom de la famille de fruit</w:t>
+            </w:r>
+          </w:p>
+        </w:tc>
+      </w:tr>
+      <w:tr>
+        <w:trPr>
+          <w:trHeight w:val="471"/>
+        </w:trPr>
+        <w:tc>
+          <w:tcPr>
+            <w:tcW w:w="1980" w:type="dxa"/>
+            <w:shd w:val="clear" w:color="auto" w:fill="E2EFD9" w:themeFill="accent6" w:themeFillTint="33"/>
+          </w:tcPr>
+          <w:p>
+            <w:r>
+              <w:t>idPanierHebdo</w:t>
+            </w:r>
+          </w:p>
+        </w:tc>
+        <w:tc>
+          <w:tcPr>
+            <w:tcW w:w="1276" w:type="dxa"/>
+            <w:shd w:val="clear" w:color="auto" w:fill="FFF2CC" w:themeFill="accent4" w:themeFillTint="33"/>
+          </w:tcPr>
+          <w:p>
+            <w:r>
+              <w:t>Attribut</w:t>
+            </w:r>
+          </w:p>
+        </w:tc>
+        <w:tc>
+          <w:tcPr>
+            <w:tcW w:w="5806" w:type="dxa"/>
+            <w:shd w:val="clear" w:color="auto" w:fill="D9E2F3" w:themeFill="accent1" w:themeFillTint="33"/>
+          </w:tcPr>
+          <w:p>
+            <w:r>
+              <w:t>Clé primaire de la table PanierHebdo, propre à chaque panier hebdomadaire, unique</w:t>
+            </w:r>
+          </w:p>
+        </w:tc>
+      </w:tr>
+      <w:tr>
+        <w:trPr>
+          <w:trHeight w:val="471"/>
+        </w:trPr>
+        <w:tc>
+          <w:tcPr>
+            <w:tcW w:w="1980" w:type="dxa"/>
+            <w:shd w:val="clear" w:color="auto" w:fill="E2EFD9" w:themeFill="accent6" w:themeFillTint="33"/>
+          </w:tcPr>
+          <w:p>
+            <w:r>
+              <w:t>prixPanierHebdo</w:t>
+            </w:r>
+          </w:p>
+        </w:tc>
+        <w:tc>
+          <w:tcPr>
+            <w:tcW w:w="1276" w:type="dxa"/>
+            <w:shd w:val="clear" w:color="auto" w:fill="FFF2CC" w:themeFill="accent4" w:themeFillTint="33"/>
+          </w:tcPr>
+          <w:p>
+            <w:r>
+              <w:t>Attribut</w:t>
+            </w:r>
+          </w:p>
+        </w:tc>
+        <w:tc>
+          <w:tcPr>
+            <w:tcW w:w="5806" w:type="dxa"/>
+            <w:shd w:val="clear" w:color="auto" w:fill="D9E2F3" w:themeFill="accent1" w:themeFillTint="33"/>
+          </w:tcPr>
+          <w:p>
+            <w:r>
+              <w:t>Prix du panier hebdomadaire</w:t>
+            </w:r>
+          </w:p>
+        </w:tc>
+      </w:tr>
+      <w:tr>
+        <w:trPr>
+          <w:trHeight w:val="471"/>
+        </w:trPr>
+        <w:tc>
+          <w:tcPr>
+            <w:tcW w:w="1980" w:type="dxa"/>
+            <w:shd w:val="clear" w:color="auto" w:fill="E2EFD9" w:themeFill="accent6" w:themeFillTint="33"/>
+          </w:tcPr>
+          <w:p>
+            <w:r>
               <w:lastRenderedPageBreak/>
-              <w:t>prixFruit</w:t>
+              <w:t>nbPers</w:t>
             </w:r>
           </w:p>
         </w:tc>
@@ -3070,23 +3358,26 @@
           </w:tcPr>
           <w:p>
             <w:r>
-              <w:t>Prix du fruit selon les détails de vente (au kilo, barquette etc..)</w:t>
-            </w:r>
-          </w:p>
-        </w:tc>
-      </w:tr>
-      <w:tr>
-        <w:trPr>
-          <w:trHeight w:val="471"/>
-        </w:trPr>
-        <w:tc>
-          <w:tcPr>
-            <w:tcW w:w="1980" w:type="dxa"/>
-            <w:shd w:val="clear" w:color="auto" w:fill="E2EFD9" w:themeFill="accent6" w:themeFillTint="33"/>
-          </w:tcPr>
-          <w:p>
-            <w:r>
-              <w:t>detailVenteFruit</w:t>
+              <w:t xml:space="preserve">Nombre de personne </w:t>
+            </w:r>
+            <w:r>
+              <w:t xml:space="preserve">vis-à-vis de la quantité de fruits et légumes du panier (ex : panier pour 8 personnes, nbPers = 8) </w:t>
+            </w:r>
+          </w:p>
+        </w:tc>
+      </w:tr>
+      <w:tr>
+        <w:trPr>
+          <w:trHeight w:val="471"/>
+        </w:trPr>
+        <w:tc>
+          <w:tcPr>
+            <w:tcW w:w="1980" w:type="dxa"/>
+            <w:shd w:val="clear" w:color="auto" w:fill="E2EFD9" w:themeFill="accent6" w:themeFillTint="33"/>
+          </w:tcPr>
+          <w:p>
+            <w:r>
+              <w:t>idRecette</w:t>
             </w:r>
           </w:p>
         </w:tc>
@@ -3108,29 +3399,23 @@
           </w:tcPr>
           <w:p>
             <w:r>
-              <w:t xml:space="preserve">Attribut permettant de savoir si le </w:t>
-            </w:r>
-            <w:r>
-              <w:t>fruit</w:t>
-            </w:r>
-            <w:r>
-              <w:t xml:space="preserve"> est vendu au kilo, à la barquette, etc…</w:t>
-            </w:r>
-          </w:p>
-        </w:tc>
-      </w:tr>
-      <w:tr>
-        <w:trPr>
-          <w:trHeight w:val="471"/>
-        </w:trPr>
-        <w:tc>
-          <w:tcPr>
-            <w:tcW w:w="1980" w:type="dxa"/>
-            <w:shd w:val="clear" w:color="auto" w:fill="E2EFD9" w:themeFill="accent6" w:themeFillTint="33"/>
-          </w:tcPr>
-          <w:p>
-            <w:r>
-              <w:t>quantiteFruit</w:t>
+              <w:t>Clé primaire de la table RecetteHebdo, propre à chaque recette hebdomadaire, unique</w:t>
+            </w:r>
+          </w:p>
+        </w:tc>
+      </w:tr>
+      <w:tr>
+        <w:trPr>
+          <w:trHeight w:val="471"/>
+        </w:trPr>
+        <w:tc>
+          <w:tcPr>
+            <w:tcW w:w="1980" w:type="dxa"/>
+            <w:shd w:val="clear" w:color="auto" w:fill="E2EFD9" w:themeFill="accent6" w:themeFillTint="33"/>
+          </w:tcPr>
+          <w:p>
+            <w:r>
+              <w:t>nomRecette</w:t>
             </w:r>
           </w:p>
         </w:tc>
@@ -3152,23 +3437,23 @@
           </w:tcPr>
           <w:p>
             <w:r>
-              <w:t>Quantité de ce fruit dans les stocks</w:t>
-            </w:r>
-          </w:p>
-        </w:tc>
-      </w:tr>
-      <w:tr>
-        <w:trPr>
-          <w:trHeight w:val="471"/>
-        </w:trPr>
-        <w:tc>
-          <w:tcPr>
-            <w:tcW w:w="1980" w:type="dxa"/>
-            <w:shd w:val="clear" w:color="auto" w:fill="E2EFD9" w:themeFill="accent6" w:themeFillTint="33"/>
-          </w:tcPr>
-          <w:p>
-            <w:r>
-              <w:t>nomPhotoFruit</w:t>
+              <w:t>Nom de la recette hebdomadaire</w:t>
+            </w:r>
+          </w:p>
+        </w:tc>
+      </w:tr>
+      <w:tr>
+        <w:trPr>
+          <w:trHeight w:val="471"/>
+        </w:trPr>
+        <w:tc>
+          <w:tcPr>
+            <w:tcW w:w="1980" w:type="dxa"/>
+            <w:shd w:val="clear" w:color="auto" w:fill="E2EFD9" w:themeFill="accent6" w:themeFillTint="33"/>
+          </w:tcPr>
+          <w:p>
+            <w:r>
+              <w:t>tempsPrep</w:t>
             </w:r>
           </w:p>
         </w:tc>
@@ -3190,23 +3475,23 @@
           </w:tcPr>
           <w:p>
             <w:r>
-              <w:t>Nom de la photo du fruit dans le dossier de photos</w:t>
-            </w:r>
-          </w:p>
-        </w:tc>
-      </w:tr>
-      <w:tr>
-        <w:trPr>
-          <w:trHeight w:val="471"/>
-        </w:trPr>
-        <w:tc>
-          <w:tcPr>
-            <w:tcW w:w="1980" w:type="dxa"/>
-            <w:shd w:val="clear" w:color="auto" w:fill="E2EFD9" w:themeFill="accent6" w:themeFillTint="33"/>
-          </w:tcPr>
-          <w:p>
-            <w:r>
-              <w:t>descFruit</w:t>
+              <w:t>Temps de préparation de la recette hebdomadaire</w:t>
+            </w:r>
+          </w:p>
+        </w:tc>
+      </w:tr>
+      <w:tr>
+        <w:trPr>
+          <w:trHeight w:val="471"/>
+        </w:trPr>
+        <w:tc>
+          <w:tcPr>
+            <w:tcW w:w="1980" w:type="dxa"/>
+            <w:shd w:val="clear" w:color="auto" w:fill="E2EFD9" w:themeFill="accent6" w:themeFillTint="33"/>
+          </w:tcPr>
+          <w:p>
+            <w:r>
+              <w:t>descIngr</w:t>
             </w:r>
           </w:p>
         </w:tc>
@@ -3228,23 +3513,26 @@
           </w:tcPr>
           <w:p>
             <w:r>
-              <w:t>Description du fruit (culture, origine etc..)</w:t>
-            </w:r>
-          </w:p>
-        </w:tc>
-      </w:tr>
-      <w:tr>
-        <w:trPr>
-          <w:trHeight w:val="471"/>
-        </w:trPr>
-        <w:tc>
-          <w:tcPr>
-            <w:tcW w:w="1980" w:type="dxa"/>
-            <w:shd w:val="clear" w:color="auto" w:fill="E2EFD9" w:themeFill="accent6" w:themeFillTint="33"/>
-          </w:tcPr>
-          <w:p>
-            <w:r>
-              <w:t>idFamilleFruit</w:t>
+              <w:t xml:space="preserve">Description des ingrédients </w:t>
+            </w:r>
+            <w:r>
+              <w:t>nécessaires</w:t>
+            </w:r>
+          </w:p>
+        </w:tc>
+      </w:tr>
+      <w:tr>
+        <w:trPr>
+          <w:trHeight w:val="471"/>
+        </w:trPr>
+        <w:tc>
+          <w:tcPr>
+            <w:tcW w:w="1980" w:type="dxa"/>
+            <w:shd w:val="clear" w:color="auto" w:fill="E2EFD9" w:themeFill="accent6" w:themeFillTint="33"/>
+          </w:tcPr>
+          <w:p>
+            <w:r>
+              <w:t>descRecette</w:t>
             </w:r>
           </w:p>
         </w:tc>
@@ -3266,23 +3554,23 @@
           </w:tcPr>
           <w:p>
             <w:r>
-              <w:t>Clé primaire de la table FamilleFruit, propre à chaque famille de fruit, unique</w:t>
-            </w:r>
-          </w:p>
-        </w:tc>
-      </w:tr>
-      <w:tr>
-        <w:trPr>
-          <w:trHeight w:val="471"/>
-        </w:trPr>
-        <w:tc>
-          <w:tcPr>
-            <w:tcW w:w="1980" w:type="dxa"/>
-            <w:shd w:val="clear" w:color="auto" w:fill="E2EFD9" w:themeFill="accent6" w:themeFillTint="33"/>
-          </w:tcPr>
-          <w:p>
-            <w:r>
-              <w:t>nomFamilleFruit</w:t>
+              <w:t>Description des étapes de la recette</w:t>
+            </w:r>
+          </w:p>
+        </w:tc>
+      </w:tr>
+      <w:tr>
+        <w:trPr>
+          <w:trHeight w:val="471"/>
+        </w:trPr>
+        <w:tc>
+          <w:tcPr>
+            <w:tcW w:w="1980" w:type="dxa"/>
+            <w:shd w:val="clear" w:color="auto" w:fill="E2EFD9" w:themeFill="accent6" w:themeFillTint="33"/>
+          </w:tcPr>
+          <w:p>
+            <w:r>
+              <w:t>nomPhotoRecette</w:t>
             </w:r>
           </w:p>
         </w:tc>
@@ -3304,23 +3592,23 @@
           </w:tcPr>
           <w:p>
             <w:r>
-              <w:t>Nom de la famille de fruit</w:t>
-            </w:r>
-          </w:p>
-        </w:tc>
-      </w:tr>
-      <w:tr>
-        <w:trPr>
-          <w:trHeight w:val="471"/>
-        </w:trPr>
-        <w:tc>
-          <w:tcPr>
-            <w:tcW w:w="1980" w:type="dxa"/>
-            <w:shd w:val="clear" w:color="auto" w:fill="E2EFD9" w:themeFill="accent6" w:themeFillTint="33"/>
-          </w:tcPr>
-          <w:p>
-            <w:r>
-              <w:t>idPanierHebdo</w:t>
+              <w:t>Nom de la photo de la recette dans le dossier de photos</w:t>
+            </w:r>
+          </w:p>
+        </w:tc>
+      </w:tr>
+      <w:tr>
+        <w:trPr>
+          <w:trHeight w:val="471"/>
+        </w:trPr>
+        <w:tc>
+          <w:tcPr>
+            <w:tcW w:w="1980" w:type="dxa"/>
+            <w:shd w:val="clear" w:color="auto" w:fill="E2EFD9" w:themeFill="accent6" w:themeFillTint="33"/>
+          </w:tcPr>
+          <w:p>
+            <w:r>
+              <w:t>idPanierClient</w:t>
             </w:r>
           </w:p>
         </w:tc>
@@ -3342,23 +3630,23 @@
           </w:tcPr>
           <w:p>
             <w:r>
-              <w:t>Clé primaire de la table PanierHebdo, propre à chaque panier hebdomadaire, unique</w:t>
-            </w:r>
-          </w:p>
-        </w:tc>
-      </w:tr>
-      <w:tr>
-        <w:trPr>
-          <w:trHeight w:val="471"/>
-        </w:trPr>
-        <w:tc>
-          <w:tcPr>
-            <w:tcW w:w="1980" w:type="dxa"/>
-            <w:shd w:val="clear" w:color="auto" w:fill="E2EFD9" w:themeFill="accent6" w:themeFillTint="33"/>
-          </w:tcPr>
-          <w:p>
-            <w:r>
-              <w:t>prixPanierHebdo</w:t>
+              <w:t>Clé primaire de la table PanierClient, propre à chaque panier client, unique</w:t>
+            </w:r>
+          </w:p>
+        </w:tc>
+      </w:tr>
+      <w:tr>
+        <w:trPr>
+          <w:trHeight w:val="471"/>
+        </w:trPr>
+        <w:tc>
+          <w:tcPr>
+            <w:tcW w:w="1980" w:type="dxa"/>
+            <w:shd w:val="clear" w:color="auto" w:fill="E2EFD9" w:themeFill="accent6" w:themeFillTint="33"/>
+          </w:tcPr>
+          <w:p>
+            <w:r>
+              <w:t>idCommande</w:t>
             </w:r>
           </w:p>
         </w:tc>
@@ -3380,23 +3668,23 @@
           </w:tcPr>
           <w:p>
             <w:r>
-              <w:t>Prix du panier hebdomadaire</w:t>
-            </w:r>
-          </w:p>
-        </w:tc>
-      </w:tr>
-      <w:tr>
-        <w:trPr>
-          <w:trHeight w:val="471"/>
-        </w:trPr>
-        <w:tc>
-          <w:tcPr>
-            <w:tcW w:w="1980" w:type="dxa"/>
-            <w:shd w:val="clear" w:color="auto" w:fill="E2EFD9" w:themeFill="accent6" w:themeFillTint="33"/>
-          </w:tcPr>
-          <w:p>
-            <w:r>
-              <w:t>nbPers</w:t>
+              <w:t>Clé primaire de la table Commande, propre à chaque commande, unique</w:t>
+            </w:r>
+          </w:p>
+        </w:tc>
+      </w:tr>
+      <w:tr>
+        <w:trPr>
+          <w:trHeight w:val="471"/>
+        </w:trPr>
+        <w:tc>
+          <w:tcPr>
+            <w:tcW w:w="1980" w:type="dxa"/>
+            <w:shd w:val="clear" w:color="auto" w:fill="E2EFD9" w:themeFill="accent6" w:themeFillTint="33"/>
+          </w:tcPr>
+          <w:p>
+            <w:r>
+              <w:t>dateCom</w:t>
             </w:r>
           </w:p>
         </w:tc>
@@ -3418,26 +3706,35 @@
           </w:tcPr>
           <w:p>
             <w:r>
-              <w:t xml:space="preserve">Nombre de personne </w:t>
-            </w:r>
-            <w:r>
-              <w:t xml:space="preserve">vis-à-vis de la quantité de fruits et légumes du panier (ex : panier pour 8 personnes, nbPers = 8) </w:t>
-            </w:r>
-          </w:p>
-        </w:tc>
-      </w:tr>
-      <w:tr>
-        <w:trPr>
-          <w:trHeight w:val="471"/>
-        </w:trPr>
-        <w:tc>
-          <w:tcPr>
-            <w:tcW w:w="1980" w:type="dxa"/>
-            <w:shd w:val="clear" w:color="auto" w:fill="E2EFD9" w:themeFill="accent6" w:themeFillTint="33"/>
-          </w:tcPr>
-          <w:p>
-            <w:r>
-              <w:t>idRecette</w:t>
+              <w:t xml:space="preserve">Date </w:t>
+            </w:r>
+            <w:r>
+              <w:t xml:space="preserve">à </w:t>
+            </w:r>
+            <w:r>
+              <w:t>laquelle</w:t>
+            </w:r>
+            <w:r>
+              <w:t xml:space="preserve"> le client à réaliser la com</w:t>
+            </w:r>
+            <w:r>
+              <w:t>mande</w:t>
+            </w:r>
+          </w:p>
+        </w:tc>
+      </w:tr>
+      <w:tr>
+        <w:trPr>
+          <w:trHeight w:val="471"/>
+        </w:trPr>
+        <w:tc>
+          <w:tcPr>
+            <w:tcW w:w="1980" w:type="dxa"/>
+            <w:shd w:val="clear" w:color="auto" w:fill="E2EFD9" w:themeFill="accent6" w:themeFillTint="33"/>
+          </w:tcPr>
+          <w:p>
+            <w:r>
+              <w:t>idTypeLiv</w:t>
             </w:r>
           </w:p>
         </w:tc>
@@ -3459,23 +3756,23 @@
           </w:tcPr>
           <w:p>
             <w:r>
-              <w:t>Clé primaire de la table RecetteHebdo, propre à chaque recette hebdomadaire, unique</w:t>
-            </w:r>
-          </w:p>
-        </w:tc>
-      </w:tr>
-      <w:tr>
-        <w:trPr>
-          <w:trHeight w:val="471"/>
-        </w:trPr>
-        <w:tc>
-          <w:tcPr>
-            <w:tcW w:w="1980" w:type="dxa"/>
-            <w:shd w:val="clear" w:color="auto" w:fill="E2EFD9" w:themeFill="accent6" w:themeFillTint="33"/>
-          </w:tcPr>
-          <w:p>
-            <w:r>
-              <w:t>nomRecette</w:t>
+              <w:t>Clé primaire de la table TypeLiv, propre à chaque type de livraison, unique</w:t>
+            </w:r>
+          </w:p>
+        </w:tc>
+      </w:tr>
+      <w:tr>
+        <w:trPr>
+          <w:trHeight w:val="471"/>
+        </w:trPr>
+        <w:tc>
+          <w:tcPr>
+            <w:tcW w:w="1980" w:type="dxa"/>
+            <w:shd w:val="clear" w:color="auto" w:fill="E2EFD9" w:themeFill="accent6" w:themeFillTint="33"/>
+          </w:tcPr>
+          <w:p>
+            <w:r>
+              <w:t>nomTypeLiv</w:t>
             </w:r>
           </w:p>
         </w:tc>
@@ -3497,23 +3794,29 @@
           </w:tcPr>
           <w:p>
             <w:r>
-              <w:t>Nom de la recette hebdomadaire</w:t>
-            </w:r>
-          </w:p>
-        </w:tc>
-      </w:tr>
-      <w:tr>
-        <w:trPr>
-          <w:trHeight w:val="471"/>
-        </w:trPr>
-        <w:tc>
-          <w:tcPr>
-            <w:tcW w:w="1980" w:type="dxa"/>
-            <w:shd w:val="clear" w:color="auto" w:fill="E2EFD9" w:themeFill="accent6" w:themeFillTint="33"/>
-          </w:tcPr>
-          <w:p>
-            <w:r>
-              <w:t>tempsPrep</w:t>
+              <w:t xml:space="preserve">Nom du type de livraison </w:t>
+            </w:r>
+            <w:r>
+              <w:t>(groupée</w:t>
+            </w:r>
+            <w:r>
+              <w:t>, ponctuelle, etc..)</w:t>
+            </w:r>
+          </w:p>
+        </w:tc>
+      </w:tr>
+      <w:tr>
+        <w:trPr>
+          <w:trHeight w:val="471"/>
+        </w:trPr>
+        <w:tc>
+          <w:tcPr>
+            <w:tcW w:w="1980" w:type="dxa"/>
+            <w:shd w:val="clear" w:color="auto" w:fill="E2EFD9" w:themeFill="accent6" w:themeFillTint="33"/>
+          </w:tcPr>
+          <w:p>
+            <w:r>
+              <w:t>idLiv</w:t>
             </w:r>
           </w:p>
         </w:tc>
@@ -3535,23 +3838,23 @@
           </w:tcPr>
           <w:p>
             <w:r>
-              <w:t>Temps de préparation de la recette hebdomadaire</w:t>
-            </w:r>
-          </w:p>
-        </w:tc>
-      </w:tr>
-      <w:tr>
-        <w:trPr>
-          <w:trHeight w:val="471"/>
-        </w:trPr>
-        <w:tc>
-          <w:tcPr>
-            <w:tcW w:w="1980" w:type="dxa"/>
-            <w:shd w:val="clear" w:color="auto" w:fill="E2EFD9" w:themeFill="accent6" w:themeFillTint="33"/>
-          </w:tcPr>
-          <w:p>
-            <w:r>
-              <w:t>descIngr</w:t>
+              <w:t>Clé primaire de la table Livraison, propre à chaque livraison, unique</w:t>
+            </w:r>
+          </w:p>
+        </w:tc>
+      </w:tr>
+      <w:tr>
+        <w:trPr>
+          <w:trHeight w:val="471"/>
+        </w:trPr>
+        <w:tc>
+          <w:tcPr>
+            <w:tcW w:w="1980" w:type="dxa"/>
+            <w:shd w:val="clear" w:color="auto" w:fill="E2EFD9" w:themeFill="accent6" w:themeFillTint="33"/>
+          </w:tcPr>
+          <w:p>
+            <w:r>
+              <w:t>adresseChoisie</w:t>
             </w:r>
           </w:p>
         </w:tc>
@@ -3573,26 +3876,23 @@
           </w:tcPr>
           <w:p>
             <w:r>
-              <w:t xml:space="preserve">Description des ingrédients </w:t>
-            </w:r>
-            <w:r>
-              <w:t>nécessaires</w:t>
-            </w:r>
-          </w:p>
-        </w:tc>
-      </w:tr>
-      <w:tr>
-        <w:trPr>
-          <w:trHeight w:val="471"/>
-        </w:trPr>
-        <w:tc>
-          <w:tcPr>
-            <w:tcW w:w="1980" w:type="dxa"/>
-            <w:shd w:val="clear" w:color="auto" w:fill="E2EFD9" w:themeFill="accent6" w:themeFillTint="33"/>
-          </w:tcPr>
-          <w:p>
-            <w:r>
-              <w:t>descRecette</w:t>
+              <w:t>Adresse de livraison choisie</w:t>
+            </w:r>
+          </w:p>
+        </w:tc>
+      </w:tr>
+      <w:tr>
+        <w:trPr>
+          <w:trHeight w:val="471"/>
+        </w:trPr>
+        <w:tc>
+          <w:tcPr>
+            <w:tcW w:w="1980" w:type="dxa"/>
+            <w:shd w:val="clear" w:color="auto" w:fill="E2EFD9" w:themeFill="accent6" w:themeFillTint="33"/>
+          </w:tcPr>
+          <w:p>
+            <w:r>
+              <w:t>dateLiv</w:t>
             </w:r>
           </w:p>
         </w:tc>
@@ -3614,23 +3914,23 @@
           </w:tcPr>
           <w:p>
             <w:r>
-              <w:t>Description des étapes de la recette</w:t>
-            </w:r>
-          </w:p>
-        </w:tc>
-      </w:tr>
-      <w:tr>
-        <w:trPr>
-          <w:trHeight w:val="471"/>
-        </w:trPr>
-        <w:tc>
-          <w:tcPr>
-            <w:tcW w:w="1980" w:type="dxa"/>
-            <w:shd w:val="clear" w:color="auto" w:fill="E2EFD9" w:themeFill="accent6" w:themeFillTint="33"/>
-          </w:tcPr>
-          <w:p>
-            <w:r>
-              <w:t>nomPhotoRecette</w:t>
+              <w:t>Date estimée de livraison</w:t>
+            </w:r>
+          </w:p>
+        </w:tc>
+      </w:tr>
+      <w:tr>
+        <w:trPr>
+          <w:trHeight w:val="471"/>
+        </w:trPr>
+        <w:tc>
+          <w:tcPr>
+            <w:tcW w:w="1980" w:type="dxa"/>
+            <w:shd w:val="clear" w:color="auto" w:fill="E2EFD9" w:themeFill="accent6" w:themeFillTint="33"/>
+          </w:tcPr>
+          <w:p>
+            <w:r>
+              <w:t>idGroupeMail</w:t>
             </w:r>
           </w:p>
         </w:tc>
@@ -3652,23 +3952,26 @@
           </w:tcPr>
           <w:p>
             <w:r>
-              <w:t>Nom de la photo de la recette dans le dossier de photos</w:t>
-            </w:r>
-          </w:p>
-        </w:tc>
-      </w:tr>
-      <w:tr>
-        <w:trPr>
-          <w:trHeight w:val="471"/>
-        </w:trPr>
-        <w:tc>
-          <w:tcPr>
-            <w:tcW w:w="1980" w:type="dxa"/>
-            <w:shd w:val="clear" w:color="auto" w:fill="E2EFD9" w:themeFill="accent6" w:themeFillTint="33"/>
-          </w:tcPr>
-          <w:p>
-            <w:r>
-              <w:t>idPanierClient</w:t>
+              <w:t>Clé primaire de la table GroupeMail, propre à chaque groupe de mail, unique</w:t>
+            </w:r>
+          </w:p>
+        </w:tc>
+      </w:tr>
+      <w:tr>
+        <w:trPr>
+          <w:trHeight w:val="471"/>
+        </w:trPr>
+        <w:tc>
+          <w:tcPr>
+            <w:tcW w:w="1980" w:type="dxa"/>
+            <w:shd w:val="clear" w:color="auto" w:fill="E2EFD9" w:themeFill="accent6" w:themeFillTint="33"/>
+          </w:tcPr>
+          <w:p>
+            <w:r>
+              <w:t>m</w:t>
+            </w:r>
+            <w:r>
+              <w:t>ail</w:t>
             </w:r>
           </w:p>
         </w:tc>
@@ -3690,23 +3993,26 @@
           </w:tcPr>
           <w:p>
             <w:r>
-              <w:t>Clé primaire de la table PanierClient, propre à chaque panier client, unique</w:t>
-            </w:r>
-          </w:p>
-        </w:tc>
-      </w:tr>
-      <w:tr>
-        <w:trPr>
-          <w:trHeight w:val="471"/>
-        </w:trPr>
-        <w:tc>
-          <w:tcPr>
-            <w:tcW w:w="1980" w:type="dxa"/>
-            <w:shd w:val="clear" w:color="auto" w:fill="E2EFD9" w:themeFill="accent6" w:themeFillTint="33"/>
-          </w:tcPr>
-          <w:p>
-            <w:r>
-              <w:t>idCommande</w:t>
+              <w:t xml:space="preserve">Mail </w:t>
+            </w:r>
+            <w:r>
+              <w:t>de la personne</w:t>
+            </w:r>
+          </w:p>
+        </w:tc>
+      </w:tr>
+      <w:tr>
+        <w:trPr>
+          <w:trHeight w:val="471"/>
+        </w:trPr>
+        <w:tc>
+          <w:tcPr>
+            <w:tcW w:w="1980" w:type="dxa"/>
+            <w:shd w:val="clear" w:color="auto" w:fill="E2EFD9" w:themeFill="accent6" w:themeFillTint="33"/>
+          </w:tcPr>
+          <w:p>
+            <w:r>
+              <w:t>idMail</w:t>
             </w:r>
           </w:p>
         </w:tc>
@@ -3728,372 +4034,6 @@
           </w:tcPr>
           <w:p>
             <w:r>
-              <w:t>Clé primaire de la table Commande, propre à chaque commande, unique</w:t>
-            </w:r>
-          </w:p>
-        </w:tc>
-      </w:tr>
-      <w:tr>
-        <w:trPr>
-          <w:trHeight w:val="471"/>
-        </w:trPr>
-        <w:tc>
-          <w:tcPr>
-            <w:tcW w:w="1980" w:type="dxa"/>
-            <w:shd w:val="clear" w:color="auto" w:fill="E2EFD9" w:themeFill="accent6" w:themeFillTint="33"/>
-          </w:tcPr>
-          <w:p>
-            <w:r>
-              <w:t>dateCom</w:t>
-            </w:r>
-          </w:p>
-        </w:tc>
-        <w:tc>
-          <w:tcPr>
-            <w:tcW w:w="1276" w:type="dxa"/>
-            <w:shd w:val="clear" w:color="auto" w:fill="FFF2CC" w:themeFill="accent4" w:themeFillTint="33"/>
-          </w:tcPr>
-          <w:p>
-            <w:r>
-              <w:t>Attribut</w:t>
-            </w:r>
-          </w:p>
-        </w:tc>
-        <w:tc>
-          <w:tcPr>
-            <w:tcW w:w="5806" w:type="dxa"/>
-            <w:shd w:val="clear" w:color="auto" w:fill="D9E2F3" w:themeFill="accent1" w:themeFillTint="33"/>
-          </w:tcPr>
-          <w:p>
-            <w:r>
-              <w:t xml:space="preserve">Date </w:t>
-            </w:r>
-            <w:r>
-              <w:t xml:space="preserve">à </w:t>
-            </w:r>
-            <w:r>
-              <w:t>laquelle</w:t>
-            </w:r>
-            <w:r>
-              <w:t xml:space="preserve"> le client à réaliser la com</w:t>
-            </w:r>
-            <w:r>
-              <w:t>mande</w:t>
-            </w:r>
-          </w:p>
-        </w:tc>
-      </w:tr>
-      <w:tr>
-        <w:trPr>
-          <w:trHeight w:val="471"/>
-        </w:trPr>
-        <w:tc>
-          <w:tcPr>
-            <w:tcW w:w="1980" w:type="dxa"/>
-            <w:shd w:val="clear" w:color="auto" w:fill="E2EFD9" w:themeFill="accent6" w:themeFillTint="33"/>
-          </w:tcPr>
-          <w:p>
-            <w:r>
-              <w:t>idTypeLiv</w:t>
-            </w:r>
-          </w:p>
-        </w:tc>
-        <w:tc>
-          <w:tcPr>
-            <w:tcW w:w="1276" w:type="dxa"/>
-            <w:shd w:val="clear" w:color="auto" w:fill="FFF2CC" w:themeFill="accent4" w:themeFillTint="33"/>
-          </w:tcPr>
-          <w:p>
-            <w:r>
-              <w:t>Attribut</w:t>
-            </w:r>
-          </w:p>
-        </w:tc>
-        <w:tc>
-          <w:tcPr>
-            <w:tcW w:w="5806" w:type="dxa"/>
-            <w:shd w:val="clear" w:color="auto" w:fill="D9E2F3" w:themeFill="accent1" w:themeFillTint="33"/>
-          </w:tcPr>
-          <w:p>
-            <w:r>
-              <w:t>Clé primaire de la table TypeLiv, propre à chaque type de livraison, unique</w:t>
-            </w:r>
-          </w:p>
-        </w:tc>
-      </w:tr>
-      <w:tr>
-        <w:trPr>
-          <w:trHeight w:val="471"/>
-        </w:trPr>
-        <w:tc>
-          <w:tcPr>
-            <w:tcW w:w="1980" w:type="dxa"/>
-            <w:shd w:val="clear" w:color="auto" w:fill="E2EFD9" w:themeFill="accent6" w:themeFillTint="33"/>
-          </w:tcPr>
-          <w:p>
-            <w:r>
-              <w:t>nomTypeLiv</w:t>
-            </w:r>
-          </w:p>
-        </w:tc>
-        <w:tc>
-          <w:tcPr>
-            <w:tcW w:w="1276" w:type="dxa"/>
-            <w:shd w:val="clear" w:color="auto" w:fill="FFF2CC" w:themeFill="accent4" w:themeFillTint="33"/>
-          </w:tcPr>
-          <w:p>
-            <w:r>
-              <w:t>Attribut</w:t>
-            </w:r>
-          </w:p>
-        </w:tc>
-        <w:tc>
-          <w:tcPr>
-            <w:tcW w:w="5806" w:type="dxa"/>
-            <w:shd w:val="clear" w:color="auto" w:fill="D9E2F3" w:themeFill="accent1" w:themeFillTint="33"/>
-          </w:tcPr>
-          <w:p>
-            <w:r>
-              <w:t xml:space="preserve">Nom du type de livraison </w:t>
-            </w:r>
-            <w:r>
-              <w:t>(groupée</w:t>
-            </w:r>
-            <w:r>
-              <w:t>, ponctuelle, etc..)</w:t>
-            </w:r>
-          </w:p>
-        </w:tc>
-      </w:tr>
-      <w:tr>
-        <w:trPr>
-          <w:trHeight w:val="471"/>
-        </w:trPr>
-        <w:tc>
-          <w:tcPr>
-            <w:tcW w:w="1980" w:type="dxa"/>
-            <w:shd w:val="clear" w:color="auto" w:fill="E2EFD9" w:themeFill="accent6" w:themeFillTint="33"/>
-          </w:tcPr>
-          <w:p>
-            <w:r>
-              <w:t>idLiv</w:t>
-            </w:r>
-          </w:p>
-        </w:tc>
-        <w:tc>
-          <w:tcPr>
-            <w:tcW w:w="1276" w:type="dxa"/>
-            <w:shd w:val="clear" w:color="auto" w:fill="FFF2CC" w:themeFill="accent4" w:themeFillTint="33"/>
-          </w:tcPr>
-          <w:p>
-            <w:r>
-              <w:t>Attribut</w:t>
-            </w:r>
-          </w:p>
-        </w:tc>
-        <w:tc>
-          <w:tcPr>
-            <w:tcW w:w="5806" w:type="dxa"/>
-            <w:shd w:val="clear" w:color="auto" w:fill="D9E2F3" w:themeFill="accent1" w:themeFillTint="33"/>
-          </w:tcPr>
-          <w:p>
-            <w:r>
-              <w:t>Clé primaire de la table Livraison, propre à chaque livraison, unique</w:t>
-            </w:r>
-          </w:p>
-        </w:tc>
-      </w:tr>
-      <w:tr>
-        <w:trPr>
-          <w:trHeight w:val="471"/>
-        </w:trPr>
-        <w:tc>
-          <w:tcPr>
-            <w:tcW w:w="1980" w:type="dxa"/>
-            <w:shd w:val="clear" w:color="auto" w:fill="E2EFD9" w:themeFill="accent6" w:themeFillTint="33"/>
-          </w:tcPr>
-          <w:p>
-            <w:r>
-              <w:t>adresseChoisie</w:t>
-            </w:r>
-          </w:p>
-        </w:tc>
-        <w:tc>
-          <w:tcPr>
-            <w:tcW w:w="1276" w:type="dxa"/>
-            <w:shd w:val="clear" w:color="auto" w:fill="FFF2CC" w:themeFill="accent4" w:themeFillTint="33"/>
-          </w:tcPr>
-          <w:p>
-            <w:r>
-              <w:t>Attribut</w:t>
-            </w:r>
-          </w:p>
-        </w:tc>
-        <w:tc>
-          <w:tcPr>
-            <w:tcW w:w="5806" w:type="dxa"/>
-            <w:shd w:val="clear" w:color="auto" w:fill="D9E2F3" w:themeFill="accent1" w:themeFillTint="33"/>
-          </w:tcPr>
-          <w:p>
-            <w:r>
-              <w:t>Adresse de livraison choisie</w:t>
-            </w:r>
-          </w:p>
-        </w:tc>
-      </w:tr>
-      <w:tr>
-        <w:trPr>
-          <w:trHeight w:val="471"/>
-        </w:trPr>
-        <w:tc>
-          <w:tcPr>
-            <w:tcW w:w="1980" w:type="dxa"/>
-            <w:shd w:val="clear" w:color="auto" w:fill="E2EFD9" w:themeFill="accent6" w:themeFillTint="33"/>
-          </w:tcPr>
-          <w:p>
-            <w:r>
-              <w:t>dateLiv</w:t>
-            </w:r>
-          </w:p>
-        </w:tc>
-        <w:tc>
-          <w:tcPr>
-            <w:tcW w:w="1276" w:type="dxa"/>
-            <w:shd w:val="clear" w:color="auto" w:fill="FFF2CC" w:themeFill="accent4" w:themeFillTint="33"/>
-          </w:tcPr>
-          <w:p>
-            <w:r>
-              <w:t>Attribut</w:t>
-            </w:r>
-          </w:p>
-        </w:tc>
-        <w:tc>
-          <w:tcPr>
-            <w:tcW w:w="5806" w:type="dxa"/>
-            <w:shd w:val="clear" w:color="auto" w:fill="D9E2F3" w:themeFill="accent1" w:themeFillTint="33"/>
-          </w:tcPr>
-          <w:p>
-            <w:r>
-              <w:t>Date estimée de livraison</w:t>
-            </w:r>
-          </w:p>
-        </w:tc>
-      </w:tr>
-      <w:tr>
-        <w:trPr>
-          <w:trHeight w:val="471"/>
-        </w:trPr>
-        <w:tc>
-          <w:tcPr>
-            <w:tcW w:w="1980" w:type="dxa"/>
-            <w:shd w:val="clear" w:color="auto" w:fill="E2EFD9" w:themeFill="accent6" w:themeFillTint="33"/>
-          </w:tcPr>
-          <w:p>
-            <w:r>
-              <w:t>idGroupeMail</w:t>
-            </w:r>
-          </w:p>
-        </w:tc>
-        <w:tc>
-          <w:tcPr>
-            <w:tcW w:w="1276" w:type="dxa"/>
-            <w:shd w:val="clear" w:color="auto" w:fill="FFF2CC" w:themeFill="accent4" w:themeFillTint="33"/>
-          </w:tcPr>
-          <w:p>
-            <w:r>
-              <w:t>Attribut</w:t>
-            </w:r>
-          </w:p>
-        </w:tc>
-        <w:tc>
-          <w:tcPr>
-            <w:tcW w:w="5806" w:type="dxa"/>
-            <w:shd w:val="clear" w:color="auto" w:fill="D9E2F3" w:themeFill="accent1" w:themeFillTint="33"/>
-          </w:tcPr>
-          <w:p>
-            <w:r>
-              <w:t>Clé primaire de la table GroupeMail, propre à chaque groupe de mail, unique</w:t>
-            </w:r>
-          </w:p>
-        </w:tc>
-      </w:tr>
-      <w:tr>
-        <w:trPr>
-          <w:trHeight w:val="471"/>
-        </w:trPr>
-        <w:tc>
-          <w:tcPr>
-            <w:tcW w:w="1980" w:type="dxa"/>
-            <w:shd w:val="clear" w:color="auto" w:fill="E2EFD9" w:themeFill="accent6" w:themeFillTint="33"/>
-          </w:tcPr>
-          <w:p>
-            <w:r>
-              <w:t>m</w:t>
-            </w:r>
-            <w:r>
-              <w:t>ail</w:t>
-            </w:r>
-          </w:p>
-        </w:tc>
-        <w:tc>
-          <w:tcPr>
-            <w:tcW w:w="1276" w:type="dxa"/>
-            <w:shd w:val="clear" w:color="auto" w:fill="FFF2CC" w:themeFill="accent4" w:themeFillTint="33"/>
-          </w:tcPr>
-          <w:p>
-            <w:r>
-              <w:t>Attribut</w:t>
-            </w:r>
-          </w:p>
-        </w:tc>
-        <w:tc>
-          <w:tcPr>
-            <w:tcW w:w="5806" w:type="dxa"/>
-            <w:shd w:val="clear" w:color="auto" w:fill="D9E2F3" w:themeFill="accent1" w:themeFillTint="33"/>
-          </w:tcPr>
-          <w:p>
-            <w:r>
-              <w:t xml:space="preserve">Mail </w:t>
-            </w:r>
-            <w:r>
-              <w:t>de la personne</w:t>
-            </w:r>
-          </w:p>
-        </w:tc>
-      </w:tr>
-      <w:tr>
-        <w:trPr>
-          <w:trHeight w:val="471"/>
-        </w:trPr>
-        <w:tc>
-          <w:tcPr>
-            <w:tcW w:w="1980" w:type="dxa"/>
-            <w:shd w:val="clear" w:color="auto" w:fill="E2EFD9" w:themeFill="accent6" w:themeFillTint="33"/>
-          </w:tcPr>
-          <w:p>
-            <w:r>
-              <w:t>idMail</w:t>
-            </w:r>
-          </w:p>
-        </w:tc>
-        <w:tc>
-          <w:tcPr>
-            <w:tcW w:w="1276" w:type="dxa"/>
-            <w:shd w:val="clear" w:color="auto" w:fill="FFF2CC" w:themeFill="accent4" w:themeFillTint="33"/>
-          </w:tcPr>
-          <w:p>
-            <w:r>
-              <w:t>Attribut</w:t>
-            </w:r>
-          </w:p>
-        </w:tc>
-        <w:tc>
-          <w:tcPr>
-            <w:tcW w:w="5806" w:type="dxa"/>
-            <w:shd w:val="clear" w:color="auto" w:fill="D9E2F3" w:themeFill="accent1" w:themeFillTint="33"/>
-          </w:tcPr>
-          <w:p>
-            <w:r>
               <w:t>Clé primaire de la table Mail, propre à chaque mail et unique</w:t>
             </w:r>
           </w:p>
@@ -4110,7 +4050,6 @@
           </w:tcPr>
           <w:p>
             <w:r>
-              <w:lastRenderedPageBreak/>
               <w:t>prixMinLiv</w:t>
             </w:r>
           </w:p>
@@ -4386,7 +4325,11 @@
               <w:t>Argent total récolté par des ventes de marchandises depuis la mise en production du site,</w:t>
             </w:r>
             <w:r>
-              <w:t xml:space="preserve"> information disponible uniquement pour le webmaster,</w:t>
+              <w:t xml:space="preserve"> information disponible </w:t>
+            </w:r>
+            <w:r>
+              <w:lastRenderedPageBreak/>
+              <w:t>uniquement pour le webmaster,</w:t>
             </w:r>
             <w:r>
               <w:t xml:space="preserve"> obtenu</w:t>
@@ -4414,6 +4357,7 @@
           </w:tcPr>
           <w:p>
             <w:r>
+              <w:lastRenderedPageBreak/>
               <w:t>nbClientInscrits</w:t>
             </w:r>
           </w:p>
@@ -4548,17 +4492,6 @@
         </w:tc>
       </w:tr>
     </w:tbl>
-    <w:p/>
-    <w:p/>
-    <w:p/>
-    <w:p/>
-    <w:p/>
-    <w:p/>
-    <w:p/>
-    <w:p/>
-    <w:p/>
-    <w:p/>
-    <w:p/>
     <w:p/>
     <w:p>
       <w:pPr>
@@ -4566,1834 +4499,74 @@
       </w:pPr>
       <w:bookmarkStart w:id="8" w:name="_Toc56015246"/>
       <w:r>
-        <w:lastRenderedPageBreak/>
         <w:t>III – Schéma relationnel et code SQL</w:t>
       </w:r>
       <w:bookmarkEnd w:id="8"/>
       <w:r>
         <w:t> </w:t>
       </w:r>
+    </w:p>
+    <w:p>
+      <w:r>
+        <w:rPr>
+          <w:b/>
+          <w:bCs/>
+        </w:rPr>
+        <w:t>Implémentation</w:t>
+      </w:r>
+      <w:r>
+        <w:t xml:space="preserve"> </w:t>
+      </w:r>
+      <w:r>
+        <w:rPr>
+          <w:b/>
+          <w:bCs/>
+        </w:rPr>
+        <w:t>BD</w:t>
+      </w:r>
+      <w:r>
+        <w:t> : Schéma relationnel, code SQL intégré au PHP et dire qu’on créée la BD via phpMyAdmin</w:t>
+      </w:r>
+    </w:p>
+    <w:p/>
+    <w:p>
+      <w:pPr>
+        <w:pStyle w:val="Titre2"/>
+      </w:pPr>
+      <w:bookmarkStart w:id="9" w:name="_Toc56015247"/>
+      <w:r>
+        <w:t>Schéma relationnel :</w:t>
+      </w:r>
+      <w:bookmarkEnd w:id="9"/>
     </w:p>
     <w:p>
       <w:pPr>
         <w:pStyle w:val="Titre2"/>
       </w:pPr>
-      <w:bookmarkStart w:id="9" w:name="_Toc56015247"/>
-      <w:r>
-        <w:t>Schéma relationnel :</w:t>
-      </w:r>
-      <w:bookmarkEnd w:id="9"/>
+      <w:bookmarkStart w:id="10" w:name="_Toc56015248"/>
+      <w:r>
+        <w:t xml:space="preserve">Code </w:t>
+      </w:r>
+      <w:r>
+        <w:t>SQL</w:t>
+      </w:r>
+      <w:r>
+        <w:t> :</w:t>
+      </w:r>
+      <w:bookmarkEnd w:id="10"/>
     </w:p>
     <w:p>
       <w:r>
-        <w:rPr>
-          <w:noProof/>
-        </w:rPr>
-        <w:drawing>
-          <wp:anchor distT="0" distB="0" distL="114300" distR="114300" simplePos="0" relativeHeight="251665408" behindDoc="0" locked="0" layoutInCell="1" allowOverlap="1" wp14:anchorId="4A999C01" wp14:editId="267AB558">
-            <wp:simplePos x="0" y="0"/>
-            <wp:positionH relativeFrom="page">
-              <wp:align>left</wp:align>
-            </wp:positionH>
-            <wp:positionV relativeFrom="paragraph">
-              <wp:posOffset>199390</wp:posOffset>
-            </wp:positionV>
-            <wp:extent cx="7561953" cy="3337560"/>
-            <wp:effectExtent l="19050" t="19050" r="20320" b="15240"/>
-            <wp:wrapNone/>
-            <wp:docPr id="7" name="Image 7"/>
-            <wp:cNvGraphicFramePr>
-              <a:graphicFrameLocks xmlns:a="http://schemas.openxmlformats.org/drawingml/2006/main" noChangeAspect="1"/>
-            </wp:cNvGraphicFramePr>
-            <a:graphic xmlns:a="http://schemas.openxmlformats.org/drawingml/2006/main">
-              <a:graphicData uri="http://schemas.openxmlformats.org/drawingml/2006/picture">
-                <pic:pic xmlns:pic="http://schemas.openxmlformats.org/drawingml/2006/picture">
-                  <pic:nvPicPr>
-                    <pic:cNvPr id="1" name=""/>
-                    <pic:cNvPicPr/>
-                  </pic:nvPicPr>
-                  <pic:blipFill rotWithShape="1">
-                    <a:blip r:embed="rId12">
-                      <a:extLst>
-                        <a:ext uri="{28A0092B-C50C-407E-A947-70E740481C1C}">
-                          <a14:useLocalDpi xmlns:a14="http://schemas.microsoft.com/office/drawing/2010/main" val="0"/>
-                        </a:ext>
-                      </a:extLst>
-                    </a:blip>
-                    <a:srcRect l="2248"/>
-                    <a:stretch/>
-                  </pic:blipFill>
-                  <pic:spPr bwMode="auto">
-                    <a:xfrm>
-                      <a:off x="0" y="0"/>
-                      <a:ext cx="7561953" cy="3337560"/>
-                    </a:xfrm>
-                    <a:prstGeom prst="rect">
-                      <a:avLst/>
-                    </a:prstGeom>
-                    <a:ln>
-                      <a:solidFill>
-                        <a:schemeClr val="tx1"/>
-                      </a:solidFill>
-                    </a:ln>
-                    <a:extLst>
-                      <a:ext uri="{53640926-AAD7-44D8-BBD7-CCE9431645EC}">
-                        <a14:shadowObscured xmlns:a14="http://schemas.microsoft.com/office/drawing/2010/main"/>
-                      </a:ext>
-                    </a:extLst>
-                  </pic:spPr>
-                </pic:pic>
-              </a:graphicData>
-            </a:graphic>
-            <wp14:sizeRelH relativeFrom="margin">
-              <wp14:pctWidth>0</wp14:pctWidth>
-            </wp14:sizeRelH>
-            <wp14:sizeRelV relativeFrom="margin">
-              <wp14:pctHeight>0</wp14:pctHeight>
-            </wp14:sizeRelV>
-          </wp:anchor>
-        </w:drawing>
+        <w:br w:type="page"/>
       </w:r>
     </w:p>
-    <w:p/>
-    <w:p/>
-    <w:p/>
-    <w:p/>
-    <w:p/>
-    <w:p/>
-    <w:p/>
-    <w:p/>
-    <w:p/>
-    <w:p/>
-    <w:p/>
-    <w:p/>
-    <w:p/>
-    <w:p/>
-    <w:p>
-      <w:pPr>
-        <w:pStyle w:val="Titre2"/>
-      </w:pPr>
-      <w:bookmarkStart w:id="10" w:name="_Toc56015248"/>
-      <w:r>
-        <w:t xml:space="preserve">Code </w:t>
-      </w:r>
-      <w:r>
-        <w:t>SQL</w:t>
-      </w:r>
-      <w:r>
-        <w:t> :</w:t>
-      </w:r>
-      <w:bookmarkEnd w:id="10"/>
-    </w:p>
-    <w:p/>
-    <w:p>
-      <w:pPr>
-        <w:rPr>
-          <w:i/>
-          <w:iCs/>
-        </w:rPr>
-      </w:pPr>
-      <w:r>
-        <w:rPr>
-          <w:b/>
-          <w:bCs/>
-        </w:rPr>
-        <w:t>/ ! \</w:t>
-      </w:r>
-      <w:r>
-        <w:rPr>
-          <w:i/>
-          <w:iCs/>
-        </w:rPr>
-        <w:t xml:space="preserve"> </w:t>
-      </w:r>
-    </w:p>
-    <w:p>
-      <w:pPr>
-        <w:rPr>
-          <w:i/>
-          <w:iCs/>
-        </w:rPr>
-      </w:pPr>
-      <w:r>
-        <w:rPr>
-          <w:i/>
-          <w:iCs/>
-        </w:rPr>
-        <w:t xml:space="preserve">La table est créée sur </w:t>
-      </w:r>
-      <w:r>
-        <w:rPr>
-          <w:b/>
-          <w:bCs/>
-          <w:i/>
-          <w:iCs/>
-        </w:rPr>
-        <w:t>phpMyAdmin</w:t>
-      </w:r>
-      <w:r>
-        <w:rPr>
-          <w:i/>
-          <w:iCs/>
-        </w:rPr>
-        <w:t xml:space="preserve">. Il y a donc une syntaxe particulière, légèrement différente de celle que nous utilisons et les clés primaires / étrangères sont renseignées </w:t>
-      </w:r>
-      <w:r>
-        <w:rPr>
-          <w:i/>
-          <w:iCs/>
-        </w:rPr>
-        <w:t xml:space="preserve">à la fin </w:t>
-      </w:r>
-      <w:r>
-        <w:rPr>
-          <w:i/>
-          <w:iCs/>
-        </w:rPr>
-        <w:t>(voir</w:t>
-      </w:r>
-      <w:r>
-        <w:rPr>
-          <w:i/>
-          <w:iCs/>
-        </w:rPr>
-        <w:t xml:space="preserve"> fin code)</w:t>
-      </w:r>
-      <w:r>
-        <w:rPr>
-          <w:i/>
-          <w:iCs/>
-        </w:rPr>
-        <w:t xml:space="preserve">. </w:t>
-      </w:r>
-    </w:p>
-    <w:p>
-      <w:pPr>
-        <w:rPr>
-          <w:i/>
-          <w:iCs/>
-        </w:rPr>
-      </w:pPr>
-      <w:r>
-        <w:rPr>
-          <w:b/>
-          <w:bCs/>
-        </w:rPr>
-        <w:t>/ ! \</w:t>
-      </w:r>
-    </w:p>
-    <w:p>
-      <w:pPr>
-        <w:rPr>
-          <w:b/>
-          <w:bCs/>
-          <w:u w:val="single"/>
-        </w:rPr>
-      </w:pPr>
-      <w:r>
-        <w:rPr>
-          <w:b/>
-          <w:bCs/>
-          <w:u w:val="single"/>
-        </w:rPr>
-        <w:t>Table Adresse :</w:t>
-      </w:r>
-    </w:p>
-    <w:p>
-      <w:r>
-        <w:t>CREATE TABLE `adresse` (</w:t>
-      </w:r>
-    </w:p>
-    <w:p>
-      <w:r>
-        <w:t xml:space="preserve">  `idAdresse` int(11) NOT NULL,</w:t>
-      </w:r>
-    </w:p>
-    <w:p>
-      <w:r>
-        <w:t xml:space="preserve">  `codePostal` varchar(10) NOT NULL,</w:t>
-      </w:r>
-    </w:p>
-    <w:p>
-      <w:r>
-        <w:t xml:space="preserve">  `ville` varchar(50) NOT NULL,</w:t>
-      </w:r>
-    </w:p>
-    <w:p>
-      <w:r>
-        <w:t xml:space="preserve">  `adresse` varchar(50) NOT NULL</w:t>
-      </w:r>
-    </w:p>
-    <w:p>
-      <w:r>
-        <w:t>)</w:t>
-      </w:r>
-    </w:p>
-    <w:p/>
-    <w:p>
-      <w:pPr>
-        <w:rPr>
-          <w:b/>
-          <w:bCs/>
-          <w:u w:val="single"/>
-        </w:rPr>
-      </w:pPr>
-      <w:r>
-        <w:rPr>
-          <w:b/>
-          <w:bCs/>
-          <w:u w:val="single"/>
-        </w:rPr>
-        <w:t>Table Client :</w:t>
-      </w:r>
-    </w:p>
-    <w:p>
-      <w:r>
-        <w:lastRenderedPageBreak/>
-        <w:t>CREATE TABLE `client` (</w:t>
-      </w:r>
-    </w:p>
-    <w:p>
-      <w:r>
-        <w:t xml:space="preserve">  `idClient` int(11) NOT NULL,</w:t>
-      </w:r>
-    </w:p>
-    <w:p>
-      <w:r>
-        <w:t xml:space="preserve">  `nomClient` varchar(40) NOT NULL,</w:t>
-      </w:r>
-    </w:p>
-    <w:p>
-      <w:r>
-        <w:t xml:space="preserve">  `prenomClient` varchar(40) NOT NULL,</w:t>
-      </w:r>
-    </w:p>
-    <w:p>
-      <w:r>
-        <w:t xml:space="preserve">  `mdpClient` varchar(50) NOT NULL,</w:t>
-      </w:r>
-    </w:p>
-    <w:p>
-      <w:r>
-        <w:t xml:space="preserve">  `envoiMail` tinyint(1) NOT NULL DEFAULT '0',</w:t>
-      </w:r>
-    </w:p>
-    <w:p>
-      <w:r>
-        <w:t xml:space="preserve">  `hebdo` varchar(10) NOT NULL DEFAULT '0',</w:t>
-      </w:r>
-    </w:p>
-    <w:p>
-      <w:r>
-        <w:t xml:space="preserve">  `telClient` varchar(10) NOT NULL,</w:t>
-      </w:r>
-    </w:p>
-    <w:p>
-      <w:r>
-        <w:t xml:space="preserve">  `adresseCli` int(11) NOT NULL,</w:t>
-      </w:r>
-    </w:p>
-    <w:p>
-      <w:r>
-        <w:t xml:space="preserve">  `mailCli` int(11) NOT NULL</w:t>
-      </w:r>
-    </w:p>
-    <w:p>
-      <w:r>
-        <w:t>)</w:t>
-      </w:r>
-    </w:p>
-    <w:p/>
-    <w:p>
-      <w:pPr>
-        <w:pStyle w:val="Sansinterligne"/>
-      </w:pPr>
-      <w:r>
-        <w:t>Table Commande :</w:t>
-      </w:r>
-    </w:p>
-    <w:p>
-      <w:pPr>
-        <w:pStyle w:val="Sansinterligne"/>
-      </w:pPr>
-    </w:p>
-    <w:p>
-      <w:r>
-        <w:t>CREATE TABLE `commande` (</w:t>
-      </w:r>
-    </w:p>
-    <w:p>
-      <w:r>
-        <w:t xml:space="preserve">  `idCommande` int(11) NOT NULL,</w:t>
-      </w:r>
-    </w:p>
-    <w:p>
-      <w:r>
-        <w:t xml:space="preserve">  `clientCom` int(11) NOT NULL,</w:t>
-      </w:r>
-    </w:p>
-    <w:p>
-      <w:r>
-        <w:t xml:space="preserve">  `dateCom` date NOT NULL,</w:t>
-      </w:r>
-    </w:p>
-    <w:p>
-      <w:r>
-        <w:t xml:space="preserve">  `livraisonCom` int(11) NOT NULL</w:t>
-      </w:r>
-    </w:p>
-    <w:p>
-      <w:r>
-        <w:t xml:space="preserve">) </w:t>
-      </w:r>
-    </w:p>
-    <w:p/>
-    <w:p>
-      <w:pPr>
-        <w:pStyle w:val="Sansinterligne"/>
-      </w:pPr>
-      <w:r>
-        <w:t>Table FamilleFruit :</w:t>
-      </w:r>
-    </w:p>
-    <w:p/>
-    <w:p>
-      <w:r>
-        <w:t>CREATE TABLE `famillefruit` (</w:t>
-      </w:r>
-    </w:p>
-    <w:p>
-      <w:r>
-        <w:t xml:space="preserve">  `idFamilleFruit` int(11) NOT NULL,</w:t>
-      </w:r>
-    </w:p>
-    <w:p>
-      <w:r>
-        <w:t xml:space="preserve">  `nomFamilleFruit` varchar(40) NOT NULL</w:t>
-      </w:r>
-    </w:p>
-    <w:p>
-      <w:r>
-        <w:t>)</w:t>
-      </w:r>
-    </w:p>
-    <w:p/>
-    <w:p/>
-    <w:p/>
-    <w:p/>
-    <w:p>
-      <w:pPr>
-        <w:pStyle w:val="Sansinterligne"/>
-      </w:pPr>
-      <w:r>
-        <w:t>Table FamilleLegume :</w:t>
-      </w:r>
-    </w:p>
-    <w:p/>
-    <w:p>
-      <w:r>
-        <w:t>CREATE TABLE `famillelegume` (</w:t>
-      </w:r>
-    </w:p>
-    <w:p>
-      <w:r>
-        <w:t xml:space="preserve">  `idFamilleLegume` int(11) NOT NULL,</w:t>
-      </w:r>
-    </w:p>
-    <w:p>
-      <w:r>
-        <w:t xml:space="preserve">  `nomFamilleLeg` varchar(40) NOT NULL</w:t>
-      </w:r>
-    </w:p>
-    <w:p>
-      <w:r>
-        <w:t>)</w:t>
-      </w:r>
-    </w:p>
-    <w:p/>
-    <w:p>
-      <w:pPr>
-        <w:pStyle w:val="Sansinterligne"/>
-      </w:pPr>
-      <w:r>
-        <w:t>Table Fruit :</w:t>
-      </w:r>
-    </w:p>
-    <w:p/>
-    <w:p>
-      <w:r>
-        <w:t>CREATE TABLE `fruit` (</w:t>
-      </w:r>
-    </w:p>
-    <w:p>
-      <w:r>
-        <w:t xml:space="preserve">  `idFruit` int(11) NOT NULL,</w:t>
-      </w:r>
-    </w:p>
-    <w:p>
-      <w:r>
-        <w:t xml:space="preserve">  `nomFruit` varchar(30) NOT NULL,</w:t>
-      </w:r>
-    </w:p>
-    <w:p>
-      <w:r>
-        <w:t xml:space="preserve">  `prixFruit` int(11) NOT NULL,</w:t>
-      </w:r>
-    </w:p>
-    <w:p>
-      <w:r>
-        <w:t xml:space="preserve">  `detailVenteFruit` varchar(30) NOT NULL,</w:t>
-      </w:r>
-    </w:p>
-    <w:p>
-      <w:r>
-        <w:t xml:space="preserve">  `quantiteFruit` int(11) NOT NULL,</w:t>
-      </w:r>
-    </w:p>
-    <w:p>
-      <w:r>
-        <w:t xml:space="preserve">  `nomPhotoFruit` varchar(30) NOT NULL,</w:t>
-      </w:r>
-    </w:p>
-    <w:p>
-      <w:r>
-        <w:t xml:space="preserve">  `descFruit` text NOT NULL,</w:t>
-      </w:r>
-    </w:p>
-    <w:p>
-      <w:r>
-        <w:t xml:space="preserve">  `saisonFruit` int(11) NOT NULL,</w:t>
-      </w:r>
-    </w:p>
-    <w:p>
-      <w:r>
-        <w:t xml:space="preserve">  `familleFruit` int(11) NOT NULL</w:t>
-      </w:r>
-    </w:p>
-    <w:p>
-      <w:r>
-        <w:t>)</w:t>
-      </w:r>
-    </w:p>
-    <w:p/>
-    <w:p>
-      <w:pPr>
-        <w:pStyle w:val="Sansinterligne"/>
-      </w:pPr>
-      <w:r>
-        <w:t>Table GroupeMail :</w:t>
-      </w:r>
-    </w:p>
-    <w:p>
-      <w:pPr>
-        <w:pStyle w:val="Sansinterligne"/>
-      </w:pPr>
-    </w:p>
-    <w:p>
-      <w:r>
-        <w:t>CREATE TABLE `groupemail` (</w:t>
-      </w:r>
-    </w:p>
-    <w:p>
-      <w:r>
-        <w:t xml:space="preserve">  `idGroupeMail` int(11) NOT NULL</w:t>
-      </w:r>
-    </w:p>
-    <w:p>
-      <w:r>
-        <w:t>)</w:t>
-      </w:r>
-    </w:p>
-    <w:p>
-      <w:pPr>
-        <w:pStyle w:val="Sansinterligne"/>
-      </w:pPr>
-      <w:r>
-        <w:t>Table GroupeMailLiv :</w:t>
-      </w:r>
-    </w:p>
-    <w:p>
-      <w:pPr>
-        <w:pStyle w:val="Sansinterligne"/>
-      </w:pPr>
-    </w:p>
-    <w:p>
-      <w:r>
-        <w:t>CREATE TABLE `groupemailliv` (</w:t>
-      </w:r>
-    </w:p>
-    <w:p>
-      <w:r>
-        <w:t xml:space="preserve">  `idGroupe` int(11) NOT NULL,</w:t>
-      </w:r>
-    </w:p>
-    <w:p>
-      <w:r>
-        <w:t xml:space="preserve">  `idMailG` int(11) NOT NULL</w:t>
-      </w:r>
-    </w:p>
-    <w:p>
-      <w:r>
-        <w:t>)</w:t>
-      </w:r>
-    </w:p>
-    <w:p>
-      <w:pPr>
-        <w:pStyle w:val="Sansinterligne"/>
-      </w:pPr>
-      <w:r>
-        <w:t>Table Legume :</w:t>
-      </w:r>
-    </w:p>
-    <w:p/>
-    <w:p>
-      <w:r>
-        <w:lastRenderedPageBreak/>
-        <w:t>CREATE TABLE `legume` (</w:t>
-      </w:r>
-    </w:p>
-    <w:p>
-      <w:r>
-        <w:t xml:space="preserve">  `idLegume` int(11) NOT NULL,</w:t>
-      </w:r>
-    </w:p>
-    <w:p>
-      <w:r>
-        <w:t xml:space="preserve">  `nomLeg` varchar(30) NOT NULL,</w:t>
-      </w:r>
-    </w:p>
-    <w:p>
-      <w:r>
-        <w:t xml:space="preserve">  `prixLeg` int(11) NOT NULL,</w:t>
-      </w:r>
-    </w:p>
-    <w:p>
-      <w:r>
-        <w:t xml:space="preserve">  `quantiteLeg` int(11) NOT NULL,</w:t>
-      </w:r>
-    </w:p>
-    <w:p>
-      <w:r>
-        <w:t xml:space="preserve">  `detailVenteLeg` varchar(30) NOT NULL,</w:t>
-      </w:r>
-    </w:p>
-    <w:p>
-      <w:r>
-        <w:t xml:space="preserve">  `nomPhotoLeg` varchar(30) NOT NULL,</w:t>
-      </w:r>
-    </w:p>
-    <w:p>
-      <w:r>
-        <w:t xml:space="preserve">  `descLeg` text NOT NULL,</w:t>
-      </w:r>
-    </w:p>
-    <w:p>
-      <w:r>
-        <w:t xml:space="preserve">  `saisonLeg` int(11) NOT NULL,</w:t>
-      </w:r>
-    </w:p>
-    <w:p>
-      <w:r>
-        <w:t xml:space="preserve">  `familleLeg` int(11) NOT NULL</w:t>
-      </w:r>
-    </w:p>
-    <w:p>
-      <w:r>
-        <w:t>)</w:t>
-      </w:r>
-    </w:p>
-    <w:p>
-      <w:pPr>
-        <w:pStyle w:val="Sansinterligne"/>
-      </w:pPr>
-      <w:r>
-        <w:t>Table LigneLegCommande :</w:t>
-      </w:r>
-    </w:p>
-    <w:p/>
-    <w:p>
-      <w:r>
-        <w:t>CREATE TABLE `lignelegcommande` (</w:t>
-      </w:r>
-    </w:p>
-    <w:p>
-      <w:r>
-        <w:t xml:space="preserve">  `legumeLigne` int(11) NOT NULL,</w:t>
-      </w:r>
-    </w:p>
-    <w:p>
-      <w:r>
-        <w:t xml:space="preserve">  `clientLigneLegCom` int(11) NOT NULL,</w:t>
-      </w:r>
-    </w:p>
-    <w:p>
-      <w:r>
-        <w:t xml:space="preserve">  `commandeLegFruitCom` int(11) NOT NULL,</w:t>
-      </w:r>
-    </w:p>
-    <w:p>
-      <w:r>
-        <w:t xml:space="preserve">  `quantiteLegCom` int(11) NOT NULL</w:t>
-      </w:r>
-    </w:p>
-    <w:p>
-      <w:r>
-        <w:t>)</w:t>
-      </w:r>
-    </w:p>
-    <w:p>
-      <w:pPr>
-        <w:pStyle w:val="Sansinterligne"/>
-      </w:pPr>
-      <w:r>
-        <w:t>Table LigneFruitCommande :</w:t>
-      </w:r>
-    </w:p>
-    <w:p/>
-    <w:p>
-      <w:r>
-        <w:t>CREATE TABLE `lignefruitcommande` (</w:t>
-      </w:r>
-    </w:p>
-    <w:p>
-      <w:r>
-        <w:t xml:space="preserve">  `fruitLigne` int(11) NOT NULL,</w:t>
-      </w:r>
-    </w:p>
-    <w:p>
-      <w:r>
-        <w:t xml:space="preserve">  `clientLigneFruitCom` int(11) NOT NULL,</w:t>
-      </w:r>
-    </w:p>
-    <w:p>
-      <w:r>
-        <w:t xml:space="preserve">  `commandeLigneFruitCom` int(11) NOT NULL,</w:t>
-      </w:r>
-    </w:p>
-    <w:p>
-      <w:r>
-        <w:t xml:space="preserve">  `quantiteFruitCom` int(11) NOT NULL</w:t>
-      </w:r>
-    </w:p>
-    <w:p>
-      <w:r>
-        <w:t>)</w:t>
-      </w:r>
-    </w:p>
-    <w:p/>
-    <w:p/>
-    <w:p/>
-    <w:p>
-      <w:pPr>
-        <w:pStyle w:val="Sansinterligne"/>
-      </w:pPr>
-      <w:r>
-        <w:t>Table LignePanierFruit :</w:t>
-      </w:r>
-    </w:p>
-    <w:p/>
-    <w:p>
-      <w:r>
-        <w:lastRenderedPageBreak/>
-        <w:t>CREATE TABLE `lignepanierfruit` (</w:t>
-      </w:r>
-    </w:p>
-    <w:p>
-      <w:r>
-        <w:t xml:space="preserve">  `fruitLigneP` int(11) NOT NULL,</w:t>
-      </w:r>
-    </w:p>
-    <w:p>
-      <w:r>
-        <w:t xml:space="preserve">  `clientLigneP` int(11) NOT NULL,</w:t>
-      </w:r>
-    </w:p>
-    <w:p>
-      <w:r>
-        <w:t xml:space="preserve">  `panierLigneP` int(11) NOT NULL,</w:t>
-      </w:r>
-    </w:p>
-    <w:p>
-      <w:r>
-        <w:t xml:space="preserve">  `quantiteFruitP` int(11) NOT NULL</w:t>
-      </w:r>
-    </w:p>
-    <w:p>
-      <w:r>
-        <w:t>)</w:t>
-      </w:r>
-    </w:p>
-    <w:p>
-      <w:pPr>
-        <w:pStyle w:val="Sansinterligne"/>
-      </w:pPr>
-      <w:r>
-        <w:t>Table LignePanierLeg :</w:t>
-      </w:r>
-    </w:p>
-    <w:p/>
-    <w:p>
-      <w:r>
-        <w:t>CREATE TABLE `lignepanierleg` (</w:t>
-      </w:r>
-    </w:p>
-    <w:p>
-      <w:r>
-        <w:t xml:space="preserve">  `legLigneP` int(11) NOT NULL,</w:t>
-      </w:r>
-    </w:p>
-    <w:p>
-      <w:r>
-        <w:t xml:space="preserve">  `clientLigneLegP` int(11) NOT NULL,</w:t>
-      </w:r>
-    </w:p>
-    <w:p>
-      <w:r>
-        <w:t xml:space="preserve">  `panierLigneLegP` int(11) NOT NULL,</w:t>
-      </w:r>
-    </w:p>
-    <w:p>
-      <w:r>
-        <w:t xml:space="preserve">  `quantiteLegP` int(11) NOT NULL</w:t>
-      </w:r>
-    </w:p>
-    <w:p>
-      <w:r>
-        <w:t>)</w:t>
-      </w:r>
-    </w:p>
-    <w:p/>
-    <w:p>
-      <w:pPr>
-        <w:pStyle w:val="Sansinterligne"/>
-      </w:pPr>
-      <w:r>
-        <w:t>Table Livraison :</w:t>
-      </w:r>
-    </w:p>
-    <w:p/>
-    <w:p>
-      <w:r>
-        <w:t>CREATE TABLE `livraison` (</w:t>
-      </w:r>
-    </w:p>
-    <w:p>
-      <w:r>
-        <w:t xml:space="preserve">  `idLivraison` int(11) NOT NULL,</w:t>
-      </w:r>
-    </w:p>
-    <w:p>
-      <w:r>
-        <w:t xml:space="preserve">  `adresseChoisie` int(11) NOT NULL,</w:t>
-      </w:r>
-    </w:p>
-    <w:p>
-      <w:r>
-        <w:t xml:space="preserve">  `dateLivraison` date NOT NULL,</w:t>
-      </w:r>
-    </w:p>
-    <w:p>
-      <w:r>
-        <w:t xml:space="preserve">  `groupeMailLiv` int(11) NOT NULL,</w:t>
-      </w:r>
-    </w:p>
-    <w:p>
-      <w:r>
-        <w:t xml:space="preserve">  `typeLiv` int(11) NOT NULL</w:t>
-      </w:r>
-    </w:p>
-    <w:p>
-      <w:r>
-        <w:t>)</w:t>
-      </w:r>
-    </w:p>
-    <w:p/>
-    <w:p/>
-    <w:p/>
-    <w:p/>
-    <w:p/>
-    <w:p/>
-    <w:p>
-      <w:pPr>
-        <w:pStyle w:val="Sansinterligne"/>
-      </w:pPr>
-      <w:r>
-        <w:t>Table Mail :</w:t>
-      </w:r>
-    </w:p>
-    <w:p/>
-    <w:p>
-      <w:r>
-        <w:lastRenderedPageBreak/>
-        <w:t>CREATE TABLE `mail` (</w:t>
-      </w:r>
-    </w:p>
-    <w:p>
-      <w:r>
-        <w:t xml:space="preserve">  `idMail` int(11) NOT NULL,</w:t>
-      </w:r>
-    </w:p>
-    <w:p>
-      <w:r>
-        <w:t xml:space="preserve">  `mail` varchar(40) NOT NULL</w:t>
-      </w:r>
-    </w:p>
-    <w:p>
-      <w:r>
-        <w:t>)</w:t>
-      </w:r>
-    </w:p>
-    <w:p>
-      <w:pPr>
-        <w:pStyle w:val="Sansinterligne"/>
-      </w:pPr>
-      <w:r>
-        <w:t>Table PanierClient :</w:t>
-      </w:r>
-    </w:p>
-    <w:p/>
-    <w:p>
-      <w:r>
-        <w:t>CREATE TABLE `panierclient` (</w:t>
-      </w:r>
-    </w:p>
-    <w:p>
-      <w:r>
-        <w:t xml:space="preserve">  `idPanierClient` int(11) NOT NULL,</w:t>
-      </w:r>
-    </w:p>
-    <w:p>
-      <w:r>
-        <w:t xml:space="preserve">  `clientPanier` int(11) NOT NULL</w:t>
-      </w:r>
-    </w:p>
-    <w:p>
-      <w:r>
-        <w:t>)</w:t>
-      </w:r>
-    </w:p>
-    <w:p>
-      <w:pPr>
-        <w:pStyle w:val="Sansinterligne"/>
-      </w:pPr>
-      <w:r>
-        <w:t>Table PanierHebdo :</w:t>
-      </w:r>
-    </w:p>
-    <w:p>
-      <w:pPr>
-        <w:pStyle w:val="Sansinterligne"/>
-      </w:pPr>
-    </w:p>
-    <w:p>
-      <w:r>
-        <w:t>CREATE TABLE `panierhebdo` (</w:t>
-      </w:r>
-    </w:p>
-    <w:p>
-      <w:r>
-        <w:t xml:space="preserve">  `idPanierHebdo` int(11) NOT NULL,</w:t>
-      </w:r>
-    </w:p>
-    <w:p>
-      <w:r>
-        <w:t xml:space="preserve">  `prixPanierHebdo` int(11) NOT NULL,</w:t>
-      </w:r>
-    </w:p>
-    <w:p>
-      <w:r>
-        <w:t xml:space="preserve">  `nbPers` int(11) NOT NULL</w:t>
-      </w:r>
-    </w:p>
-    <w:p>
-      <w:r>
-        <w:t>)</w:t>
-      </w:r>
-    </w:p>
-    <w:p>
-      <w:pPr>
-        <w:pStyle w:val="Sansinterligne"/>
-      </w:pPr>
-      <w:r>
-        <w:t>Table RecetteHebdo :</w:t>
-      </w:r>
-    </w:p>
-    <w:p/>
-    <w:p>
-      <w:r>
-        <w:t>CREATE TABLE `recettehebdo` (</w:t>
-      </w:r>
-    </w:p>
-    <w:p>
-      <w:r>
-        <w:t xml:space="preserve">  `idRecette` int(11) NOT NULL,</w:t>
-      </w:r>
-    </w:p>
-    <w:p>
-      <w:r>
-        <w:t xml:space="preserve">  `nomRecette` varchar(50) NOT NULL,</w:t>
-      </w:r>
-    </w:p>
-    <w:p>
-      <w:r>
-        <w:t xml:space="preserve">  `tempsPrep` int(11) NOT NULL,</w:t>
-      </w:r>
-    </w:p>
-    <w:p>
-      <w:r>
-        <w:t xml:space="preserve">  `descIngr` text NOT NULL,</w:t>
-      </w:r>
-    </w:p>
-    <w:p>
-      <w:r>
-        <w:t xml:space="preserve">  `descRecette` text NOT NULL,</w:t>
-      </w:r>
-    </w:p>
-    <w:p>
-      <w:r>
-        <w:t xml:space="preserve">  `nomPhotoRecette` varchar(25) NOT NULL</w:t>
-      </w:r>
-    </w:p>
-    <w:p>
-      <w:r>
-        <w:t>)</w:t>
-      </w:r>
-    </w:p>
-    <w:p/>
-    <w:p/>
-    <w:p/>
-    <w:p/>
-    <w:p>
-      <w:pPr>
-        <w:pStyle w:val="Sansinterligne"/>
-      </w:pPr>
-      <w:r>
-        <w:t>Table Saison :</w:t>
-      </w:r>
-    </w:p>
-    <w:p/>
-    <w:p>
-      <w:r>
-        <w:lastRenderedPageBreak/>
-        <w:t>CREATE TABLE `saison` (</w:t>
-      </w:r>
-    </w:p>
-    <w:p>
-      <w:r>
-        <w:t xml:space="preserve">  `idSaison` int(11) NOT NULL,</w:t>
-      </w:r>
-    </w:p>
-    <w:p>
-      <w:r>
-        <w:t xml:space="preserve">  `nomSaison` varchar(20) NOT NULL</w:t>
-      </w:r>
-    </w:p>
-    <w:p>
-      <w:r>
-        <w:t>)</w:t>
-      </w:r>
-    </w:p>
-    <w:p/>
-    <w:p>
-      <w:pPr>
-        <w:pStyle w:val="Sansinterligne"/>
-      </w:pPr>
-      <w:r>
-        <w:t>Table TypeLivraison :</w:t>
-      </w:r>
-    </w:p>
-    <w:p/>
-    <w:p>
-      <w:r>
-        <w:t>CREATE TABLE `typelivraison` (</w:t>
-      </w:r>
-    </w:p>
-    <w:p>
-      <w:r>
-        <w:t xml:space="preserve">  `idTypeLiv` int(11) NOT NULL,</w:t>
-      </w:r>
-    </w:p>
-    <w:p>
-      <w:r>
-        <w:t xml:space="preserve">  `nomTypeLiv` varchar(30) NOT NULL</w:t>
-      </w:r>
-    </w:p>
-    <w:p>
-      <w:r>
-        <w:t>)</w:t>
-      </w:r>
-    </w:p>
-    <w:p>
-      <w:pPr>
-        <w:rPr>
-          <w:b/>
-          <w:bCs/>
-          <w:u w:val="single"/>
-        </w:rPr>
-      </w:pPr>
-      <w:r>
-        <w:rPr>
-          <w:b/>
-          <w:bCs/>
-          <w:u w:val="single"/>
-        </w:rPr>
-        <w:t>Déclaration des index :</w:t>
-      </w:r>
-    </w:p>
-    <w:p>
-      <w:pPr>
-        <w:pStyle w:val="Paragraphedeliste"/>
-        <w:numPr>
-          <w:ilvl w:val="0"/>
-          <w:numId w:val="1"/>
-        </w:numPr>
-      </w:pPr>
-      <w:r>
-        <w:t>ALTER TABLE `adresse`</w:t>
-      </w:r>
-    </w:p>
-    <w:p>
-      <w:r>
-        <w:t xml:space="preserve">  </w:t>
-      </w:r>
-      <w:r>
-        <w:tab/>
-      </w:r>
-      <w:r>
-        <w:t>ADD PRIMARY KEY (`idAdresse`);</w:t>
-      </w:r>
-    </w:p>
-    <w:p/>
-    <w:p>
-      <w:pPr>
-        <w:pStyle w:val="Paragraphedeliste"/>
-        <w:numPr>
-          <w:ilvl w:val="0"/>
-          <w:numId w:val="1"/>
-        </w:numPr>
-      </w:pPr>
-      <w:r>
-        <w:t>ALTER TABLE `client`</w:t>
-      </w:r>
-    </w:p>
-    <w:p>
-      <w:pPr>
-        <w:ind w:left="708"/>
-      </w:pPr>
-      <w:r>
-        <w:t xml:space="preserve">  ADD PRIMARY KEY (`idClient`),</w:t>
-      </w:r>
-    </w:p>
-    <w:p>
-      <w:pPr>
-        <w:ind w:left="708"/>
-      </w:pPr>
-      <w:r>
-        <w:t xml:space="preserve">  ADD KEY `mailClient` (`mailCli`),</w:t>
-      </w:r>
-    </w:p>
-    <w:p>
-      <w:pPr>
-        <w:ind w:left="708"/>
-      </w:pPr>
-      <w:r>
-        <w:t xml:space="preserve">  ADD KEY `adresseCli` (`adresseCli`);</w:t>
-      </w:r>
-    </w:p>
-    <w:p/>
-    <w:p>
-      <w:pPr>
-        <w:pStyle w:val="Paragraphedeliste"/>
-        <w:numPr>
-          <w:ilvl w:val="0"/>
-          <w:numId w:val="1"/>
-        </w:numPr>
-      </w:pPr>
-      <w:r>
-        <w:t>ALTER TABLE `commande`</w:t>
-      </w:r>
-    </w:p>
-    <w:p>
-      <w:pPr>
-        <w:ind w:left="708"/>
-      </w:pPr>
-      <w:r>
-        <w:t xml:space="preserve">  ADD PRIMARY KEY (`idCommande`,`clientCom`),</w:t>
-      </w:r>
-    </w:p>
-    <w:p>
-      <w:pPr>
-        <w:ind w:left="708"/>
-      </w:pPr>
-      <w:r>
-        <w:t xml:space="preserve">  ADD KEY `clientCom` (`clientCom`),</w:t>
-      </w:r>
-    </w:p>
-    <w:p>
-      <w:pPr>
-        <w:ind w:left="708"/>
-      </w:pPr>
-      <w:r>
-        <w:t xml:space="preserve">  ADD KEY `livraisonCom` (`livraisonCom`);</w:t>
-      </w:r>
-    </w:p>
-    <w:p/>
-    <w:p>
-      <w:pPr>
-        <w:pStyle w:val="Paragraphedeliste"/>
-        <w:numPr>
-          <w:ilvl w:val="0"/>
-          <w:numId w:val="1"/>
-        </w:numPr>
-      </w:pPr>
-      <w:r>
-        <w:t>ALTER TABLE `famillefruit`</w:t>
-      </w:r>
-    </w:p>
-    <w:p>
-      <w:r>
-        <w:t xml:space="preserve"> </w:t>
-      </w:r>
-      <w:r>
-        <w:tab/>
-      </w:r>
-      <w:r>
-        <w:t xml:space="preserve"> ADD PRIMARY KEY (`idFamilleFruit`);</w:t>
-      </w:r>
-    </w:p>
-    <w:p/>
-    <w:p/>
-    <w:p/>
-    <w:p>
-      <w:pPr>
-        <w:pStyle w:val="Paragraphedeliste"/>
-        <w:numPr>
-          <w:ilvl w:val="0"/>
-          <w:numId w:val="1"/>
-        </w:numPr>
-      </w:pPr>
-      <w:r>
-        <w:t>ALTER TABLE `famillelegume`</w:t>
-      </w:r>
-    </w:p>
-    <w:p>
-      <w:r>
-        <w:lastRenderedPageBreak/>
-        <w:t xml:space="preserve"> </w:t>
-      </w:r>
-      <w:r>
-        <w:tab/>
-      </w:r>
-      <w:r>
-        <w:t xml:space="preserve"> ADD PRIMARY KEY (`idFamilleLegume`);</w:t>
-      </w:r>
-    </w:p>
-    <w:p/>
-    <w:p>
-      <w:pPr>
-        <w:pStyle w:val="Paragraphedeliste"/>
-        <w:numPr>
-          <w:ilvl w:val="0"/>
-          <w:numId w:val="1"/>
-        </w:numPr>
-      </w:pPr>
-      <w:r>
-        <w:t>ALTER TABLE `fruit`</w:t>
-      </w:r>
-    </w:p>
-    <w:p>
-      <w:pPr>
-        <w:ind w:left="708"/>
-      </w:pPr>
-      <w:r>
-        <w:t xml:space="preserve">  ADD PRIMARY KEY (`idFruit`),</w:t>
-      </w:r>
-    </w:p>
-    <w:p>
-      <w:pPr>
-        <w:ind w:left="708"/>
-      </w:pPr>
-      <w:r>
-        <w:t xml:space="preserve">  ADD KEY `familleFruit` (`familleFruit`),</w:t>
-      </w:r>
-    </w:p>
-    <w:p>
-      <w:pPr>
-        <w:ind w:left="708"/>
-      </w:pPr>
-      <w:r>
-        <w:t xml:space="preserve">  ADD KEY `saisonFruit` (`saisonFruit`);</w:t>
-      </w:r>
-    </w:p>
-    <w:p/>
-    <w:p>
-      <w:pPr>
-        <w:pStyle w:val="Paragraphedeliste"/>
-        <w:numPr>
-          <w:ilvl w:val="0"/>
-          <w:numId w:val="1"/>
-        </w:numPr>
-      </w:pPr>
-      <w:r>
-        <w:t>ALTER TABLE `groupemail`</w:t>
-      </w:r>
-    </w:p>
-    <w:p>
-      <w:r>
-        <w:t xml:space="preserve"> </w:t>
-      </w:r>
-      <w:r>
-        <w:tab/>
-      </w:r>
-      <w:r>
-        <w:t xml:space="preserve"> ADD PRIMARY KEY (`idGroupeMail`);</w:t>
-      </w:r>
-    </w:p>
-    <w:p/>
-    <w:p>
-      <w:pPr>
-        <w:pStyle w:val="Paragraphedeliste"/>
-        <w:numPr>
-          <w:ilvl w:val="0"/>
-          <w:numId w:val="1"/>
-        </w:numPr>
-      </w:pPr>
-      <w:r>
-        <w:t>ALTER TABLE `groupemailliv`</w:t>
-      </w:r>
-    </w:p>
-    <w:p>
-      <w:pPr>
-        <w:ind w:left="708"/>
-      </w:pPr>
-      <w:r>
-        <w:t xml:space="preserve">  ADD PRIMARY KEY (`idGroupe`),</w:t>
-      </w:r>
-    </w:p>
-    <w:p>
-      <w:pPr>
-        <w:ind w:left="708"/>
-      </w:pPr>
-      <w:r>
-        <w:t xml:space="preserve">  ADD KEY `idMailG` (`idMailG`);</w:t>
-      </w:r>
-    </w:p>
-    <w:p/>
-    <w:p>
-      <w:pPr>
-        <w:pStyle w:val="Paragraphedeliste"/>
-        <w:numPr>
-          <w:ilvl w:val="0"/>
-          <w:numId w:val="1"/>
-        </w:numPr>
-      </w:pPr>
-      <w:r>
-        <w:t>ALTER TABLE `legume`</w:t>
-      </w:r>
-    </w:p>
-    <w:p>
-      <w:pPr>
-        <w:ind w:left="708"/>
-      </w:pPr>
-      <w:r>
-        <w:t xml:space="preserve">  ADD PRIMARY KEY (`idLegume`),</w:t>
-      </w:r>
-    </w:p>
-    <w:p>
-      <w:pPr>
-        <w:ind w:left="708"/>
-      </w:pPr>
-      <w:r>
-        <w:t xml:space="preserve">  ADD KEY `familleLeg` (`familleLeg`),</w:t>
-      </w:r>
-    </w:p>
-    <w:p>
-      <w:pPr>
-        <w:ind w:left="708"/>
-      </w:pPr>
-      <w:r>
-        <w:t xml:space="preserve">  ADD KEY `saisonLeg` (`saisonLeg`);</w:t>
-      </w:r>
-    </w:p>
-    <w:p/>
-    <w:p>
-      <w:pPr>
-        <w:pStyle w:val="Paragraphedeliste"/>
-        <w:numPr>
-          <w:ilvl w:val="0"/>
-          <w:numId w:val="1"/>
-        </w:numPr>
-      </w:pPr>
-      <w:r>
-        <w:t>ALTER TABLE `lignefruitcommande`</w:t>
-      </w:r>
-    </w:p>
-    <w:p>
-      <w:pPr>
-        <w:ind w:left="708"/>
-      </w:pPr>
-      <w:r>
-        <w:t xml:space="preserve">  ADD PRIMARY KEY (`fruitLigne`,`clientLigneFruitCom`,`commandeLigneFruitCom`),</w:t>
-      </w:r>
-    </w:p>
-    <w:p>
-      <w:pPr>
-        <w:ind w:left="708"/>
-      </w:pPr>
-      <w:r>
-        <w:t xml:space="preserve">  ADD KEY `clientLigneFruitCom` (`clientLigneFruitCom`),</w:t>
-      </w:r>
-    </w:p>
-    <w:p>
-      <w:pPr>
-        <w:ind w:left="708"/>
-      </w:pPr>
-      <w:r>
-        <w:t xml:space="preserve">  ADD KEY `commandeLigneFruitCom` (`commandeLigneFruitCom`);</w:t>
-      </w:r>
-    </w:p>
-    <w:p/>
-    <w:p>
-      <w:pPr>
-        <w:pStyle w:val="Paragraphedeliste"/>
-        <w:numPr>
-          <w:ilvl w:val="0"/>
-          <w:numId w:val="1"/>
-        </w:numPr>
-      </w:pPr>
-      <w:r>
-        <w:t>ALTER TABLE `lignelegcommande`</w:t>
-      </w:r>
-    </w:p>
-    <w:p>
-      <w:pPr>
-        <w:ind w:left="708"/>
-      </w:pPr>
-      <w:r>
-        <w:t xml:space="preserve">  ADD PRIMARY KEY (`legumeLigne`,`clientLigneLegCom`,`commandeLegFruitCom`),</w:t>
-      </w:r>
-    </w:p>
-    <w:p>
-      <w:pPr>
-        <w:ind w:left="708"/>
-      </w:pPr>
-      <w:r>
-        <w:t xml:space="preserve">  ADD KEY `clientLigneLegCom` (`clientLigneLegCom`),</w:t>
-      </w:r>
-    </w:p>
-    <w:p>
-      <w:pPr>
-        <w:ind w:left="708"/>
-      </w:pPr>
-      <w:r>
-        <w:t xml:space="preserve">  ADD KEY `commandeLegFruitCom` (`commandeLegFruitCom`);</w:t>
-      </w:r>
-    </w:p>
-    <w:p/>
-    <w:p/>
-    <w:p>
-      <w:pPr>
-        <w:pStyle w:val="Paragraphedeliste"/>
-        <w:numPr>
-          <w:ilvl w:val="0"/>
-          <w:numId w:val="1"/>
-        </w:numPr>
-      </w:pPr>
-      <w:r>
-        <w:t>ALTER TABLE `lignepanierfruit`</w:t>
-      </w:r>
-    </w:p>
-    <w:p>
-      <w:pPr>
-        <w:ind w:left="708"/>
-      </w:pPr>
-      <w:r>
-        <w:lastRenderedPageBreak/>
-        <w:t xml:space="preserve">  ADD PRIMARY KEY (`fruitLigneP`,`clientLigneP`,`panierLigneP`),</w:t>
-      </w:r>
-    </w:p>
-    <w:p>
-      <w:pPr>
-        <w:ind w:left="708"/>
-      </w:pPr>
-      <w:r>
-        <w:t xml:space="preserve">  ADD KEY `clientLigneP` (`clientLigneP`),</w:t>
-      </w:r>
-    </w:p>
-    <w:p>
-      <w:pPr>
-        <w:ind w:left="708"/>
-      </w:pPr>
-      <w:r>
-        <w:t xml:space="preserve">  ADD KEY `panierLigneP` (`panierLigneP`);</w:t>
-      </w:r>
-    </w:p>
-    <w:p/>
-    <w:p>
-      <w:pPr>
-        <w:pStyle w:val="Paragraphedeliste"/>
-        <w:numPr>
-          <w:ilvl w:val="0"/>
-          <w:numId w:val="1"/>
-        </w:numPr>
-      </w:pPr>
-      <w:r>
-        <w:t>ALTER TABLE `lignepanierleg`</w:t>
-      </w:r>
-    </w:p>
-    <w:p>
-      <w:pPr>
-        <w:ind w:left="708"/>
-      </w:pPr>
-      <w:r>
-        <w:t xml:space="preserve">  ADD PRIMARY KEY (`legLigneP`,`clientLigneLegP`,`panierLigneLegP`),</w:t>
-      </w:r>
-    </w:p>
-    <w:p>
-      <w:pPr>
-        <w:ind w:left="708"/>
-      </w:pPr>
-      <w:r>
-        <w:t xml:space="preserve">  ADD KEY `clientLigneLegP` (`clientLigneLegP`),</w:t>
-      </w:r>
-    </w:p>
-    <w:p>
-      <w:pPr>
-        <w:ind w:left="708"/>
-      </w:pPr>
-      <w:r>
-        <w:t xml:space="preserve">  ADD KEY `panierLigneLegP` (`panierLigneLegP`);</w:t>
-      </w:r>
-    </w:p>
-    <w:p/>
-    <w:p>
-      <w:pPr>
-        <w:pStyle w:val="Paragraphedeliste"/>
-        <w:numPr>
-          <w:ilvl w:val="0"/>
-          <w:numId w:val="1"/>
-        </w:numPr>
-      </w:pPr>
-      <w:r>
-        <w:t>ALTER TABLE `livraison`</w:t>
-      </w:r>
-    </w:p>
-    <w:p>
-      <w:pPr>
-        <w:ind w:left="708"/>
-      </w:pPr>
-      <w:r>
-        <w:t xml:space="preserve">  ADD PRIMARY KEY (`idLivraison`),</w:t>
-      </w:r>
-    </w:p>
-    <w:p>
-      <w:pPr>
-        <w:ind w:left="708"/>
-      </w:pPr>
-      <w:r>
-        <w:t xml:space="preserve">  ADD KEY `typeLiv` (`typeLiv`),</w:t>
-      </w:r>
-    </w:p>
-    <w:p>
-      <w:pPr>
-        <w:ind w:left="708"/>
-      </w:pPr>
-      <w:r>
-        <w:t xml:space="preserve">  ADD KEY `groupeMailLiv` (`groupeMailLiv`);</w:t>
-      </w:r>
-    </w:p>
-    <w:p/>
-    <w:p>
-      <w:pPr>
-        <w:pStyle w:val="Paragraphedeliste"/>
-        <w:numPr>
-          <w:ilvl w:val="0"/>
-          <w:numId w:val="1"/>
-        </w:numPr>
-      </w:pPr>
-      <w:r>
-        <w:t>ALTER TABLE `mail`</w:t>
-      </w:r>
-    </w:p>
-    <w:p>
-      <w:pPr>
-        <w:ind w:firstLine="708"/>
-      </w:pPr>
-      <w:r>
-        <w:t xml:space="preserve">  ADD PRIMARY KEY (`idMail`);</w:t>
-      </w:r>
-    </w:p>
-    <w:p/>
-    <w:p>
-      <w:pPr>
-        <w:pStyle w:val="Paragraphedeliste"/>
-        <w:numPr>
-          <w:ilvl w:val="0"/>
-          <w:numId w:val="1"/>
-        </w:numPr>
-      </w:pPr>
-      <w:r>
-        <w:t>ALTER TABLE `panierclient`</w:t>
-      </w:r>
-    </w:p>
-    <w:p>
-      <w:pPr>
-        <w:ind w:left="708"/>
-      </w:pPr>
-      <w:r>
-        <w:t xml:space="preserve">  ADD PRIMARY KEY (`idPanierClient`,`clientPanier`),</w:t>
-      </w:r>
-    </w:p>
-    <w:p>
-      <w:pPr>
-        <w:ind w:left="708"/>
-      </w:pPr>
-      <w:r>
-        <w:t xml:space="preserve">  ADD KEY `clientPanier` (`clientPanier`);</w:t>
-      </w:r>
-    </w:p>
-    <w:p/>
-    <w:p>
-      <w:pPr>
-        <w:pStyle w:val="Paragraphedeliste"/>
-        <w:numPr>
-          <w:ilvl w:val="0"/>
-          <w:numId w:val="1"/>
-        </w:numPr>
-      </w:pPr>
-      <w:r>
-        <w:t>ALTER TABLE `panierhebdo`</w:t>
-      </w:r>
-    </w:p>
-    <w:p>
-      <w:r>
-        <w:t xml:space="preserve"> </w:t>
-      </w:r>
-      <w:r>
-        <w:tab/>
-      </w:r>
-      <w:r>
-        <w:t xml:space="preserve"> ADD PRIMARY KEY (`idPanierHebdo`);</w:t>
-      </w:r>
-    </w:p>
-    <w:p/>
-    <w:p>
-      <w:pPr>
-        <w:pStyle w:val="Paragraphedeliste"/>
-        <w:numPr>
-          <w:ilvl w:val="0"/>
-          <w:numId w:val="1"/>
-        </w:numPr>
-      </w:pPr>
-      <w:r>
-        <w:t>ALTER TABLE `recettehebdo`</w:t>
-      </w:r>
-    </w:p>
-    <w:p>
-      <w:pPr>
-        <w:ind w:firstLine="708"/>
-      </w:pPr>
-      <w:r>
-        <w:t xml:space="preserve">  ADD PRIMARY KEY (`idRecette`);</w:t>
-      </w:r>
-    </w:p>
-    <w:p>
-      <w:r>
-        <w:rPr>
-          <w:noProof/>
-        </w:rPr>
-        <mc:AlternateContent>
-          <mc:Choice Requires="wps">
-            <w:drawing>
-              <wp:anchor distT="0" distB="0" distL="114300" distR="114300" simplePos="0" relativeHeight="251666432" behindDoc="0" locked="0" layoutInCell="1" allowOverlap="1" wp14:anchorId="2F62FBB3" wp14:editId="2C26564B">
-                <wp:simplePos x="0" y="0"/>
-                <wp:positionH relativeFrom="margin">
-                  <wp:align>right</wp:align>
-                </wp:positionH>
-                <wp:positionV relativeFrom="paragraph">
-                  <wp:posOffset>226695</wp:posOffset>
-                </wp:positionV>
-                <wp:extent cx="2796540" cy="685800"/>
-                <wp:effectExtent l="0" t="0" r="3810" b="0"/>
-                <wp:wrapNone/>
-                <wp:docPr id="8" name="Zone de texte 8"/>
-                <wp:cNvGraphicFramePr/>
-                <a:graphic xmlns:a="http://schemas.openxmlformats.org/drawingml/2006/main">
-                  <a:graphicData uri="http://schemas.microsoft.com/office/word/2010/wordprocessingShape">
-                    <wps:wsp>
-                      <wps:cNvSpPr txBox="1"/>
-                      <wps:spPr>
-                        <a:xfrm>
-                          <a:off x="0" y="0"/>
-                          <a:ext cx="2796540" cy="685800"/>
-                        </a:xfrm>
-                        <a:prstGeom prst="rect">
-                          <a:avLst/>
-                        </a:prstGeom>
-                        <a:solidFill>
-                          <a:schemeClr val="lt1"/>
-                        </a:solidFill>
-                        <a:ln w="6350">
-                          <a:noFill/>
-                        </a:ln>
-                      </wps:spPr>
-                      <wps:txbx>
-                        <w:txbxContent>
-                          <w:p>
-                            <w:pPr>
-                              <w:pStyle w:val="Paragraphedeliste"/>
-                              <w:numPr>
-                                <w:ilvl w:val="0"/>
-                                <w:numId w:val="1"/>
-                              </w:numPr>
-                            </w:pPr>
-                            <w:r>
-                              <w:t>ALTER TABLE `typelivraison`</w:t>
-                            </w:r>
-                          </w:p>
-                          <w:p>
-                            <w:pPr>
-                              <w:ind w:firstLine="708"/>
-                            </w:pPr>
-                            <w:r>
-                              <w:t xml:space="preserve">  ADD PRIMARY KEY (`idTypeLiv`);</w:t>
-                            </w:r>
-                          </w:p>
-                          <w:p/>
-                        </w:txbxContent>
-                      </wps:txbx>
-                      <wps:bodyPr rot="0" spcFirstLastPara="0" vertOverflow="overflow" horzOverflow="overflow" vert="horz" wrap="square" lIns="91440" tIns="45720" rIns="91440" bIns="45720" numCol="1" spcCol="0" rtlCol="0" fromWordArt="0" anchor="t" anchorCtr="0" forceAA="0" compatLnSpc="1">
-                        <a:prstTxWarp prst="textNoShape">
-                          <a:avLst/>
-                        </a:prstTxWarp>
-                        <a:noAutofit/>
-                      </wps:bodyPr>
-                    </wps:wsp>
-                  </a:graphicData>
-                </a:graphic>
-                <wp14:sizeRelH relativeFrom="margin">
-                  <wp14:pctWidth>0</wp14:pctWidth>
-                </wp14:sizeRelH>
-                <wp14:sizeRelV relativeFrom="margin">
-                  <wp14:pctHeight>0</wp14:pctHeight>
-                </wp14:sizeRelV>
-              </wp:anchor>
-            </w:drawing>
-          </mc:Choice>
-          <mc:Fallback>
-            <w:pict>
-              <v:shape w14:anchorId="2F62FBB3" id="Zone de texte 8" o:spid="_x0000_s1028" type="#_x0000_t202" style="position:absolute;margin-left:169pt;margin-top:17.85pt;width:220.2pt;height:54pt;z-index:251666432;visibility:visible;mso-wrap-style:square;mso-width-percent:0;mso-height-percent:0;mso-wrap-distance-left:9pt;mso-wrap-distance-top:0;mso-wrap-distance-right:9pt;mso-wrap-distance-bottom:0;mso-position-horizontal:right;mso-position-horizontal-relative:margin;mso-position-vertical:absolute;mso-position-vertical-relative:text;mso-width-percent:0;mso-height-percent:0;mso-width-relative:margin;mso-height-relative:margin;v-text-anchor:top" o:gfxdata="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" fillcolor="white [3201]" stroked="f" strokeweight=".5pt">
-                <v:textbox>
-                  <w:txbxContent>
-                    <w:p>
-                      <w:pPr>
-                        <w:pStyle w:val="Paragraphedeliste"/>
-                        <w:numPr>
-                          <w:ilvl w:val="0"/>
-                          <w:numId w:val="1"/>
-                        </w:numPr>
-                      </w:pPr>
-                      <w:r>
-                        <w:t>ALTER TABLE `typelivraison`</w:t>
-                      </w:r>
-                    </w:p>
-                    <w:p>
-                      <w:pPr>
-                        <w:ind w:firstLine="708"/>
-                      </w:pPr>
-                      <w:r>
-                        <w:t xml:space="preserve">  ADD PRIMARY KEY (`idTypeLiv`);</w:t>
-                      </w:r>
-                    </w:p>
-                    <w:p/>
-                  </w:txbxContent>
-                </v:textbox>
-                <w10:wrap anchorx="margin"/>
-              </v:shape>
-            </w:pict>
-          </mc:Fallback>
-        </mc:AlternateContent>
-      </w:r>
-    </w:p>
-    <w:p>
-      <w:pPr>
-        <w:pStyle w:val="Paragraphedeliste"/>
-        <w:numPr>
-          <w:ilvl w:val="0"/>
-          <w:numId w:val="1"/>
-        </w:numPr>
-      </w:pPr>
-      <w:r>
-        <w:t>ALTER TABLE `saison`</w:t>
-      </w:r>
-    </w:p>
-    <w:p>
-      <w:pPr>
-        <w:ind w:firstLine="708"/>
-      </w:pPr>
-      <w:r>
-        <w:t xml:space="preserve">  ADD PRIMARY KEY (`idSaison`);</w:t>
-      </w:r>
-    </w:p>
-    <w:p/>
-    <w:p/>
-    <w:p>
-      <w:pPr>
-        <w:pStyle w:val="Titre2"/>
-      </w:pPr>
-      <w:r>
-        <w:lastRenderedPageBreak/>
-        <w:t>STOCKAGE MOT DE PASSE :</w:t>
-      </w:r>
-    </w:p>
-    <w:p/>
-    <w:p>
-      <w:r>
-        <w:t>Le mot de passe doit être stocké de manière sécurisée. Pour cela, nous avons choisis la méthode du Hash and Salt. Cela consiste à utiliser une fonction de Hachage d’une chaîne de caractère, en ajoutant un cette chaîne un « grain de sel » c’est-à-dire une autre chaîne confectionnée par nos soins et que seuls nous détenons. Ainsi, le mot de passe dans la base de donnée</w:t>
-      </w:r>
-      <w:r>
-        <w:t>s</w:t>
-      </w:r>
-      <w:r>
-        <w:t xml:space="preserve"> n’est qu’une image du vrai mot de passe, que seul l’utilisateur connaîtra. </w:t>
-      </w:r>
-    </w:p>
-    <w:p>
-      <w:r>
-        <w:t xml:space="preserve">Fonction de hachage : </w:t>
-      </w:r>
-      <w:r>
-        <w:rPr>
-          <w:b/>
-          <w:bCs/>
-        </w:rPr>
-        <w:t>php md5</w:t>
-      </w:r>
-    </w:p>
-    <w:p>
-      <w:r>
-        <w:t xml:space="preserve">Le grain de sel restera secret pour la sécurité de nos utilisateurs </w:t>
-      </w:r>
-      <w:r>
-        <w:rPr>
-          <w:rFonts w:ascii="Segoe UI Emoji" w:hAnsi="Segoe UI Emoji" w:cs="Segoe UI Emoji"/>
-        </w:rPr>
-        <w:t>😉</w:t>
-      </w:r>
-      <w:r>
-        <w:rPr>
-          <w:rFonts w:ascii="Segoe UI Emoji" w:hAnsi="Segoe UI Emoji" w:cs="Segoe UI Emoji"/>
-        </w:rPr>
-        <w:t>.</w:t>
-      </w:r>
-    </w:p>
-    <w:p/>
     <w:p>
       <w:pPr>
         <w:pStyle w:val="Titre1"/>
       </w:pPr>
       <w:bookmarkStart w:id="11" w:name="_Toc56015249"/>
       <w:r>
+        <w:lastRenderedPageBreak/>
         <w:t>IV – Documentation technique du produit</w:t>
       </w:r>
       <w:bookmarkEnd w:id="11"/>
@@ -6460,8 +4633,8 @@
     </w:p>
     <w:p/>
     <w:sectPr>
-      <w:headerReference w:type="default" r:id="rId13"/>
-      <w:footerReference w:type="default" r:id="rId14"/>
+      <w:headerReference w:type="default" r:id="rId11"/>
+      <w:footerReference w:type="default" r:id="rId12"/>
       <w:pgSz w:w="11906" w:h="16838"/>
       <w:pgMar w:top="1417" w:right="1417" w:bottom="1417" w:left="1417" w:header="708" w:footer="708" w:gutter="0"/>
       <w:cols w:space="708"/>
@@ -6622,7 +4795,7 @@
         <w:rFonts w:ascii="Calibri" w:eastAsiaTheme="minorHAnsi" w:hAnsi="Calibri" w:cs="Calibri" w:hint="default"/>
       </w:rPr>
     </w:lvl>
-    <w:lvl w:ilvl="1" w:tplc="040C0003">
+    <w:lvl w:ilvl="1" w:tplc="040C0003" w:tentative="1">
       <w:start w:val="1"/>
       <w:numFmt w:val="bullet"/>
       <w:lvlText w:val="o"/>
@@ -7459,19 +5632,6 @@
       <w:szCs w:val="18"/>
     </w:rPr>
   </w:style>
-  <w:style w:type="paragraph" w:styleId="Sansinterligne">
-    <w:name w:val="No Spacing"/>
-    <w:uiPriority w:val="1"/>
-    <w:qFormat/>
-    <w:rsid w:val="005D4DE0"/>
-    <w:pPr>
-      <w:spacing w:after="0" w:line="240" w:lineRule="auto"/>
-    </w:pPr>
-    <w:rPr>
-      <w:b/>
-      <w:u w:val="single"/>
-    </w:rPr>
-  </w:style>
 </w:styles>
 </file>
 

</xml_diff>